<commit_message>
page break and for loop to pull out 3 taco recipe at random
</commit_message>
<xml_diff>
--- a/First_Page.docx
+++ b/First_Page.docx
@@ -72,6 +72,573 @@
           <w:b/>
         </w:rPr>
         <w:t>Adade Gbadoe</w:t>
+      </w:r>
+      <w:r>
+        <w:br w:type="page"/>
+      </w:r>
+    </w:p>
+    <w:p>
+      <w:pPr>
+        <w:pStyle w:val="Title"/>
+      </w:pPr>
+      <w:r>
+        <w:t>First Taco Recipe</w:t>
+      </w:r>
+    </w:p>
+    <w:p>
+      <w:pPr>
+        <w:pStyle w:val="Heading3"/>
+      </w:pPr>
+      <w:r>
+        <w:t>Zaatar</w:t>
+      </w:r>
+    </w:p>
+    <w:p>
+      <w:r>
+        <w:t>Zaatar</w:t>
+        <w:br/>
+        <w:t>======</w:t>
+        <w:br/>
+        <w:br/>
+        <w:t>_A.k.a. za‘tar, za’atar, zattr, etc._</w:t>
+        <w:br/>
+        <w:br/>
+        <w:t>Zaatar is a thyme-based Middle Eastern seasoning that adapts well to tacos. It has a pleasantly dry, faintly sour/bitter flavor. It goes well on savory bases like squash and lamb, and combines with other sour seasonings like lemon juice and radish.</w:t>
+        <w:br/>
+        <w:br/>
+        <w:t>There are many kinds of zaatar, some quite different; this recipe is representative, not definitive.</w:t>
+        <w:br/>
+        <w:br/>
+        <w:t>* 4 units thyme</w:t>
+        <w:br/>
+        <w:t>* 2 units oregano</w:t>
+        <w:br/>
+        <w:t>* 2 units sesame seeds</w:t>
+        <w:br/>
+        <w:t>* 0–1 unit salt</w:t>
+        <w:br/>
+        <w:t>* 1 unit sumac (to be found at a Lebanese or Syrian market, or at a yuppie grocery; in a pinch, lemon zest can substitute)</w:t>
+        <w:br/>
+        <w:t>* Other herbs to taste: fennel pollen, marjoram, cumin, etc.</w:t>
+        <w:br/>
+        <w:t>* Optional: trace olive oil or lemon juice as a binder (but not if you plan to store it)</w:t>
+        <w:br/>
+        <w:br/>
+        <w:t>Toast the sesame seeds. Grind all ingredients together using any method, stopping when the mixture is not too fine to pick up by pinching.</w:t>
+        <w:br/>
+        <w:br/>
+        <w:t>May be added to meat during cooking, or sprinkled over a finshied taco.</w:t>
+        <w:br/>
+        <w:br/>
+        <w:t>The latest theories have not ruled out the possibility of a zaatar mole.</w:t>
+      </w:r>
+    </w:p>
+    <w:p>
+      <w:pPr>
+        <w:pStyle w:val="Heading3"/>
+      </w:pPr>
+      <w:r>
+        <w:t>Pickled Vegetables</w:t>
+      </w:r>
+    </w:p>
+    <w:p>
+      <w:r>
+        <w:t>Pickled Vegetables</w:t>
+        <w:br/>
+        <w:t>==================</w:t>
+        <w:br/>
+        <w:br/>
+        <w:t>__Whisk:__</w:t>
+        <w:br/>
+        <w:br/>
+        <w:t>* 1/4 cup rice vinegar</w:t>
+        <w:br/>
+        <w:t>* 2 teaspoons sugar</w:t>
+        <w:br/>
+        <w:t>* 1 teaspoon soy sauce</w:t>
+        <w:br/>
+        <w:t>* 1 teaspoon fish sauce</w:t>
+        <w:br/>
+        <w:t>* Some red pepper flakes</w:t>
+        <w:br/>
+        <w:br/>
+        <w:t>__Then toss in some sliced vegetables. Suggestions include:__</w:t>
+        <w:br/>
+        <w:br/>
+        <w:t>* cucumbers</w:t>
+        <w:br/>
+        <w:t>* carrots</w:t>
+        <w:br/>
+        <w:t>* onions</w:t>
+        <w:br/>
+        <w:t>* radishes</w:t>
+        <w:br/>
+        <w:br/>
+        <w:t>Mix, cover and chill in fridge for at least 30 minutes before using.</w:t>
+      </w:r>
+    </w:p>
+    <w:p>
+      <w:pPr>
+        <w:pStyle w:val="Heading3"/>
+      </w:pPr>
+      <w:r>
+        <w:t>Potato Hash</w:t>
+      </w:r>
+    </w:p>
+    <w:p>
+      <w:r>
+        <w:t>Potato Hash</w:t>
+        <w:br/>
+        <w:t>===================</w:t>
+        <w:br/>
+        <w:br/>
+        <w:t xml:space="preserve">* 6 or so small yukon gold poatoes </w:t>
+        <w:br/>
+        <w:t>* 4 green onion, chopped</w:t>
+        <w:br/>
+        <w:t>* 1/2 small can of green chiles</w:t>
+        <w:br/>
+        <w:t>* olive oil</w:t>
+        <w:br/>
+        <w:t>* coarse salt</w:t>
+        <w:br/>
+        <w:t>* 1/4t chili powder</w:t>
+        <w:br/>
+        <w:t>* dash cumin</w:t>
+        <w:br/>
+        <w:t>* 1/4t garlic powder</w:t>
+        <w:br/>
+        <w:t>* Nutrional yeast (optional)</w:t>
+        <w:br/>
+        <w:br/>
+        <w:br/>
+        <w:t>Peel and dice potatoes, throw in a pan with a 1/4 or so of water, cover and cook on medium-high until potatoes are soft.</w:t>
+        <w:br/>
+        <w:t xml:space="preserve">Once potatoes are soft, lower to medium heat add green onions, chiles, spices and olive oil. Cook until hash-like. BOOM. </w:t>
+      </w:r>
+    </w:p>
+    <w:p>
+      <w:pPr>
+        <w:pStyle w:val="Heading3"/>
+      </w:pPr>
+      <w:r>
+        <w:t>Lightly Seasoned Beef</w:t>
+      </w:r>
+    </w:p>
+    <w:p>
+      <w:r>
+        <w:t>Lightly Seasoned Beef</w:t>
+        <w:br/>
+        <w:t>=====================</w:t>
+        <w:br/>
+        <w:br/>
+        <w:t>* 500 g ground beef or chopped steak</w:t>
+        <w:br/>
+        <w:t>* 20 g black cumin seed, ground</w:t>
+        <w:br/>
+        <w:t>* 2 cloves garlic</w:t>
+        <w:br/>
+        <w:t>* 15 ml white wine</w:t>
+        <w:br/>
+        <w:t>* 4 g salt if wine is unsalted</w:t>
+        <w:br/>
+        <w:t>* oil to coat the pan</w:t>
+        <w:br/>
+        <w:br/>
+        <w:t>1. Heat oil in the pan.</w:t>
+        <w:br/>
+        <w:t>2. Toss in the garlic, and the beef on top of that.</w:t>
+        <w:br/>
+        <w:t>3. Add the cumin. Brown the beef.</w:t>
+        <w:br/>
+        <w:t>4. Use the splash of wine to loosen anything stuck to the pan.</w:t>
+        <w:br/>
+        <w:br/>
+        <w:t>Perfect, lightly seasoned taco meat.</w:t>
+      </w:r>
+    </w:p>
+    <w:p>
+      <w:pPr>
+        <w:pStyle w:val="Heading3"/>
+      </w:pPr>
+      <w:r>
+        <w:t>Fresh Corn Tortillas</w:t>
+      </w:r>
+    </w:p>
+    <w:p>
+      <w:r>
+        <w:t>Fresh Corn Tortillas</w:t>
+        <w:br/>
+        <w:t>===================</w:t>
+        <w:br/>
+        <w:br/>
+        <w:t>This is the only way to go. So worth it. Makes roughly 15 tortillas.</w:t>
+        <w:br/>
+        <w:br/>
+        <w:t>* 1 3/4 cups masa harina</w:t>
+        <w:br/>
+        <w:t>* 1 1/8 cups water</w:t>
+        <w:br/>
+        <w:br/>
+        <w:t>1. In a medium bowl, mix together masa harina and hot water until thoroughly combined. Turn dough onto a clean surface and knead until pliable and smooth. If dough is too sticky, add more masa harina; if it begins to dry out, sprinkle with water. Cover dough tightly with plastic wrap and allow to stand for 30 minutes.</w:t>
+        <w:br/>
+        <w:t>2. Preheat a cast iron skillet or griddle to medium-high.</w:t>
+        <w:br/>
+        <w:t>3. Divide dough into 15 equal-size balls. Using a tortilla press, a rolling pin, press each ball of dough flat between two sheets of wax paper.</w:t>
+        <w:br/>
+        <w:t xml:space="preserve">4. Place tortilla in preheated pan and allow to cook for approximately 30 seconds, or until browned and slightly puffy. Turn tortilla over to brown on second side for approximately 30 seconds more, then transfer to a plate. Repeat process with each ball of dough. Keep tortillas covered with a towel to stay warm and moist (or a low temp oven) until ready to serve. </w:t>
+      </w:r>
+      <w:r>
+        <w:br w:type="page"/>
+      </w:r>
+    </w:p>
+    <w:p>
+      <w:pPr>
+        <w:pStyle w:val="Title"/>
+      </w:pPr>
+      <w:r>
+        <w:t>Second Taco Recipe</w:t>
+      </w:r>
+    </w:p>
+    <w:p>
+      <w:pPr>
+        <w:pStyle w:val="Heading3"/>
+      </w:pPr>
+      <w:r>
+        <w:t>Sriracha Salt</w:t>
+      </w:r>
+    </w:p>
+    <w:p>
+      <w:r>
+        <w:t>Sriracha Salt</w:t>
+        <w:br/>
+        <w:t>=============</w:t>
+        <w:br/>
+        <w:br/>
+        <w:t>I actually received this as a gift, but I found a recipe to make your own.</w:t>
+        <w:br/>
+        <w:br/>
+        <w:t>__Ingredients__</w:t>
+        <w:br/>
+        <w:br/>
+        <w:t>* 1 cup Salt</w:t>
+        <w:br/>
+        <w:t>* 10 tsp. Sriracha</w:t>
+        <w:br/>
+        <w:br/>
+        <w:t>Mix the two ingredients together in a bowl. Spread it out on a baking sheet lined with foil or parchment paper. Put in a 200-degree oven, then turn the oven off and let it sit overnight inside. It will clump, but place in ziplock bag and attack it with a rolling pin. Tada!</w:t>
+        <w:br/>
+        <w:br/>
+        <w:t>The effect on most food is as awesome as you'd expect but it is especially amazing with eggs. Add it to your breakfast tacos.</w:t>
+      </w:r>
+    </w:p>
+    <w:p>
+      <w:pPr>
+        <w:pStyle w:val="Heading3"/>
+      </w:pPr>
+      <w:r>
+        <w:t>Chipotlé Sauce</w:t>
+      </w:r>
+    </w:p>
+    <w:p>
+      <w:r>
+        <w:t>Chipotlé Sauce</w:t>
+        <w:br/>
+        <w:t>==============</w:t>
+        <w:br/>
+        <w:br/>
+        <w:t>__Ingredients__</w:t>
+        <w:br/>
+        <w:br/>
+        <w:t>* 1 cup plain Greek yogurt</w:t>
+        <w:br/>
+        <w:t>* Juice from 2 limes</w:t>
+        <w:br/>
+        <w:t>* 2-3 chipotlé peppers, with surrounding adobo sauce from can</w:t>
+        <w:br/>
+        <w:br/>
+        <w:t>__Directions__</w:t>
+        <w:br/>
+        <w:br/>
+        <w:t>1. Drop all of this into a food processor, and blend away.</w:t>
+        <w:br/>
+        <w:t xml:space="preserve">2. Let sit in fridge for 30 minutes or overnight for flavor melding. </w:t>
+        <w:br/>
+        <w:t>3. Add to tacos, and anything else you'd like.</w:t>
+      </w:r>
+    </w:p>
+    <w:p>
+      <w:pPr>
+        <w:pStyle w:val="Heading3"/>
+      </w:pPr>
+      <w:r>
+        <w:t>Potato Hash</w:t>
+      </w:r>
+    </w:p>
+    <w:p>
+      <w:r>
+        <w:t>Potato Hash</w:t>
+        <w:br/>
+        <w:t>===================</w:t>
+        <w:br/>
+        <w:br/>
+        <w:t xml:space="preserve">* 6 or so small yukon gold poatoes </w:t>
+        <w:br/>
+        <w:t>* 4 green onion, chopped</w:t>
+        <w:br/>
+        <w:t>* 1/2 small can of green chiles</w:t>
+        <w:br/>
+        <w:t>* olive oil</w:t>
+        <w:br/>
+        <w:t>* coarse salt</w:t>
+        <w:br/>
+        <w:t>* 1/4t chili powder</w:t>
+        <w:br/>
+        <w:t>* dash cumin</w:t>
+        <w:br/>
+        <w:t>* 1/4t garlic powder</w:t>
+        <w:br/>
+        <w:t>* Nutrional yeast (optional)</w:t>
+        <w:br/>
+        <w:br/>
+        <w:br/>
+        <w:t>Peel and dice potatoes, throw in a pan with a 1/4 or so of water, cover and cook on medium-high until potatoes are soft.</w:t>
+        <w:br/>
+        <w:t xml:space="preserve">Once potatoes are soft, lower to medium heat add green onions, chiles, spices and olive oil. Cook until hash-like. BOOM. </w:t>
+      </w:r>
+    </w:p>
+    <w:p>
+      <w:pPr>
+        <w:pStyle w:val="Heading3"/>
+      </w:pPr>
+      <w:r>
+        <w:t>Ground Beef (Traditional; US)</w:t>
+      </w:r>
+    </w:p>
+    <w:p>
+      <w:r>
+        <w:t>Ground Beef (Traditional; US)</w:t>
+        <w:br/>
+        <w:t>==================</w:t>
+        <w:br/>
+        <w:br/>
+        <w:t>The tranditional base for an American taco is ground beef, browsed in a skillet and seasoned.</w:t>
+        <w:br/>
+        <w:br/>
+        <w:t>* 1lb Ground Beef</w:t>
+        <w:br/>
+        <w:br/>
+        <w:t>1. Heat a skillet on the stovetop.</w:t>
+        <w:br/>
+        <w:t>2. Brown the ground beef for 8-10 minutes, or until it is thoroughly cooked, stirring frequently to avoid sticking or burning. (If you're not using a non-stick pan, which is preferred, use 1T oil to keep things loose.)</w:t>
+        <w:br/>
+        <w:t>3. Stir in seasonings.</w:t>
+      </w:r>
+    </w:p>
+    <w:p>
+      <w:pPr>
+        <w:pStyle w:val="Heading3"/>
+      </w:pPr>
+      <w:r>
+        <w:t>Fresh Corn Tortillas</w:t>
+      </w:r>
+    </w:p>
+    <w:p>
+      <w:r>
+        <w:t>Fresh Corn Tortillas</w:t>
+        <w:br/>
+        <w:t>===================</w:t>
+        <w:br/>
+        <w:br/>
+        <w:t>This is the only way to go. So worth it. Makes roughly 15 tortillas.</w:t>
+        <w:br/>
+        <w:br/>
+        <w:t>* 1 3/4 cups masa harina</w:t>
+        <w:br/>
+        <w:t>* 1 1/8 cups water</w:t>
+        <w:br/>
+        <w:br/>
+        <w:t>1. In a medium bowl, mix together masa harina and hot water until thoroughly combined. Turn dough onto a clean surface and knead until pliable and smooth. If dough is too sticky, add more masa harina; if it begins to dry out, sprinkle with water. Cover dough tightly with plastic wrap and allow to stand for 30 minutes.</w:t>
+        <w:br/>
+        <w:t>2. Preheat a cast iron skillet or griddle to medium-high.</w:t>
+        <w:br/>
+        <w:t>3. Divide dough into 15 equal-size balls. Using a tortilla press, a rolling pin, press each ball of dough flat between two sheets of wax paper.</w:t>
+        <w:br/>
+        <w:t xml:space="preserve">4. Place tortilla in preheated pan and allow to cook for approximately 30 seconds, or until browned and slightly puffy. Turn tortilla over to brown on second side for approximately 30 seconds more, then transfer to a plate. Repeat process with each ball of dough. Keep tortillas covered with a towel to stay warm and moist (or a low temp oven) until ready to serve. </w:t>
+      </w:r>
+      <w:r>
+        <w:br w:type="page"/>
+      </w:r>
+    </w:p>
+    <w:p>
+      <w:pPr>
+        <w:pStyle w:val="Title"/>
+      </w:pPr>
+      <w:r>
+        <w:t>Third Taco Recipe</w:t>
+      </w:r>
+    </w:p>
+    <w:p>
+      <w:pPr>
+        <w:pStyle w:val="Heading3"/>
+      </w:pPr>
+      <w:r>
+        <w:t>Sriracha Salt</w:t>
+      </w:r>
+    </w:p>
+    <w:p>
+      <w:r>
+        <w:t>Sriracha Salt</w:t>
+        <w:br/>
+        <w:t>=============</w:t>
+        <w:br/>
+        <w:br/>
+        <w:t>I actually received this as a gift, but I found a recipe to make your own.</w:t>
+        <w:br/>
+        <w:br/>
+        <w:t>__Ingredients__</w:t>
+        <w:br/>
+        <w:br/>
+        <w:t>* 1 cup Salt</w:t>
+        <w:br/>
+        <w:t>* 10 tsp. Sriracha</w:t>
+        <w:br/>
+        <w:br/>
+        <w:t>Mix the two ingredients together in a bowl. Spread it out on a baking sheet lined with foil or parchment paper. Put in a 200-degree oven, then turn the oven off and let it sit overnight inside. It will clump, but place in ziplock bag and attack it with a rolling pin. Tada!</w:t>
+        <w:br/>
+        <w:br/>
+        <w:t>The effect on most food is as awesome as you'd expect but it is especially amazing with eggs. Add it to your breakfast tacos.</w:t>
+      </w:r>
+    </w:p>
+    <w:p>
+      <w:pPr>
+        <w:pStyle w:val="Heading3"/>
+      </w:pPr>
+      <w:r>
+        <w:t>Garlic Lime Sauce</w:t>
+      </w:r>
+    </w:p>
+    <w:p>
+      <w:r>
+        <w:t>Garlic Lime Sauce</w:t>
+        <w:br/>
+        <w:t>=====================</w:t>
+        <w:br/>
+        <w:br/>
+        <w:t>This sauce packs a creamy, sour, garlicky punch and can cut the heat on a spicy salsa. It pairs well with Mango Lime Salsa for excellent fish tacos. This is a simplified version of the [lime sauce recipe](http://www.loveandoliveoil.com/2008/04/fish-tacos-with-mango-salsa.html) on Love and Oil.</w:t>
+        <w:br/>
+        <w:br/>
+        <w:t>Combine in a bowl:</w:t>
+        <w:br/>
+        <w:t>* 1-2 tablespoons mayonnaise</w:t>
+        <w:br/>
+        <w:t>* 1/2 cup plain yogurt</w:t>
+        <w:br/>
+        <w:t>* 2 tablespoons fresh lime juice</w:t>
+        <w:br/>
+        <w:t>* 1-2 cloves minced garlic</w:t>
+        <w:br/>
+        <w:t>* salt to taste</w:t>
+        <w:br/>
+        <w:t>* (optional): chopped fresh cilantro garnish</w:t>
+        <w:br/>
+        <w:br/>
+        <w:t xml:space="preserve">Whisk ingredients together in bowl. </w:t>
+        <w:br/>
+        <w:br/>
+        <w:t>Serve on the side, or drizzle as a decorative layer onto prepared tacos. Optionally sprinkle with chopped cilantro as garnish.</w:t>
+        <w:br/>
+      </w:r>
+    </w:p>
+    <w:p>
+      <w:pPr>
+        <w:pStyle w:val="Heading3"/>
+      </w:pPr>
+      <w:r>
+        <w:t>Lettuce (Traditional; US)</w:t>
+      </w:r>
+    </w:p>
+    <w:p>
+      <w:r>
+        <w:t>Lettuce (Traditional; US)</w:t>
+        <w:br/>
+        <w:t>======================</w:t>
+        <w:br/>
+        <w:br/>
+        <w:t>In a traditional American taco, lettuce serves to add extra crunch and coolness. Favor the bulkier lettuces over leafier fare such as Bibb lettuces or mesclun.</w:t>
+        <w:br/>
+        <w:br/>
+        <w:t>* Iceberg Lettuce (shredded)</w:t>
+        <w:br/>
+        <w:t>* Romaine Lettuce (shredded; maintain the stalks)</w:t>
+      </w:r>
+    </w:p>
+    <w:p>
+      <w:pPr>
+        <w:pStyle w:val="Heading3"/>
+      </w:pPr>
+      <w:r>
+        <w:t>Moroccan Lamb</w:t>
+      </w:r>
+    </w:p>
+    <w:p>
+      <w:r>
+        <w:t>Moroccan Lamb</w:t>
+        <w:br/>
+        <w:t>=============</w:t>
+        <w:br/>
+        <w:br/>
+        <w:t>A Differently Spiced Meat Than Your Usual Taco</w:t>
+        <w:br/>
+        <w:t>----------------------------------------------</w:t>
+        <w:br/>
+        <w:br/>
+        <w:t>* 500 g ground lamb</w:t>
+        <w:br/>
+        <w:t>* 20 g Ras al Hanout spice. My mix contains:</w:t>
+        <w:br/>
+        <w:t xml:space="preserve">    * Paprika</w:t>
+        <w:br/>
+        <w:t xml:space="preserve">    * Cinnamon</w:t>
+        <w:br/>
+        <w:t xml:space="preserve">    * Allspice</w:t>
+        <w:br/>
+        <w:t xml:space="preserve">    * Clove</w:t>
+        <w:br/>
+        <w:t xml:space="preserve">    * Toasted Mustard</w:t>
+        <w:br/>
+        <w:t xml:space="preserve">    * Cumin</w:t>
+        <w:br/>
+        <w:t xml:space="preserve">    * Caraway</w:t>
+        <w:br/>
+        <w:t xml:space="preserve">    * Black Pepper</w:t>
+        <w:br/>
+        <w:t>* 10 g fresh lemon zest or 10 g finely ground Black Lemon Omani (Moroccoan dried preserved lemon)</w:t>
+        <w:br/>
+        <w:br/>
+        <w:t>Mix together and brown.</w:t>
+        <w:br/>
+      </w:r>
+    </w:p>
+    <w:p>
+      <w:pPr>
+        <w:pStyle w:val="Heading3"/>
+      </w:pPr>
+      <w:r>
+        <w:t>Hard Corn Shells (Traditional; US)</w:t>
+      </w:r>
+    </w:p>
+    <w:p>
+      <w:r>
+        <w:t>Hard Corn Shells (Traditional; US)</w:t>
+        <w:br/>
+        <w:t>======================</w:t>
+        <w:br/>
+        <w:br/>
+        <w:t>Mistakenly thought by many to be traditionally Mexican, hard shells were actually popularized in the US in the mid-20th century.</w:t>
+        <w:br/>
+        <w:br/>
+        <w:t>While they can certainly be made at home (if you have access to a deep-fryer), the best method of obtaining hard taco shells is to head to the grocery store.</w:t>
       </w:r>
       <w:r>
         <w:br w:type="page"/>

</xml_diff>

<commit_message>
Write the Credits and rewrite the ('Code by: Adade Gbadoe') by removing the bold and the empty paragraphs code the page break after ('Code by: Adade Gbadoe') and rewrite the Clean up the code.
</commit_message>
<xml_diff>
--- a/First_Page.docx
+++ b/First_Page.docx
@@ -127,41 +127,38 @@
         <w:pStyle w:val="Heading3"/>
       </w:pPr>
       <w:r>
-        <w:t>Roasted Tomatillo and Mushroom Sauce</w:t>
+        <w:t>Simple Salsa Verde</w:t>
       </w:r>
     </w:p>
     <w:p>
       <w:r>
-        <w:t>Roasted Tomatillo and Mushroom Sauce</w:t>
+        <w:t>Simple Salsa Verde</w:t>
         <w:br/>
-        <w:t>====================================</w:t>
+        <w:t>==================</w:t>
         <w:br/>
         <w:br/>
-        <w:t>* 2 pounds tomatillos</w:t>
-        <w:br/>
-        <w:t>* 4 dried chipotle chiles</w:t>
-        <w:br/>
-        <w:t>* 2 pounds shiitake mushrooms</w:t>
-        <w:br/>
-        <w:t>* 1/4 cup olive oil</w:t>
-        <w:br/>
-        <w:t>* 1 cup water</w:t>
+        <w:t>I got this base recipe from a vegan friend. If you can't find one of these peppers, swap in another one!</w:t>
         <w:br/>
         <w:br/>
-        <w:t>1. Remove husks from tomatillos and rinse them. Place them whole on your oven's broiler rack. Broil and turn them until they're browned on all sides.</w:t>
+        <w:t>* 6 Average-sized tomatillos</w:t>
         <w:br/>
-        <w:t xml:space="preserve">2. Boil the water. Drop in the dried chiles and bring the water down to a simmer. Keep them in until they are soft. </w:t>
+        <w:t>* 1 Poblano pepper</w:t>
         <w:br/>
-        <w:t>3. Slice the shiitakes and cook them in a pan with the olive oil until they're tender.</w:t>
+        <w:t>* 1 Serrano pepper</w:t>
         <w:br/>
-        <w:t>4. Take the chiles and tomatillos (once they're cooled off) and blend them in a food processor until they make a nice puree.</w:t>
+        <w:t>* 1 Jalapeno pepper</w:t>
         <w:br/>
-        <w:t>5. Put the blended tomatillo-chile mixture in a saucepan and bring it to a boil. Add the cooked mushrooms and bring it back to a boil. Then bring the heat down until the mixture is simmering. Cook for about 10 minutes. Add salt to taste.</w:t>
+        <w:t>* 1 Sweet red pepper</w:t>
+        <w:br/>
+        <w:t>* Juice of 1 or 2 fresh-squeezed limes (to taste)</w:t>
+        <w:br/>
+        <w:t>* Pinch or two kosher salt (to taste)</w:t>
         <w:br/>
         <w:br/>
-        <w:t>---</w:t>
+        <w:t>You're in charge of the heat here. For a milder salsa, remove all the ribs and seeds inside the peppers. For medium, leave in a few ribs, and for hot, go nuts. Rough chop the peppers and tomatillos, then throw into a blender or food processor with salt and lime juice. Pulse to desired consistency.</w:t>
         <w:br/>
-        <w:t>A friend gave me this recipe a while back, but I can't remember who it was. Sorry, friend.</w:t>
+        <w:br/>
+        <w:t>As with most salsas, this will taste better if you let it sit in the fridge for a few hours before eating. It's great on chips or drizzled over steak or pork tacos.</w:t>
       </w:r>
     </w:p>
     <w:p>
@@ -169,33 +166,24 @@
         <w:pStyle w:val="Heading3"/>
       </w:pPr>
       <w:r>
-        <w:t>Sweet Potato and Apple Hash</w:t>
+        <w:t>Tomatoes (Traditional; US)</w:t>
       </w:r>
     </w:p>
     <w:p>
       <w:r>
-        <w:t>Sweet Potato and Apple Hash</w:t>
+        <w:t>Tomatoes (Traditional; US)</w:t>
         <w:br/>
-        <w:t>===========================</w:t>
+        <w:t>======================</w:t>
         <w:br/>
         <w:br/>
-        <w:t>Sweet potatoes are my go-to taco punch-up. I was going my normal route of making small (1/4" or so) cubes of sweet potatoes when I thought: Hey, it's fall, I'm going to add an apple in there. Fuck yes.</w:t>
+        <w:t>Adding a bit of coolness and moisture, tomatoes are a staple ingredient of the American taco. The better the tomato the more flavor they will impart, but even a sub-sandard grocery store tomato has a place in a traditional taco.</w:t>
         <w:br/>
         <w:br/>
-        <w:t>* 2 Small sweet potatoes (you'd be amazed how little sweet potato you need for tacos)</w:t>
+        <w:t>* Tomatoes (diced)</w:t>
         <w:br/>
-        <w:t>* 1 Small apple</w:t>
+        <w:t>* Cherry Tomatoes (quartered)</w:t>
         <w:br/>
-        <w:t>* One can diced green chilis</w:t>
-        <w:br/>
-        <w:t>* A couple pinches of chili powder</w:t>
-        <w:br/>
-        <w:t>* A queeze of honey</w:t>
-        <w:br/>
-        <w:t>* Pat o' butter</w:t>
-        <w:br/>
-        <w:br/>
-        <w:t xml:space="preserve">Mix this all into a pan, with about 1/4 cup of water, and boil it all up until the water goes away, toss in the butter, and continue to pan-fry until things get a little browned. </w:t>
+        <w:t>* Grape Tomatoes (sliced)</w:t>
       </w:r>
     </w:p>
     <w:p>
@@ -203,49 +191,57 @@
         <w:pStyle w:val="Heading3"/>
       </w:pPr>
       <w:r>
-        <w:t>Chorizo</w:t>
+        <w:t>Carnitas</w:t>
       </w:r>
     </w:p>
     <w:p>
       <w:r>
-        <w:t>Chorizo</w:t>
+        <w:t>Carnitas</w:t>
         <w:br/>
-        <w:t>=======</w:t>
+        <w:t>========</w:t>
         <w:br/>
         <w:br/>
-        <w:t>_Adapted from [Aredridel's Lightly Seasoned Beef](aredridel_lightly_seasoned_beef.md)_</w:t>
+        <w:t>This recipe calls for both slow cooking the roast as well as frying before serving.</w:t>
         <w:br/>
         <w:br/>
-        <w:t>* 20 oz chorizo</w:t>
+        <w:t>__Ingredients__</w:t>
         <w:br/>
-        <w:t>* 20 g black cumin seed, ground</w:t>
         <w:br/>
-        <w:t>* 2 cloves garlic</w:t>
+        <w:t>* Pork shoulder roast</w:t>
         <w:br/>
-        <w:t>* 15 ml white wine</w:t>
+        <w:t>* Onion and Garlic powder</w:t>
         <w:br/>
-        <w:t>* 4 g salt if wine is unsalted</w:t>
+        <w:t>* Jalapenos</w:t>
         <w:br/>
-        <w:t>* 1/2 small white onion, diced</w:t>
+        <w:t>* Green Onions</w:t>
         <w:br/>
-        <w:t>* Oil to coat the pan</w:t>
         <w:br/>
         <w:br/>
         <w:t>__Directions__</w:t>
         <w:br/>
         <w:br/>
-        <w:t>1. Heat oil in the pan.</w:t>
+        <w:t xml:space="preserve">1. Place a pork shoulder roast in a crock pot, cover roast completely with water. </w:t>
         <w:br/>
-        <w:t>2. Add in onions, stirring occasionally until onions become translucent.</w:t>
+        <w:t xml:space="preserve">2. Sprinkle onion &amp; garlic powder into crock pot. </w:t>
         <w:br/>
-        <w:t>3. Toss in the garlic, and the chorizo on top of that.</w:t>
+        <w:t>3. Cook for 6 to 8 hours on high, or 8 to 10 hours on low.</w:t>
         <w:br/>
-        <w:t>4. Add the cumin. Brown the chorizo.</w:t>
+        <w:t>4. If frying at a later time, refrigerate roast with some of the cooking water.</w:t>
         <w:br/>
-        <w:t>5. Use the splash of wine to loosen anything stuck to the pan.</w:t>
+        <w:t>5. When ready to make tacos, shred the meat.</w:t>
         <w:br/>
+        <w:t xml:space="preserve">6. Chop up as much jalapenos and green onions as desired. </w:t>
         <w:br/>
-        <w:t>Perfect, lightly seasoned taco meat.</w:t>
+        <w:t xml:space="preserve">7. In a large frying pan add some oil. When the oil is hot but not burning add the meat and fry. </w:t>
+        <w:br/>
+        <w:t>8. Add some of the cooking water as needed to fry pan to keep the meat moist.</w:t>
+        <w:br/>
+        <w:t>9. In the last 5 or so minutes of cooking the meat, add the jalapenos and onions to meat.</w:t>
+        <w:br/>
+        <w:t>10. Meat should come out crispy but still moist</w:t>
+        <w:br/>
+        <w:t>11. Serve on tortillas (preferably soft corn tortillas) with choice of condiments (salsa, cheese, onions, etc)</w:t>
+        <w:br/>
         <w:br/>
       </w:r>
     </w:p>
@@ -254,31 +250,20 @@
         <w:pStyle w:val="Heading3"/>
       </w:pPr>
       <w:r>
-        <w:t>Fresh Corn Tortillas</w:t>
+        <w:t>Hard Corn Shells (Traditional; US)</w:t>
       </w:r>
     </w:p>
     <w:p>
       <w:r>
-        <w:t>Fresh Corn Tortillas</w:t>
+        <w:t>Hard Corn Shells (Traditional; US)</w:t>
         <w:br/>
-        <w:t>===================</w:t>
+        <w:t>======================</w:t>
         <w:br/>
         <w:br/>
-        <w:t>This is the only way to go. So worth it. Makes roughly 15 tortillas.</w:t>
+        <w:t>Mistakenly thought by many to be traditionally Mexican, hard shells were actually popularized in the US in the mid-20th century.</w:t>
         <w:br/>
         <w:br/>
-        <w:t>* 1 3/4 cups masa harina</w:t>
-        <w:br/>
-        <w:t>* 1 1/8 cups water</w:t>
-        <w:br/>
-        <w:br/>
-        <w:t>1. In a medium bowl, mix together masa harina and hot water until thoroughly combined. Turn dough onto a clean surface and knead until pliable and smooth. If dough is too sticky, add more masa harina; if it begins to dry out, sprinkle with water. Cover dough tightly with plastic wrap and allow to stand for 30 minutes.</w:t>
-        <w:br/>
-        <w:t>2. Preheat a cast iron skillet or griddle to medium-high.</w:t>
-        <w:br/>
-        <w:t>3. Divide dough into 15 equal-size balls. Using a tortilla press, a rolling pin, press each ball of dough flat between two sheets of wax paper.</w:t>
-        <w:br/>
-        <w:t xml:space="preserve">4. Place tortilla in preheated pan and allow to cook for approximately 30 seconds, or until browned and slightly puffy. Turn tortilla over to brown on second side for approximately 30 seconds more, then transfer to a plate. Repeat process with each ball of dough. Keep tortillas covered with a towel to stay warm and moist (or a low temp oven) until ready to serve. </w:t>
+        <w:t>While they can certainly be made at home (if you have access to a deep-fryer), the best method of obtaining hard taco shells is to head to the grocery store.</w:t>
       </w:r>
       <w:r>
         <w:br w:type="page"/>
@@ -297,31 +282,40 @@
         <w:pStyle w:val="Heading3"/>
       </w:pPr>
       <w:r>
-        <w:t>Sriracha Salt</w:t>
+        <w:t>Universal Taco Seasoning</w:t>
       </w:r>
     </w:p>
     <w:p>
       <w:r>
-        <w:t>Sriracha Salt</w:t>
+        <w:t>Universal Taco Seasoning</w:t>
         <w:br/>
-        <w:t>=============</w:t>
+        <w:t>========================</w:t>
         <w:br/>
         <w:br/>
-        <w:t>I actually received this as a gift, but I found a recipe to make your own.</w:t>
+        <w:t>I got tired of buying packets of store-bought taco seasoning, so I experimented with various spices and ratios until I landed on this recipe. I keep a jar of it in the cupboard at all times.</w:t>
         <w:br/>
         <w:br/>
-        <w:t>__Ingredients__</w:t>
+        <w:t>* 6 tbsp chili powder</w:t>
+        <w:br/>
+        <w:t>* 4 tbsp cumin</w:t>
+        <w:br/>
+        <w:t>* 4 tbsp corn starch</w:t>
+        <w:br/>
+        <w:t>* 3 tbsp onion powder</w:t>
+        <w:br/>
+        <w:t>* 1 tbsp salt</w:t>
+        <w:br/>
+        <w:t>* 1 tbsp garlic powder</w:t>
+        <w:br/>
+        <w:t>* 4 tsp oregano (Mexican oregano, if you've got it)</w:t>
+        <w:br/>
+        <w:t>* 2 tsp crushed red pepper</w:t>
         <w:br/>
         <w:br/>
-        <w:t>* 1 cup Salt</w:t>
-        <w:br/>
-        <w:t>* 10 tsp. Sriracha</w:t>
+        <w:t>Combine in Mason jar and shake well to combine.</w:t>
         <w:br/>
         <w:br/>
-        <w:t>Mix the two ingredients together in a bowl. Spread it out on a baking sheet lined with foil or parchment paper. Put in a 200-degree oven, then turn the oven off and let it sit overnight inside. It will clump, but place in ziplock bag and attack it with a rolling pin. Tada!</w:t>
-        <w:br/>
-        <w:br/>
-        <w:t>The effect on most food is as awesome as you'd expect but it is especially amazing with eggs. Add it to your breakfast tacos.</w:t>
+        <w:t>This mix works well for chicken, pork and beef, destined for the grill, oven, slow cooker or stovetop. You could tweak it a bit to target a specific meat, but I like to have a base, universal mix around. Makes it super easy to turn leftover anything into delicious taco filling: Just chop up whatever it is, toss it into a skillet, sprinkle generously with seasoning, then add a bit of water and simmer to impart flavor.</w:t>
       </w:r>
     </w:p>
     <w:p>
@@ -377,37 +371,58 @@
         <w:pStyle w:val="Heading3"/>
       </w:pPr>
       <w:r>
-        <w:t>Drunken Green Beans</w:t>
+        <w:t>Green Chile Cabbage Salad</w:t>
       </w:r>
     </w:p>
     <w:p>
       <w:r>
-        <w:t>Drunken Green Beans</w:t>
+        <w:t>### Green Chile Cabbage Salad with Seared Corn</w:t>
         <w:br/>
-        <w:t>===================</w:t>
+        <w:t>This isn't a tradition, or even particularly traditional -- except in my apartment in Oakland, where I make this for myself ever time I make pork tacos.</w:t>
         <w:br/>
         <w:br/>
-        <w:t>Green beans are fine. Green beans cooked in beer are better. Maybe even the best.</w:t>
+        <w:t>#### Ingredients</w:t>
+        <w:br/>
+        <w:t>* 1 green cabbage</w:t>
+        <w:br/>
+        <w:t>* 4 limes</w:t>
+        <w:br/>
+        <w:t>* 2 ears corn, or roughly two cups of corn kernels (adjust to desired corn-y-ness)</w:t>
+        <w:br/>
+        <w:t>* Dried, Powdered New Mexico Green Chile, to taste</w:t>
+        <w:br/>
+        <w:t>* Salt, to taste</w:t>
+        <w:br/>
+        <w:t>* Olive oil</w:t>
+        <w:br/>
+        <w:t>* Optional: some crumbled cotija or queso Oaxaqueno</w:t>
         <w:br/>
         <w:br/>
-        <w:t>* 1 Surly fist full of green beans</w:t>
+        <w:t>#### Directions</w:t>
         <w:br/>
-        <w:t>* half a beer</w:t>
+        <w:t>1. If using ears of corn, strip the kernels from them with a sharp knife.</w:t>
         <w:br/>
-        <w:t>* quarter cup vegetable broth</w:t>
+        <w:t>2. Heat a few tablespoons of oil over high heat. I like to use a Dutch Oven for this, but the main cookware properties you want are heavy-bottomed and wide.</w:t>
         <w:br/>
-        <w:t>* 2 cloves garlic</w:t>
+        <w:t>3. Toss the corn kernels in to the oil, spread them evenly, salt very lightly and let them ride. I _highly_ recommend a splatter guard for this step, but **not** a lid. You want the corn to dry out just a little and get a good sear. It's done when it's starting to get dark, a little chewy, and probably is sticking to the pan.</w:t>
         <w:br/>
-        <w:t>* 1 Tbsp olive oil</w:t>
+        <w:t>4. While the corn is going, core and chop the cabbage in to wide strips.</w:t>
         <w:br/>
-        <w:t>* some salt, whatever</w:t>
+        <w:t>5. How's the corn doing?</w:t>
+        <w:br/>
+        <w:t>6. Juice the limes.</w:t>
+        <w:br/>
+        <w:t>7. How's the corn doing? If it's not done yet, grab a beer and hang out 'til it is.</w:t>
+        <w:br/>
+        <w:t>8. The corn is done? Great. Toss it on top of the cabbage. Add a little salt, then a good hit of olive oil, then half-or-so of the lime juice. Toss in a good tablespoon or two of the green chile powder. Start stirring.</w:t>
+        <w:br/>
+        <w:t>9. You want everything coated nicely, but I don't like the salad too oily, so go easy on that. I add lime until the sour balances the sweet of the corn. I add green chile slowly -- it takes a second to rehydrate and get hot. I might add as much as a half cup of the stuff to a salad for myself or spicy food fans like me; I go easier on the spice-unenthused.</w:t>
+        <w:br/>
+        <w:t>10. Serve it! If you're in to tossing a little cheese on there, do it -- but I usually just eat it straight. Sometimes this goes on fish or chicken tacos; sometimes it's a side to richer pork tacos. It's always awesome.</w:t>
         <w:br/>
         <w:br/>
-        <w:t xml:space="preserve">First peel and dice the garlic and sauté it in the olive oil. Before it gets all burned and ruined, add the beer and vegetable broth. </w:t>
+        <w:t>**Note on ingredients**: green chile is the gastronomical life blood of New Mexican cuisine, but it's little known in the other 49 states. I like a brand called [_Los Chileros de Nuevo Mexico_](http://www.loschileros.com/), which I can find sometimes in tiendas and other times at Whole Foods (go figure). The trick here is this: just don't accept substitutes. It's not the same. I've also had to accept that fresh chile is just not what this salad needs, so don't do that either (it doesn't distribute well enough across the cabbage). Do have this with cold, crisp beer.</w:t>
         <w:br/>
-        <w:t xml:space="preserve">  </w:t>
-        <w:br/>
-        <w:t>As the liquid comes to a boil, cut the green beans up. Add the green beans and a pinch of salt and let them simmer for about five minutes. If you like your beans on the softer side you can let it go a little longer. But the trick is to pull them right after the color starts to turn and you've just made a delicious addition to any taco.</w:t>
       </w:r>
     </w:p>
     <w:p>
@@ -415,26 +430,48 @@
         <w:pStyle w:val="Heading3"/>
       </w:pPr>
       <w:r>
-        <w:t>Red Cabbage Filling</w:t>
+        <w:t>Baked Tilapia</w:t>
       </w:r>
     </w:p>
     <w:p>
       <w:r>
-        <w:t>Red Cabbage Filling</w:t>
+        <w:t>Baked Tilapia</w:t>
         <w:br/>
-        <w:t>===================================</w:t>
+        <w:t>=============</w:t>
         <w:br/>
         <w:br/>
-        <w:t>* 1/2 head of red cabbage, shredded</w:t>
-        <w:br/>
-        <w:t>* 3 chopped green onions</w:t>
-        <w:br/>
-        <w:t>* 1/2 bunch of finely chopped cilantro</w:t>
-        <w:br/>
-        <w:t>* 2-3 squeezed limes</w:t>
+        <w:t>Oven fried fish for when you think you want to pretend you're eating healthier.</w:t>
         <w:br/>
         <w:br/>
-        <w:t>1. Mix all ingredients in large bowl</w:t>
+        <w:t>* 1 pound mild fish (I usually use tilapia)</w:t>
+        <w:br/>
+        <w:t>* 1 cup masa</w:t>
+        <w:br/>
+        <w:t>* 2 tsp salt</w:t>
+        <w:br/>
+        <w:t>* 1/2 to 1 tsp cayenne</w:t>
+        <w:br/>
+        <w:t>* 2 tsp paprika</w:t>
+        <w:br/>
+        <w:t>* 2 tsps chili powder</w:t>
+        <w:br/>
+        <w:t>* 2 tsps garlic powder</w:t>
+        <w:br/>
+        <w:t>* 1/2 to 1 tsp black pepper (to taste)</w:t>
+        <w:br/>
+        <w:t>* olive oil</w:t>
+        <w:br/>
+        <w:br/>
+        <w:br/>
+        <w:t>1. Preheat oven to 400 degrees.</w:t>
+        <w:br/>
+        <w:t>2. Mix dry ingredients in a bowl to make the coating for the fish.</w:t>
+        <w:br/>
+        <w:t xml:space="preserve">3. Cut fish into slices or chunks, as your taste desires. </w:t>
+        <w:br/>
+        <w:t>4. Drizzle olive oil over cut fish, and dip fish into breading.</w:t>
+        <w:br/>
+        <w:t>5. Bake for 8ish minutes and finish, if you can, under the broiler.</w:t>
       </w:r>
     </w:p>
     <w:p>
@@ -474,40 +511,31 @@
         <w:pStyle w:val="Heading3"/>
       </w:pPr>
       <w:r>
-        <w:t>Universal Taco Seasoning</w:t>
+        <w:t>Sriracha Salt</w:t>
       </w:r>
     </w:p>
     <w:p>
       <w:r>
-        <w:t>Universal Taco Seasoning</w:t>
+        <w:t>Sriracha Salt</w:t>
         <w:br/>
-        <w:t>========================</w:t>
+        <w:t>=============</w:t>
         <w:br/>
         <w:br/>
-        <w:t>I got tired of buying packets of store-bought taco seasoning, so I experimented with various spices and ratios until I landed on this recipe. I keep a jar of it in the cupboard at all times.</w:t>
+        <w:t>I actually received this as a gift, but I found a recipe to make your own.</w:t>
         <w:br/>
         <w:br/>
-        <w:t>* 6 tbsp chili powder</w:t>
-        <w:br/>
-        <w:t>* 4 tbsp cumin</w:t>
-        <w:br/>
-        <w:t>* 4 tbsp corn starch</w:t>
-        <w:br/>
-        <w:t>* 3 tbsp onion powder</w:t>
-        <w:br/>
-        <w:t>* 1 tbsp salt</w:t>
-        <w:br/>
-        <w:t>* 1 tbsp garlic powder</w:t>
-        <w:br/>
-        <w:t>* 4 tsp oregano (Mexican oregano, if you've got it)</w:t>
-        <w:br/>
-        <w:t>* 2 tsp crushed red pepper</w:t>
+        <w:t>__Ingredients__</w:t>
         <w:br/>
         <w:br/>
-        <w:t>Combine in Mason jar and shake well to combine.</w:t>
+        <w:t>* 1 cup Salt</w:t>
+        <w:br/>
+        <w:t>* 10 tsp. Sriracha</w:t>
         <w:br/>
         <w:br/>
-        <w:t>This mix works well for chicken, pork and beef, destined for the grill, oven, slow cooker or stovetop. You could tweak it a bit to target a specific meat, but I like to have a base, universal mix around. Makes it super easy to turn leftover anything into delicious taco filling: Just chop up whatever it is, toss it into a skillet, sprinkle generously with seasoning, then add a bit of water and simmer to impart flavor.</w:t>
+        <w:t>Mix the two ingredients together in a bowl. Spread it out on a baking sheet lined with foil or parchment paper. Put in a 200-degree oven, then turn the oven off and let it sit overnight inside. It will clump, but place in ziplock bag and attack it with a rolling pin. Tada!</w:t>
+        <w:br/>
+        <w:br/>
+        <w:t>The effect on most food is as awesome as you'd expect but it is especially amazing with eggs. Add it to your breakfast tacos.</w:t>
       </w:r>
     </w:p>
     <w:p>
@@ -515,33 +543,108 @@
         <w:pStyle w:val="Heading3"/>
       </w:pPr>
       <w:r>
-        <w:t>Mango Lime Salsa</w:t>
+        <w:t>Guacamole</w:t>
       </w:r>
     </w:p>
     <w:p>
       <w:r>
-        <w:t>Mango Lime Salsa</w:t>
+        <w:t>Guacamole</w:t>
         <w:br/>
-        <w:t>======================</w:t>
+        <w:t>=========</w:t>
         <w:br/>
         <w:br/>
-        <w:t>This fresh mango salsa is sweet, tangy, and simple. It pairs exceedingly well with Garlic Lime Sauce for delicious fish tacos. The recipe is a simplified version of the [mango salsa](http://www.loveandoliveoil.com/2008/04/fish-tacos-with-mango-salsa.html) on Love and Oil.</w:t>
+        <w:t>This is pretty canonical stuff right here.</w:t>
         <w:br/>
         <w:br/>
-        <w:t>In a bowl, combine:</w:t>
+        <w:t>* 1-2 ripe Hass avocados</w:t>
         <w:br/>
-        <w:t xml:space="preserve">* 2 ripe fresh mangoes, chopped </w:t>
+        <w:t>* half a lime</w:t>
         <w:br/>
-        <w:t>* 1/2 cup diced sweet onion</w:t>
+        <w:t>* a clove or two of chopped garlic</w:t>
         <w:br/>
-        <w:t>* 1-2 tablespoons chopped fresh cilantro</w:t>
+        <w:t>* some chopped white or yellow onion</w:t>
         <w:br/>
-        <w:t>* Juice of 1 fresh lime</w:t>
+        <w:t>* salt</w:t>
         <w:br/>
-        <w:t>* (optional): 1/2 fresh jalapeno, diced</w:t>
+        <w:t>* pepper</w:t>
+        <w:br/>
+        <w:t>* dry cayenne or red chile pepper powder</w:t>
+        <w:br/>
+        <w:t>* a jalapeño, if that's your thing</w:t>
+        <w:br/>
+        <w:t>* a small chopped tomato</w:t>
+        <w:br/>
+        <w:t>* a handful of chopped cilantro</w:t>
         <w:br/>
         <w:br/>
-        <w:t>Stir and serve.</w:t>
+        <w:t>Look, here's how this works: First, you squeeze the lime juice into your nice little ceramic bowl. Then you add the garlic, onion, spices, peppers if you're heating it up, and then **walk away**.</w:t>
+        <w:br/>
+        <w:br/>
+        <w:t>Seriously, walk away for a minute. Crack open a nice Negra Modelo and use a wedge of the other half of the lime in it. Back in your bowl, let the strong stuff marinate in that lime juice for a few minutes. It's cooking.</w:t>
+        <w:br/>
+        <w:br/>
+        <w:t xml:space="preserve">OK, now that you're back, mix in the rest of the non-avocado ingredients. If you have a pestle, now's it's time to shine. If not, use a small wooden spoon, or failing all else, a fork, you miserable lout. </w:t>
+        <w:br/>
+        <w:br/>
+        <w:t>Mash up everything but the avocado. Get it pasty if you can. Squish it all up.</w:t>
+        <w:br/>
+        <w:br/>
+        <w:t>Now you can add your avocado or two, dude. I usually go with about 1.5 avos to condiment tacos or taco-like structures for four humans of varying sizes.</w:t>
+        <w:br/>
+        <w:br/>
+        <w:t>Just in case no one ever taught you how to deal with an avocado correctly, here's a quick lesson:</w:t>
+        <w:br/>
+        <w:t>* Cut it in half, longways.</w:t>
+        <w:br/>
+        <w:t>* Smack the pit with the sharp edge of your knife and give it a sensible 90-degree twist.</w:t>
+        <w:br/>
+        <w:t>* Voila, the avocado pit is on your knife.</w:t>
+        <w:br/>
+        <w:t>* Dispose of it, unless you're not going to finish all that guac now, in which case, hang onto it and put it in the bowl with the guac before you put it in the fridge.</w:t>
+        <w:br/>
+        <w:t>* Now that your knife is free, use it to carve long slices into the flesh of your avocado, one half at a time. Cross-hatch that sucker a bit. Don't cut through the flesh.</w:t>
+        <w:br/>
+        <w:t>* Finally, get your avocado half above your nice bowl full of deliciousness, and use the skin to gently push your nice slices into the spicy soup below. Turn it inside-out, if you must, but know that you can minimize the amount of avocado that gets all over your hands if you do this just right.</w:t>
+        <w:br/>
+        <w:br/>
+        <w:t>To finish up your guacamole, mash your avocado up a bit and gently mix it into the magical citric-spice-tomato concoction. We're done here.</w:t>
+        <w:br/>
+        <w:br/>
+        <w:t>_Thanks to [The Awl](http://www.theawl.com/2010/02/half-baked-guacamole-by-the-ceviche-method) for limited inspiration regarding the limey and drinky parts._</w:t>
+      </w:r>
+    </w:p>
+    <w:p>
+      <w:pPr>
+        <w:pStyle w:val="Heading3"/>
+      </w:pPr>
+      <w:r>
+        <w:t>Corn Salad</w:t>
+      </w:r>
+    </w:p>
+    <w:p>
+      <w:r>
+        <w:t>Corn Salad</w:t>
+        <w:br/>
+        <w:t>==========</w:t>
+        <w:br/>
+        <w:br/>
+        <w:t>* 2 Ears of corn</w:t>
+        <w:br/>
+        <w:t>* 1 Lime, juiced</w:t>
+        <w:br/>
+        <w:t>* Small handful of Cilantro, chopped</w:t>
+        <w:br/>
+        <w:t>* A few green onions, chopped</w:t>
+        <w:br/>
+        <w:t xml:space="preserve">* Garlic salt, or Garlic AND salt. I use Trader Joe's Garlic Salt in the grinder usually. </w:t>
+        <w:br/>
+        <w:br/>
+        <w:t>Cut the corn off of the cob, and in a mixing bowl mix together corn, lime juice, chopped cilantro and garlic salt. You can tweak any of this stuff as desired.</w:t>
+        <w:br/>
+        <w:br/>
+        <w:t>---</w:t>
+        <w:br/>
+        <w:t>This is my first Github commit. I'm glad it's taco related.</w:t>
         <w:br/>
       </w:r>
     </w:p>
@@ -550,37 +653,35 @@
         <w:pStyle w:val="Heading3"/>
       </w:pPr>
       <w:r>
-        <w:t>Drunken Green Beans</w:t>
+        <w:t>Asian Style Tofu or Pork Marinade</w:t>
       </w:r>
     </w:p>
     <w:p>
       <w:r>
-        <w:t>Drunken Green Beans</w:t>
+        <w:t>Asian Style Tofu or Pork Marinade</w:t>
         <w:br/>
-        <w:t>===================</w:t>
+        <w:t>=================================</w:t>
         <w:br/>
         <w:br/>
-        <w:t>Green beans are fine. Green beans cooked in beer are better. Maybe even the best.</w:t>
+        <w:t>For marinade mix:</w:t>
         <w:br/>
         <w:br/>
-        <w:t>* 1 Surly fist full of green beans</w:t>
+        <w:t>* quarter cup lime juice</w:t>
         <w:br/>
-        <w:t>* half a beer</w:t>
+        <w:t>* quarter cup soy sauce</w:t>
         <w:br/>
-        <w:t>* quarter cup vegetable broth</w:t>
+        <w:t>* quarter cup toasted sesame oil</w:t>
         <w:br/>
-        <w:t>* 2 cloves garlic</w:t>
+        <w:t>* two cloves of garlic, chopped</w:t>
         <w:br/>
-        <w:t>* 1 Tbsp olive oil</w:t>
+        <w:t>* 3 teaspoons cumin</w:t>
         <w:br/>
-        <w:t>* some salt, whatever</w:t>
+        <w:t>* 1 teaspoon paprika</w:t>
+        <w:br/>
+        <w:t>* Some chopped cilantro</w:t>
         <w:br/>
         <w:br/>
-        <w:t xml:space="preserve">First peel and dice the garlic and sauté it in the olive oil. Before it gets all burned and ruined, add the beer and vegetable broth. </w:t>
-        <w:br/>
-        <w:t xml:space="preserve">  </w:t>
-        <w:br/>
-        <w:t>As the liquid comes to a boil, cut the green beans up. Add the green beans and a pinch of salt and let them simmer for about five minutes. If you like your beans on the softer side you can let it go a little longer. But the trick is to pull them right after the color starts to turn and you've just made a delicious addition to any taco.</w:t>
+        <w:t>Mix with sliced tofu or pork, marinate for 30 minutes and quickly sauté.</w:t>
       </w:r>
     </w:p>
     <w:p>
@@ -588,93 +689,20 @@
         <w:pStyle w:val="Heading3"/>
       </w:pPr>
       <w:r>
-        <w:t>Delengua (Beef Tongue)</w:t>
+        <w:t>Hard Corn Shells (Traditional; US)</w:t>
       </w:r>
     </w:p>
     <w:p>
       <w:r>
-        <w:t>Delengua (Beef Tongue)</w:t>
+        <w:t>Hard Corn Shells (Traditional; US)</w:t>
         <w:br/>
         <w:t>======================</w:t>
         <w:br/>
         <w:br/>
-        <w:t>Entertaining? Wanna go exotic? Got a little bit of time? Makes in the neighborhood of 20 tacos.</w:t>
+        <w:t>Mistakenly thought by many to be traditionally Mexican, hard shells were actually popularized in the US in the mid-20th century.</w:t>
         <w:br/>
         <w:br/>
-        <w:t>__Ingredients__</w:t>
-        <w:br/>
-        <w:br/>
-        <w:t>* 1 1/2 pounds of cow tongue</w:t>
-        <w:br/>
-        <w:t>* 1/2 onion</w:t>
-        <w:br/>
-        <w:t>* 2 bay leaves</w:t>
-        <w:br/>
-        <w:t>* 1 quart chicken stock</w:t>
-        <w:br/>
-        <w:t>* 6 cilantro stems</w:t>
-        <w:br/>
-        <w:t>* 1 small carrot, peeled and roughly chopped</w:t>
-        <w:br/>
-        <w:t>* 2 cloves garlic</w:t>
-        <w:br/>
-        <w:t>* 2 tablespoons Canola Oil</w:t>
-        <w:br/>
-        <w:br/>
-        <w:t>__Directions__</w:t>
-        <w:br/>
-        <w:br/>
-        <w:t xml:space="preserve">1. Combine tongue, onion, bay leaves, carrot, and garlic in a saucepan. </w:t>
-        <w:br/>
-        <w:t xml:space="preserve">2. Add stock until mostly covered. </w:t>
-        <w:br/>
-        <w:t>3. Bring to a boil over high heat, reduce to a simmer, cover with lid, and cook four to six hours until completely tender (depends on the size of the tongue).</w:t>
-        <w:br/>
-        <w:t>4. Add water as necessary to keep the tongue mostly submerged.</w:t>
-        <w:br/>
-        <w:t xml:space="preserve">5. Move tongue to a cutting board. </w:t>
-        <w:br/>
-        <w:t xml:space="preserve">6. Strain stock and chuck the solids, keeping the liquid for later. </w:t>
-        <w:br/>
-        <w:t xml:space="preserve">7. Peel the outer membrane off the tongue and discard. Chop tongue into 1/2-inch pieces. </w:t>
-        <w:br/>
-        <w:br/>
-        <w:t xml:space="preserve">When ready to serve, heat oil in a large non-stick skillet set over medium-high heat until shimmering. Add tongue and cook, stirring occasionally, until tongue is well browned on all sides, 5 to 8 minutes total. </w:t>
-        <w:br/>
-        <w:br/>
-        <w:t>NOTE: The first seven steps can be done well in advance. Should keep in fridge up to five days.</w:t>
-      </w:r>
-    </w:p>
-    <w:p>
-      <w:pPr>
-        <w:pStyle w:val="Heading3"/>
-      </w:pPr>
-      <w:r>
-        <w:t>Fresh Corn Tortillas</w:t>
-      </w:r>
-    </w:p>
-    <w:p>
-      <w:r>
-        <w:t>Fresh Corn Tortillas</w:t>
-        <w:br/>
-        <w:t>===================</w:t>
-        <w:br/>
-        <w:br/>
-        <w:t>This is the only way to go. So worth it. Makes roughly 15 tortillas.</w:t>
-        <w:br/>
-        <w:br/>
-        <w:t>* 1 3/4 cups masa harina</w:t>
-        <w:br/>
-        <w:t>* 1 1/8 cups water</w:t>
-        <w:br/>
-        <w:br/>
-        <w:t>1. In a medium bowl, mix together masa harina and hot water until thoroughly combined. Turn dough onto a clean surface and knead until pliable and smooth. If dough is too sticky, add more masa harina; if it begins to dry out, sprinkle with water. Cover dough tightly with plastic wrap and allow to stand for 30 minutes.</w:t>
-        <w:br/>
-        <w:t>2. Preheat a cast iron skillet or griddle to medium-high.</w:t>
-        <w:br/>
-        <w:t>3. Divide dough into 15 equal-size balls. Using a tortilla press, a rolling pin, press each ball of dough flat between two sheets of wax paper.</w:t>
-        <w:br/>
-        <w:t xml:space="preserve">4. Place tortilla in preheated pan and allow to cook for approximately 30 seconds, or until browned and slightly puffy. Turn tortilla over to brown on second side for approximately 30 seconds more, then transfer to a plate. Repeat process with each ball of dough. Keep tortillas covered with a towel to stay warm and moist (or a low temp oven) until ready to serve. </w:t>
+        <w:t>While they can certainly be made at home (if you have access to a deep-fryer), the best method of obtaining hard taco shells is to head to the grocery store.</w:t>
       </w:r>
       <w:r>
         <w:br w:type="page"/>

</xml_diff>

<commit_message>
Write the Credits and rewrite the ('Code by: Adade Gbadoe') by removing the bold and the empty paragraphs code the page break after ('Code by: Adade Gbadoe') and rewrite the Clean up the code. save the world document created.
</commit_message>
<xml_diff>
--- a/First_Page.docx
+++ b/First_Page.docx
@@ -86,40 +86,39 @@
         <w:pStyle w:val="Heading3"/>
       </w:pPr>
       <w:r>
-        <w:t>Universal Taco Seasoning</w:t>
+        <w:t>Mahi Mahi Rub</w:t>
       </w:r>
     </w:p>
     <w:p>
       <w:r>
-        <w:t>Universal Taco Seasoning</w:t>
+        <w:t>Mahi Mahi Rub</w:t>
         <w:br/>
-        <w:t>========================</w:t>
+        <w:t>==============</w:t>
         <w:br/>
         <w:br/>
-        <w:t>I got tired of buying packets of store-bought taco seasoning, so I experimented with various spices and ratios until I landed on this recipe. I keep a jar of it in the cupboard at all times.</w:t>
+        <w:t>A rub for Mahi Mahi, if fish tacos be what you're fancying:</w:t>
         <w:br/>
         <w:br/>
-        <w:t>* 6 tbsp chili powder</w:t>
+        <w:t>* 1 Part spicy chili powder</w:t>
         <w:br/>
-        <w:t>* 4 tbsp cumin</w:t>
+        <w:t>* 1 Part salt</w:t>
         <w:br/>
-        <w:t>* 4 tbsp corn starch</w:t>
+        <w:t>* 1 Part ground cumin</w:t>
         <w:br/>
-        <w:t>* 3 tbsp onion powder</w:t>
+        <w:t>* 1/2 Part chopped cilantro</w:t>
         <w:br/>
-        <w:t>* 1 tbsp salt</w:t>
+        <w:t>* 1/2 Part cayenne</w:t>
         <w:br/>
-        <w:t>* 1 tbsp garlic powder</w:t>
+        <w:t>* 1/2 Part pepper</w:t>
         <w:br/>
-        <w:t>* 4 tsp oregano (Mexican oregano, if you've got it)</w:t>
+        <w:t>* 1/2 Part oregano</w:t>
         <w:br/>
-        <w:t>* 2 tsp crushed red pepper</w:t>
+        <w:t>* 1/2 Part onion powder</w:t>
+        <w:br/>
+        <w:t>* 1/2 Part garlic powder</w:t>
         <w:br/>
         <w:br/>
-        <w:t>Combine in Mason jar and shake well to combine.</w:t>
-        <w:br/>
-        <w:br/>
-        <w:t>This mix works well for chicken, pork and beef, destined for the grill, oven, slow cooker or stovetop. You could tweak it a bit to target a specific meat, but I like to have a base, universal mix around. Makes it super easy to turn leftover anything into delicious taco filling: Just chop up whatever it is, toss it into a skillet, sprinkle generously with seasoning, then add a bit of water and simmer to impart flavor.</w:t>
+        <w:t>You choose your measurements and enjoy!</w:t>
       </w:r>
     </w:p>
     <w:p>
@@ -127,38 +126,48 @@
         <w:pStyle w:val="Heading3"/>
       </w:pPr>
       <w:r>
-        <w:t>Simple Salsa Verde</w:t>
+        <w:t>Guacamole (Simple)</w:t>
       </w:r>
     </w:p>
     <w:p>
       <w:r>
-        <w:t>Simple Salsa Verde</w:t>
+        <w:t>Guacamole (Simple)</w:t>
         <w:br/>
-        <w:t>==================</w:t>
+        <w:t>=========</w:t>
         <w:br/>
         <w:br/>
-        <w:t>I got this base recipe from a vegan friend. If you can't find one of these peppers, swap in another one!</w:t>
+        <w:t>If you're not in the mood to be fussy, this could be considered a minimum-viable guacamole recipe.</w:t>
         <w:br/>
         <w:br/>
-        <w:t>* 6 Average-sized tomatillos</w:t>
+        <w:t>* 2 ripe avocados</w:t>
         <w:br/>
-        <w:t>* 1 Poblano pepper</w:t>
+        <w:t>* 2-4 limes, depending on juiciness, delivering 2-4T of lime juice</w:t>
         <w:br/>
-        <w:t>* 1 Serrano pepper</w:t>
+        <w:t>* 1 diced tomato (seeded if it's a big one)</w:t>
         <w:br/>
-        <w:t>* 1 Jalapeno pepper</w:t>
+        <w:t>* salt (to taste)</w:t>
         <w:br/>
-        <w:t>* 1 Sweet red pepper</w:t>
-        <w:br/>
-        <w:t>* Juice of 1 or 2 fresh-squeezed limes (to taste)</w:t>
-        <w:br/>
-        <w:t>* Pinch or two kosher salt (to taste)</w:t>
+        <w:t>* hot sauce (to taste; Frank's Red Hot is a standard, but go with what you like)</w:t>
         <w:br/>
         <w:br/>
-        <w:t>You're in charge of the heat here. For a milder salsa, remove all the ribs and seeds inside the peppers. For medium, leave in a few ribs, and for hot, go nuts. Rough chop the peppers and tomatillos, then throw into a blender or food processor with salt and lime juice. Pulse to desired consistency.</w:t>
+        <w:t>1. Scoop the avocado meat into a bowl and mash them with a fork. Leave it a bit lumpy as we will do more stirring in a bit and we don't want to over-work them.</w:t>
+        <w:br/>
+        <w:t>2. Add the chopped tomato.</w:t>
+        <w:br/>
+        <w:t>3. Add the lime juice; hold some back for later adjustment).</w:t>
+        <w:br/>
+        <w:t>4. Add ½t salt.</w:t>
+        <w:br/>
+        <w:t>5. Add 2T hot sauce.</w:t>
+        <w:br/>
+        <w:t>6. Stir with the fork again.</w:t>
+        <w:br/>
+        <w:t>7. Taste.</w:t>
+        <w:br/>
+        <w:t>8. Adjust salt/lime/hot sauce as desired.</w:t>
         <w:br/>
         <w:br/>
-        <w:t>As with most salsas, this will taste better if you let it sit in the fridge for a few hours before eating. It's great on chips or drizzled over steak or pork tacos.</w:t>
+        <w:t>This recipe will support one average-size bag of chips, so adjust quantities based on expectations.</w:t>
       </w:r>
     </w:p>
     <w:p>
@@ -166,24 +175,31 @@
         <w:pStyle w:val="Heading3"/>
       </w:pPr>
       <w:r>
-        <w:t>Tomatoes (Traditional; US)</w:t>
+        <w:t>Traditional Taco Mixins</w:t>
       </w:r>
     </w:p>
     <w:p>
       <w:r>
-        <w:t>Tomatoes (Traditional; US)</w:t>
+        <w:t>Traditional Taco Mixins</w:t>
         <w:br/>
-        <w:t>======================</w:t>
+        <w:t>(makes about 20 servings)</w:t>
         <w:br/>
         <w:br/>
-        <w:t>Adding a bit of coolness and moisture, tomatoes are a staple ingredient of the American taco. The better the tomato the more flavor they will impart, but even a sub-sandard grocery store tomato has a place in a traditional taco.</w:t>
+        <w:t>- 1 (16 ounce) container sour cream</w:t>
+        <w:br/>
+        <w:t>- 1/4 head iceberg lettuce (rinsed, dried, shredded)</w:t>
+        <w:br/>
+        <w:t>- 1 cup shredded cheddar cheese</w:t>
+        <w:br/>
+        <w:t>- 3 diced tomatoes</w:t>
+        <w:br/>
+        <w:t>- 1 (2.25 ounce) can black olives, drained</w:t>
         <w:br/>
         <w:br/>
-        <w:t>* Tomatoes (diced)</w:t>
+        <w:t xml:space="preserve">Add ingredients to tacos in layers. </w:t>
         <w:br/>
-        <w:t>* Cherry Tomatoes (quartered)</w:t>
         <w:br/>
-        <w:t>* Grape Tomatoes (sliced)</w:t>
+        <w:br/>
       </w:r>
     </w:p>
     <w:p>
@@ -191,58 +207,30 @@
         <w:pStyle w:val="Heading3"/>
       </w:pPr>
       <w:r>
-        <w:t>Carnitas</w:t>
+        <w:t>Swiss Chard</w:t>
       </w:r>
     </w:p>
     <w:p>
       <w:r>
-        <w:t>Carnitas</w:t>
+        <w:t>Swiss Chard</w:t>
         <w:br/>
-        <w:t>========</w:t>
+        <w:t>===========</w:t>
         <w:br/>
         <w:br/>
-        <w:t>This recipe calls for both slow cooking the roast as well as frying before serving.</w:t>
+        <w:t>This is actually a Rick Bayless recipe from his cookbook _Mexican Everyday_, but we've used it a fair amount on those days we feel like not eating meat but still want to have tacos.</w:t>
         <w:br/>
         <w:br/>
         <w:t>__Ingredients__</w:t>
         <w:br/>
         <w:br/>
-        <w:t>* Pork shoulder roast</w:t>
+        <w:t>* 1 bunch swiss or rainbow chard. Could also do spinach I guess. Probably not good with kale.</w:t>
         <w:br/>
-        <w:t>* Onion and Garlic powder</w:t>
+        <w:t>* 1 onion sliced thin</w:t>
         <w:br/>
-        <w:t>* Jalapenos</w:t>
-        <w:br/>
-        <w:t>* Green Onions</w:t>
+        <w:t>* 1/2 cup of chicken or vegetable broth</w:t>
         <w:br/>
         <w:br/>
-        <w:br/>
-        <w:t>__Directions__</w:t>
-        <w:br/>
-        <w:br/>
-        <w:t xml:space="preserve">1. Place a pork shoulder roast in a crock pot, cover roast completely with water. </w:t>
-        <w:br/>
-        <w:t xml:space="preserve">2. Sprinkle onion &amp; garlic powder into crock pot. </w:t>
-        <w:br/>
-        <w:t>3. Cook for 6 to 8 hours on high, or 8 to 10 hours on low.</w:t>
-        <w:br/>
-        <w:t>4. If frying at a later time, refrigerate roast with some of the cooking water.</w:t>
-        <w:br/>
-        <w:t>5. When ready to make tacos, shred the meat.</w:t>
-        <w:br/>
-        <w:t xml:space="preserve">6. Chop up as much jalapenos and green onions as desired. </w:t>
-        <w:br/>
-        <w:t xml:space="preserve">7. In a large frying pan add some oil. When the oil is hot but not burning add the meat and fry. </w:t>
-        <w:br/>
-        <w:t>8. Add some of the cooking water as needed to fry pan to keep the meat moist.</w:t>
-        <w:br/>
-        <w:t>9. In the last 5 or so minutes of cooking the meat, add the jalapenos and onions to meat.</w:t>
-        <w:br/>
-        <w:t>10. Meat should come out crispy but still moist</w:t>
-        <w:br/>
-        <w:t>11. Serve on tortillas (preferably soft corn tortillas) with choice of condiments (salsa, cheese, onions, etc)</w:t>
-        <w:br/>
-        <w:br/>
+        <w:t>Slice up the chard into small slices. In a large skillet, heat the oil on medium-high. Cook the onions until soft, plus some garlic and red pepper flakes if you want. Put the chard in the skillet, add the broth. Cover the pan and reduce the heat to medium-low and cook until the greens are wilted and almost tender (about 5 minutes). Uncover, bring heat back to medium high and cook until almost dry. Salt as necessary. Enjoy.</w:t>
       </w:r>
     </w:p>
     <w:p>
@@ -282,40 +270,47 @@
         <w:pStyle w:val="Heading3"/>
       </w:pPr>
       <w:r>
-        <w:t>Universal Taco Seasoning</w:t>
+        <w:t>Zaatar</w:t>
       </w:r>
     </w:p>
     <w:p>
       <w:r>
-        <w:t>Universal Taco Seasoning</w:t>
+        <w:t>Zaatar</w:t>
         <w:br/>
-        <w:t>========================</w:t>
+        <w:t>======</w:t>
         <w:br/>
         <w:br/>
-        <w:t>I got tired of buying packets of store-bought taco seasoning, so I experimented with various spices and ratios until I landed on this recipe. I keep a jar of it in the cupboard at all times.</w:t>
+        <w:t>_A.k.a. za‘tar, za’atar, zattr, etc._</w:t>
         <w:br/>
         <w:br/>
-        <w:t>* 6 tbsp chili powder</w:t>
-        <w:br/>
-        <w:t>* 4 tbsp cumin</w:t>
-        <w:br/>
-        <w:t>* 4 tbsp corn starch</w:t>
-        <w:br/>
-        <w:t>* 3 tbsp onion powder</w:t>
-        <w:br/>
-        <w:t>* 1 tbsp salt</w:t>
-        <w:br/>
-        <w:t>* 1 tbsp garlic powder</w:t>
-        <w:br/>
-        <w:t>* 4 tsp oregano (Mexican oregano, if you've got it)</w:t>
-        <w:br/>
-        <w:t>* 2 tsp crushed red pepper</w:t>
+        <w:t>Zaatar is a thyme-based Middle Eastern seasoning that adapts well to tacos. It has a pleasantly dry, faintly sour/bitter flavor. It goes well on savory bases like squash and lamb, and combines with other sour seasonings like lemon juice and radish.</w:t>
         <w:br/>
         <w:br/>
-        <w:t>Combine in Mason jar and shake well to combine.</w:t>
+        <w:t>There are many kinds of zaatar, some quite different; this recipe is representative, not definitive.</w:t>
         <w:br/>
         <w:br/>
-        <w:t>This mix works well for chicken, pork and beef, destined for the grill, oven, slow cooker or stovetop. You could tweak it a bit to target a specific meat, but I like to have a base, universal mix around. Makes it super easy to turn leftover anything into delicious taco filling: Just chop up whatever it is, toss it into a skillet, sprinkle generously with seasoning, then add a bit of water and simmer to impart flavor.</w:t>
+        <w:t>* 4 units thyme</w:t>
+        <w:br/>
+        <w:t>* 2 units oregano</w:t>
+        <w:br/>
+        <w:t>* 2 units sesame seeds</w:t>
+        <w:br/>
+        <w:t>* 0–1 unit salt</w:t>
+        <w:br/>
+        <w:t>* 1 unit sumac (to be found at a Lebanese or Syrian market, or at a yuppie grocery; in a pinch, lemon zest can substitute)</w:t>
+        <w:br/>
+        <w:t>* Other herbs to taste: fennel pollen, marjoram, cumin, etc.</w:t>
+        <w:br/>
+        <w:t>* Optional: trace olive oil or lemon juice as a binder (but not if you plan to store it)</w:t>
+        <w:br/>
+        <w:br/>
+        <w:t>Toast the sesame seeds. Grind all ingredients together using any method, stopping when the mixture is not too fine to pick up by pinching.</w:t>
+        <w:br/>
+        <w:br/>
+        <w:t>May be added to meat during cooking, or sprinkled over a finshied taco.</w:t>
+        <w:br/>
+        <w:br/>
+        <w:t>The latest theories have not ruled out the possibility of a zaatar mole.</w:t>
       </w:r>
     </w:p>
     <w:p>
@@ -323,47 +318,43 @@
         <w:pStyle w:val="Heading3"/>
       </w:pPr>
       <w:r>
-        <w:t>Mango Avocado Salsa</w:t>
+        <w:t>Pickled Vegetables</w:t>
       </w:r>
     </w:p>
     <w:p>
       <w:r>
-        <w:t>Mango Avocado Salsa</w:t>
+        <w:t>Pickled Vegetables</w:t>
         <w:br/>
-        <w:t>===================</w:t>
+        <w:t>==================</w:t>
         <w:br/>
         <w:br/>
-        <w:t>Goes great on soft shell chicken tacos with cheese (or deep-friend wantons with scallops)!</w:t>
+        <w:t>__Whisk:__</w:t>
         <w:br/>
         <w:br/>
-        <w:t>__Ingredients__</w:t>
+        <w:t>* 1/4 cup rice vinegar</w:t>
+        <w:br/>
+        <w:t>* 2 teaspoons sugar</w:t>
+        <w:br/>
+        <w:t>* 1 teaspoon soy sauce</w:t>
+        <w:br/>
+        <w:t>* 1 teaspoon fish sauce</w:t>
+        <w:br/>
+        <w:t>* Some red pepper flakes</w:t>
         <w:br/>
         <w:br/>
-        <w:t>* 2 Avocados</w:t>
-        <w:br/>
-        <w:t>* 2 Mangos</w:t>
-        <w:br/>
-        <w:t>* 1 Orange</w:t>
-        <w:br/>
-        <w:t>* 1 Tablespoon Honey</w:t>
-        <w:br/>
-        <w:t>* Garlic cloves (leave it up to your buds)</w:t>
-        <w:br/>
-        <w:t>* Pepper</w:t>
-        <w:br/>
-        <w:t>* 1 Lime</w:t>
+        <w:t>__Then toss in some sliced vegetables. Suggestions include:__</w:t>
         <w:br/>
         <w:br/>
-        <w:t>__Directions__</w:t>
+        <w:t>* cucumbers</w:t>
+        <w:br/>
+        <w:t>* carrots</w:t>
+        <w:br/>
+        <w:t>* onions</w:t>
+        <w:br/>
+        <w:t>* radishes</w:t>
         <w:br/>
         <w:br/>
-        <w:t>1. Chop avocado and mango into bowl.</w:t>
-        <w:br/>
-        <w:t>2. Squeeze the lime and half the orange in, add honey.</w:t>
-        <w:br/>
-        <w:t>3. Add garlic (chopped or pressed) and pepper to taste.</w:t>
-        <w:br/>
-        <w:t>4. Stir and enjoy!</w:t>
+        <w:t>Mix, cover and chill in fridge for at least 30 minutes before using.</w:t>
       </w:r>
     </w:p>
     <w:p>
@@ -371,57 +362,30 @@
         <w:pStyle w:val="Heading3"/>
       </w:pPr>
       <w:r>
-        <w:t>Green Chile Cabbage Salad</w:t>
+        <w:t>Traditional Taco Mixins</w:t>
       </w:r>
     </w:p>
     <w:p>
       <w:r>
-        <w:t>### Green Chile Cabbage Salad with Seared Corn</w:t>
+        <w:t>Traditional Taco Mixins</w:t>
         <w:br/>
-        <w:t>This isn't a tradition, or even particularly traditional -- except in my apartment in Oakland, where I make this for myself ever time I make pork tacos.</w:t>
+        <w:t>(makes about 20 servings)</w:t>
         <w:br/>
         <w:br/>
-        <w:t>#### Ingredients</w:t>
+        <w:t>- 1 (16 ounce) container sour cream</w:t>
         <w:br/>
-        <w:t>* 1 green cabbage</w:t>
+        <w:t>- 1/4 head iceberg lettuce (rinsed, dried, shredded)</w:t>
         <w:br/>
-        <w:t>* 4 limes</w:t>
+        <w:t>- 1 cup shredded cheddar cheese</w:t>
         <w:br/>
-        <w:t>* 2 ears corn, or roughly two cups of corn kernels (adjust to desired corn-y-ness)</w:t>
+        <w:t>- 3 diced tomatoes</w:t>
         <w:br/>
-        <w:t>* Dried, Powdered New Mexico Green Chile, to taste</w:t>
-        <w:br/>
-        <w:t>* Salt, to taste</w:t>
-        <w:br/>
-        <w:t>* Olive oil</w:t>
-        <w:br/>
-        <w:t>* Optional: some crumbled cotija or queso Oaxaqueno</w:t>
+        <w:t>- 1 (2.25 ounce) can black olives, drained</w:t>
         <w:br/>
         <w:br/>
-        <w:t>#### Directions</w:t>
-        <w:br/>
-        <w:t>1. If using ears of corn, strip the kernels from them with a sharp knife.</w:t>
-        <w:br/>
-        <w:t>2. Heat a few tablespoons of oil over high heat. I like to use a Dutch Oven for this, but the main cookware properties you want are heavy-bottomed and wide.</w:t>
-        <w:br/>
-        <w:t>3. Toss the corn kernels in to the oil, spread them evenly, salt very lightly and let them ride. I _highly_ recommend a splatter guard for this step, but **not** a lid. You want the corn to dry out just a little and get a good sear. It's done when it's starting to get dark, a little chewy, and probably is sticking to the pan.</w:t>
-        <w:br/>
-        <w:t>4. While the corn is going, core and chop the cabbage in to wide strips.</w:t>
-        <w:br/>
-        <w:t>5. How's the corn doing?</w:t>
-        <w:br/>
-        <w:t>6. Juice the limes.</w:t>
-        <w:br/>
-        <w:t>7. How's the corn doing? If it's not done yet, grab a beer and hang out 'til it is.</w:t>
-        <w:br/>
-        <w:t>8. The corn is done? Great. Toss it on top of the cabbage. Add a little salt, then a good hit of olive oil, then half-or-so of the lime juice. Toss in a good tablespoon or two of the green chile powder. Start stirring.</w:t>
-        <w:br/>
-        <w:t>9. You want everything coated nicely, but I don't like the salad too oily, so go easy on that. I add lime until the sour balances the sweet of the corn. I add green chile slowly -- it takes a second to rehydrate and get hot. I might add as much as a half cup of the stuff to a salad for myself or spicy food fans like me; I go easier on the spice-unenthused.</w:t>
-        <w:br/>
-        <w:t>10. Serve it! If you're in to tossing a little cheese on there, do it -- but I usually just eat it straight. Sometimes this goes on fish or chicken tacos; sometimes it's a side to richer pork tacos. It's always awesome.</w:t>
+        <w:t xml:space="preserve">Add ingredients to tacos in layers. </w:t>
         <w:br/>
         <w:br/>
-        <w:t>**Note on ingredients**: green chile is the gastronomical life blood of New Mexican cuisine, but it's little known in the other 49 states. I like a brand called [_Los Chileros de Nuevo Mexico_](http://www.loschileros.com/), which I can find sometimes in tiendas and other times at Whole Foods (go figure). The trick here is this: just don't accept substitutes. It's not the same. I've also had to accept that fresh chile is just not what this salad needs, so don't do that either (it doesn't distribute well enough across the cabbage). Do have this with cold, crisp beer.</w:t>
         <w:br/>
       </w:r>
     </w:p>
@@ -430,48 +394,36 @@
         <w:pStyle w:val="Heading3"/>
       </w:pPr>
       <w:r>
-        <w:t>Baked Tilapia</w:t>
+        <w:t>Slow-Cooked Salsa Verde Chicken</w:t>
       </w:r>
     </w:p>
     <w:p>
       <w:r>
-        <w:t>Baked Tilapia</w:t>
+        <w:t>Slow-Cooked Salsa Verde Chicken</w:t>
         <w:br/>
-        <w:t>=============</w:t>
+        <w:t>===============================</w:t>
         <w:br/>
         <w:br/>
-        <w:t>Oven fried fish for when you think you want to pretend you're eating healthier.</w:t>
+        <w:t>Low-effort, delicious shredded chicken based off [this recipe](http://www.skinnytaste.com/2013/04/easiest-crock-pot-salsa-verde-chicken.html). To minimize prep time, just toss in a jar of storebought salsa verde.</w:t>
         <w:br/>
         <w:br/>
-        <w:t>* 1 pound mild fish (I usually use tilapia)</w:t>
+        <w:t>* 2 lbs skinless chicken breasts</w:t>
         <w:br/>
-        <w:t>* 1 cup masa</w:t>
+        <w:t>* 2 cups salsa verde</w:t>
         <w:br/>
-        <w:t>* 2 tsp salt</w:t>
+        <w:t>* 1 tsp minced garlic or 1/4 tsp garlic powder</w:t>
         <w:br/>
-        <w:t>* 1/2 to 1 tsp cayenne</w:t>
+        <w:t>* Pinch of Oregano _(Note: I ran out of Oregano, but the recipe still tastes great without it.)_</w:t>
         <w:br/>
-        <w:t>* 2 tsp paprika</w:t>
+        <w:t>* Pinch of Cumin</w:t>
         <w:br/>
-        <w:t>* 2 tsps chili powder</w:t>
-        <w:br/>
-        <w:t>* 2 tsps garlic powder</w:t>
-        <w:br/>
-        <w:t>* 1/2 to 1 tsp black pepper (to taste)</w:t>
-        <w:br/>
-        <w:t>* olive oil</w:t>
+        <w:t>* Salt, to taste</w:t>
         <w:br/>
         <w:br/>
+        <w:t>Add chicken to slow cooker and season with garlic, oregano, cumin and salt. Pour salsa verde over everything, cover and cook for two hours on high.</w:t>
         <w:br/>
-        <w:t>1. Preheat oven to 400 degrees.</w:t>
         <w:br/>
-        <w:t>2. Mix dry ingredients in a bowl to make the coating for the fish.</w:t>
-        <w:br/>
-        <w:t xml:space="preserve">3. Cut fish into slices or chunks, as your taste desires. </w:t>
-        <w:br/>
-        <w:t>4. Drizzle olive oil over cut fish, and dip fish into breading.</w:t>
-        <w:br/>
-        <w:t>5. Bake for 8ish minutes and finish, if you can, under the broiler.</w:t>
+        <w:t>Once that's ready, shred chicken. Give it another stir to cover everything in sauce, then serve.</w:t>
       </w:r>
     </w:p>
     <w:p>
@@ -479,20 +431,31 @@
         <w:pStyle w:val="Heading3"/>
       </w:pPr>
       <w:r>
-        <w:t>Hard Corn Shells (Traditional; US)</w:t>
+        <w:t>Fresh Corn Tortillas</w:t>
       </w:r>
     </w:p>
     <w:p>
       <w:r>
-        <w:t>Hard Corn Shells (Traditional; US)</w:t>
+        <w:t>Fresh Corn Tortillas</w:t>
         <w:br/>
-        <w:t>======================</w:t>
+        <w:t>===================</w:t>
         <w:br/>
         <w:br/>
-        <w:t>Mistakenly thought by many to be traditionally Mexican, hard shells were actually popularized in the US in the mid-20th century.</w:t>
+        <w:t>This is the only way to go. So worth it. Makes roughly 15 tortillas.</w:t>
         <w:br/>
         <w:br/>
-        <w:t>While they can certainly be made at home (if you have access to a deep-fryer), the best method of obtaining hard taco shells is to head to the grocery store.</w:t>
+        <w:t>* 1 3/4 cups masa harina</w:t>
+        <w:br/>
+        <w:t>* 1 1/8 cups water</w:t>
+        <w:br/>
+        <w:br/>
+        <w:t>1. In a medium bowl, mix together masa harina and hot water until thoroughly combined. Turn dough onto a clean surface and knead until pliable and smooth. If dough is too sticky, add more masa harina; if it begins to dry out, sprinkle with water. Cover dough tightly with plastic wrap and allow to stand for 30 minutes.</w:t>
+        <w:br/>
+        <w:t>2. Preheat a cast iron skillet or griddle to medium-high.</w:t>
+        <w:br/>
+        <w:t>3. Divide dough into 15 equal-size balls. Using a tortilla press, a rolling pin, press each ball of dough flat between two sheets of wax paper.</w:t>
+        <w:br/>
+        <w:t xml:space="preserve">4. Place tortilla in preheated pan and allow to cook for approximately 30 seconds, or until browned and slightly puffy. Turn tortilla over to brown on second side for approximately 30 seconds more, then transfer to a plate. Repeat process with each ball of dough. Keep tortillas covered with a towel to stay warm and moist (or a low temp oven) until ready to serve. </w:t>
       </w:r>
       <w:r>
         <w:br w:type="page"/>
@@ -511,31 +474,52 @@
         <w:pStyle w:val="Heading3"/>
       </w:pPr>
       <w:r>
-        <w:t>Sriracha Salt</w:t>
+        <w:t>Quick and Dirty Spice Mix</w:t>
       </w:r>
     </w:p>
     <w:p>
       <w:r>
-        <w:t>Sriracha Salt</w:t>
+        <w:t>Quick and Dirty Spice Mix</w:t>
         <w:br/>
-        <w:t>=============</w:t>
+        <w:t>=========================</w:t>
         <w:br/>
         <w:br/>
-        <w:t>I actually received this as a gift, but I found a recipe to make your own.</w:t>
+        <w:t>I’m not going to make a lot of big assumptions here. You own a skillet of some sort. You have some jars of jankity-ass spices from who-knows-when. You want to eat some tacos within the next, like, fifteen minutes. I got you covered, bachelor(ette).</w:t>
         <w:br/>
         <w:br/>
-        <w:t>__Ingredients__</w:t>
+        <w:t>* 2 Tbsp all-purpose flour</w:t>
+        <w:br/>
+        <w:t>* 2 1/2 tsp. chili powder</w:t>
+        <w:br/>
+        <w:t>* 3/4 tsp. onion powder (or 1 1/2 tsp. minced yellow onion)</w:t>
+        <w:br/>
+        <w:t>* 1 1/4 tsp. salt</w:t>
+        <w:br/>
+        <w:t>* 1 tsp. paprika</w:t>
+        <w:br/>
+        <w:t>* 3/4 tsp beef bouillon powder</w:t>
+        <w:br/>
+        <w:t>* 1/4 tsp. granulated sugar</w:t>
+        <w:br/>
+        <w:t>* 1/4 tsp. cayenne pepper</w:t>
+        <w:br/>
+        <w:t>* 1/4 tsp. garlic powder</w:t>
+        <w:br/>
+        <w:t>* 1 tsp. cumin</w:t>
         <w:br/>
         <w:br/>
-        <w:t>* 1 cup Salt</w:t>
-        <w:br/>
-        <w:t>* 10 tsp. Sriracha</w:t>
+        <w:t>Put all this in something with a lid, add 3/4 cup of water, and shake it. Brown a pound of ground beef, then pour the whole situation in there. Stir. Cook it down until it looks like you only put in half a cup of water. You have tacos now.</w:t>
         <w:br/>
         <w:br/>
-        <w:t>Mix the two ingredients together in a bowl. Spread it out on a baking sheet lined with foil or parchment paper. Put in a 200-degree oven, then turn the oven off and let it sit overnight inside. It will clump, but place in ziplock bag and attack it with a rolling pin. Tada!</w:t>
+        <w:t>Vegetarians</w:t>
+        <w:br/>
+        <w:t>-----------</w:t>
         <w:br/>
         <w:br/>
-        <w:t>The effect on most food is as awesome as you'd expect but it is especially amazing with eggs. Add it to your breakfast tacos.</w:t>
+        <w:t>I’ve made this with that soy protein “ground beef” and it does not _surprisingly_ taste like someone put spices on a stack of cheap bar coasters and ran it all through a blender. (Vegetable) oil the skillet when you’re dealing with that stuff, unless you’re looking for excuses to buy a new one.</w:t>
+        <w:br/>
+        <w:br/>
+        <w:t>If you leave out the bouillon for the sake of doing things vegan-style you’ll probably want to nudge up the salt a little.</w:t>
       </w:r>
     </w:p>
     <w:p>
@@ -543,74 +527,48 @@
         <w:pStyle w:val="Heading3"/>
       </w:pPr>
       <w:r>
-        <w:t>Guacamole</w:t>
+        <w:t>Guacamole (Simple)</w:t>
       </w:r>
     </w:p>
     <w:p>
       <w:r>
-        <w:t>Guacamole</w:t>
+        <w:t>Guacamole (Simple)</w:t>
         <w:br/>
         <w:t>=========</w:t>
         <w:br/>
         <w:br/>
-        <w:t>This is pretty canonical stuff right here.</w:t>
+        <w:t>If you're not in the mood to be fussy, this could be considered a minimum-viable guacamole recipe.</w:t>
         <w:br/>
         <w:br/>
-        <w:t>* 1-2 ripe Hass avocados</w:t>
+        <w:t>* 2 ripe avocados</w:t>
         <w:br/>
-        <w:t>* half a lime</w:t>
+        <w:t>* 2-4 limes, depending on juiciness, delivering 2-4T of lime juice</w:t>
         <w:br/>
-        <w:t>* a clove or two of chopped garlic</w:t>
+        <w:t>* 1 diced tomato (seeded if it's a big one)</w:t>
         <w:br/>
-        <w:t>* some chopped white or yellow onion</w:t>
+        <w:t>* salt (to taste)</w:t>
         <w:br/>
-        <w:t>* salt</w:t>
-        <w:br/>
-        <w:t>* pepper</w:t>
-        <w:br/>
-        <w:t>* dry cayenne or red chile pepper powder</w:t>
-        <w:br/>
-        <w:t>* a jalapeño, if that's your thing</w:t>
-        <w:br/>
-        <w:t>* a small chopped tomato</w:t>
-        <w:br/>
-        <w:t>* a handful of chopped cilantro</w:t>
+        <w:t>* hot sauce (to taste; Frank's Red Hot is a standard, but go with what you like)</w:t>
         <w:br/>
         <w:br/>
-        <w:t>Look, here's how this works: First, you squeeze the lime juice into your nice little ceramic bowl. Then you add the garlic, onion, spices, peppers if you're heating it up, and then **walk away**.</w:t>
+        <w:t>1. Scoop the avocado meat into a bowl and mash them with a fork. Leave it a bit lumpy as we will do more stirring in a bit and we don't want to over-work them.</w:t>
+        <w:br/>
+        <w:t>2. Add the chopped tomato.</w:t>
+        <w:br/>
+        <w:t>3. Add the lime juice; hold some back for later adjustment).</w:t>
+        <w:br/>
+        <w:t>4. Add ½t salt.</w:t>
+        <w:br/>
+        <w:t>5. Add 2T hot sauce.</w:t>
+        <w:br/>
+        <w:t>6. Stir with the fork again.</w:t>
+        <w:br/>
+        <w:t>7. Taste.</w:t>
+        <w:br/>
+        <w:t>8. Adjust salt/lime/hot sauce as desired.</w:t>
         <w:br/>
         <w:br/>
-        <w:t>Seriously, walk away for a minute. Crack open a nice Negra Modelo and use a wedge of the other half of the lime in it. Back in your bowl, let the strong stuff marinate in that lime juice for a few minutes. It's cooking.</w:t>
-        <w:br/>
-        <w:br/>
-        <w:t xml:space="preserve">OK, now that you're back, mix in the rest of the non-avocado ingredients. If you have a pestle, now's it's time to shine. If not, use a small wooden spoon, or failing all else, a fork, you miserable lout. </w:t>
-        <w:br/>
-        <w:br/>
-        <w:t>Mash up everything but the avocado. Get it pasty if you can. Squish it all up.</w:t>
-        <w:br/>
-        <w:br/>
-        <w:t>Now you can add your avocado or two, dude. I usually go with about 1.5 avos to condiment tacos or taco-like structures for four humans of varying sizes.</w:t>
-        <w:br/>
-        <w:br/>
-        <w:t>Just in case no one ever taught you how to deal with an avocado correctly, here's a quick lesson:</w:t>
-        <w:br/>
-        <w:t>* Cut it in half, longways.</w:t>
-        <w:br/>
-        <w:t>* Smack the pit with the sharp edge of your knife and give it a sensible 90-degree twist.</w:t>
-        <w:br/>
-        <w:t>* Voila, the avocado pit is on your knife.</w:t>
-        <w:br/>
-        <w:t>* Dispose of it, unless you're not going to finish all that guac now, in which case, hang onto it and put it in the bowl with the guac before you put it in the fridge.</w:t>
-        <w:br/>
-        <w:t>* Now that your knife is free, use it to carve long slices into the flesh of your avocado, one half at a time. Cross-hatch that sucker a bit. Don't cut through the flesh.</w:t>
-        <w:br/>
-        <w:t>* Finally, get your avocado half above your nice bowl full of deliciousness, and use the skin to gently push your nice slices into the spicy soup below. Turn it inside-out, if you must, but know that you can minimize the amount of avocado that gets all over your hands if you do this just right.</w:t>
-        <w:br/>
-        <w:br/>
-        <w:t>To finish up your guacamole, mash your avocado up a bit and gently mix it into the magical citric-spice-tomato concoction. We're done here.</w:t>
-        <w:br/>
-        <w:br/>
-        <w:t>_Thanks to [The Awl](http://www.theawl.com/2010/02/half-baked-guacamole-by-the-ceviche-method) for limited inspiration regarding the limey and drinky parts._</w:t>
+        <w:t>This recipe will support one average-size bag of chips, so adjust quantities based on expectations.</w:t>
       </w:r>
     </w:p>
     <w:p>
@@ -618,34 +576,39 @@
         <w:pStyle w:val="Heading3"/>
       </w:pPr>
       <w:r>
-        <w:t>Corn Salad</w:t>
+        <w:t>Potato Hash</w:t>
       </w:r>
     </w:p>
     <w:p>
       <w:r>
-        <w:t>Corn Salad</w:t>
+        <w:t>Potato Hash</w:t>
         <w:br/>
-        <w:t>==========</w:t>
+        <w:t>===================</w:t>
         <w:br/>
         <w:br/>
-        <w:t>* 2 Ears of corn</w:t>
+        <w:t xml:space="preserve">* 6 or so small yukon gold poatoes </w:t>
         <w:br/>
-        <w:t>* 1 Lime, juiced</w:t>
+        <w:t>* 4 green onion, chopped</w:t>
         <w:br/>
-        <w:t>* Small handful of Cilantro, chopped</w:t>
+        <w:t>* 1/2 small can of green chiles</w:t>
         <w:br/>
-        <w:t>* A few green onions, chopped</w:t>
+        <w:t>* olive oil</w:t>
         <w:br/>
-        <w:t xml:space="preserve">* Garlic salt, or Garlic AND salt. I use Trader Joe's Garlic Salt in the grinder usually. </w:t>
+        <w:t>* coarse salt</w:t>
+        <w:br/>
+        <w:t>* 1/4t chili powder</w:t>
+        <w:br/>
+        <w:t>* dash cumin</w:t>
+        <w:br/>
+        <w:t>* 1/4t garlic powder</w:t>
+        <w:br/>
+        <w:t>* Nutrional yeast (optional)</w:t>
         <w:br/>
         <w:br/>
-        <w:t>Cut the corn off of the cob, and in a mixing bowl mix together corn, lime juice, chopped cilantro and garlic salt. You can tweak any of this stuff as desired.</w:t>
         <w:br/>
+        <w:t>Peel and dice potatoes, throw in a pan with a 1/4 or so of water, cover and cook on medium-high until potatoes are soft.</w:t>
         <w:br/>
-        <w:t>---</w:t>
-        <w:br/>
-        <w:t>This is my first Github commit. I'm glad it's taco related.</w:t>
-        <w:br/>
+        <w:t xml:space="preserve">Once potatoes are soft, lower to medium heat add green onions, chiles, spices and olive oil. Cook until hash-like. BOOM. </w:t>
       </w:r>
     </w:p>
     <w:p>
@@ -653,35 +616,63 @@
         <w:pStyle w:val="Heading3"/>
       </w:pPr>
       <w:r>
-        <w:t>Asian Style Tofu or Pork Marinade</w:t>
+        <w:t>Baja Beer Battered Fish</w:t>
       </w:r>
     </w:p>
     <w:p>
       <w:r>
-        <w:t>Asian Style Tofu or Pork Marinade</w:t>
+        <w:t>Baja Beer Battered Fish</w:t>
         <w:br/>
-        <w:t>=================================</w:t>
+        <w:t>========================</w:t>
         <w:br/>
         <w:br/>
-        <w:t>For marinade mix:</w:t>
+        <w:t>This is the beer battered fish for [Baja fish tacos](../full_tacos/baja_fish_tacos.md).</w:t>
         <w:br/>
         <w:br/>
-        <w:t>* quarter cup lime juice</w:t>
+        <w:t>Batter</w:t>
         <w:br/>
-        <w:t>* quarter cup soy sauce</w:t>
-        <w:br/>
-        <w:t>* quarter cup toasted sesame oil</w:t>
-        <w:br/>
-        <w:t>* two cloves of garlic, chopped</w:t>
-        <w:br/>
-        <w:t>* 3 teaspoons cumin</w:t>
-        <w:br/>
-        <w:t>* 1 teaspoon paprika</w:t>
-        <w:br/>
-        <w:t>* Some chopped cilantro</w:t>
+        <w:t>-------</w:t>
         <w:br/>
         <w:br/>
-        <w:t>Mix with sliced tofu or pork, marinate for 30 minutes and quickly sauté.</w:t>
+        <w:t>* 1/2 c flour</w:t>
+        <w:br/>
+        <w:t>* 1/4 c baking powder</w:t>
+        <w:br/>
+        <w:t>* 1 egg</w:t>
+        <w:br/>
+        <w:t>* 1/2 c beer (Tecate!)</w:t>
+        <w:br/>
+        <w:t>* 1 tsp salt</w:t>
+        <w:br/>
+        <w:t>* 1 tsp chili powder (paprika, salt, garlic salt)</w:t>
+        <w:br/>
+        <w:t>* 2 tsp parsley</w:t>
+        <w:br/>
+        <w:br/>
+        <w:t>Beat the eggs and fold all batter ingredients until smooth.</w:t>
+        <w:br/>
+        <w:t>Add flour to make it thicker or add beer to make it thinner.</w:t>
+        <w:br/>
+        <w:t>If you have time let the batter chill for a couple hours.</w:t>
+        <w:br/>
+        <w:br/>
+        <w:t>Fish</w:t>
+        <w:br/>
+        <w:t>------</w:t>
+        <w:br/>
+        <w:br/>
+        <w:t>* 1 lb. cod fillet, grouper, or similar white fish, the fresher the better</w:t>
+        <w:br/>
+        <w:br/>
+        <w:t>* Cut fish into small chunks.</w:t>
+        <w:br/>
+        <w:t>* Fill a pan with oil and heat until approx. 375 F.</w:t>
+        <w:br/>
+        <w:t>* Fill a bowl with about a cup of flour and keep it next to the batter bowl.</w:t>
+        <w:br/>
+        <w:t>* Dip a fish piece into flour then into the batter.</w:t>
+        <w:br/>
+        <w:t>* Fry for 4-5 minutes, turning halfway through. Drain on a paper towel.</w:t>
       </w:r>
     </w:p>
     <w:p>
@@ -689,20 +680,31 @@
         <w:pStyle w:val="Heading3"/>
       </w:pPr>
       <w:r>
-        <w:t>Hard Corn Shells (Traditional; US)</w:t>
+        <w:t>Fresh Corn Tortillas</w:t>
       </w:r>
     </w:p>
     <w:p>
       <w:r>
-        <w:t>Hard Corn Shells (Traditional; US)</w:t>
+        <w:t>Fresh Corn Tortillas</w:t>
         <w:br/>
-        <w:t>======================</w:t>
+        <w:t>===================</w:t>
         <w:br/>
         <w:br/>
-        <w:t>Mistakenly thought by many to be traditionally Mexican, hard shells were actually popularized in the US in the mid-20th century.</w:t>
+        <w:t>This is the only way to go. So worth it. Makes roughly 15 tortillas.</w:t>
         <w:br/>
         <w:br/>
-        <w:t>While they can certainly be made at home (if you have access to a deep-fryer), the best method of obtaining hard taco shells is to head to the grocery store.</w:t>
+        <w:t>* 1 3/4 cups masa harina</w:t>
+        <w:br/>
+        <w:t>* 1 1/8 cups water</w:t>
+        <w:br/>
+        <w:br/>
+        <w:t>1. In a medium bowl, mix together masa harina and hot water until thoroughly combined. Turn dough onto a clean surface and knead until pliable and smooth. If dough is too sticky, add more masa harina; if it begins to dry out, sprinkle with water. Cover dough tightly with plastic wrap and allow to stand for 30 minutes.</w:t>
+        <w:br/>
+        <w:t>2. Preheat a cast iron skillet or griddle to medium-high.</w:t>
+        <w:br/>
+        <w:t>3. Divide dough into 15 equal-size balls. Using a tortilla press, a rolling pin, press each ball of dough flat between two sheets of wax paper.</w:t>
+        <w:br/>
+        <w:t xml:space="preserve">4. Place tortilla in preheated pan and allow to cook for approximately 30 seconds, or until browned and slightly puffy. Turn tortilla over to brown on second side for approximately 30 seconds more, then transfer to a plate. Repeat process with each ball of dough. Keep tortillas covered with a towel to stay warm and moist (or a low temp oven) until ready to serve. </w:t>
       </w:r>
       <w:r>
         <w:br w:type="page"/>

</xml_diff>

<commit_message>
comment: introduction of the code is now written.
</commit_message>
<xml_diff>
--- a/First_Page.docx
+++ b/First_Page.docx
@@ -86,39 +86,40 @@
         <w:pStyle w:val="Heading3"/>
       </w:pPr>
       <w:r>
-        <w:t>Mahi Mahi Rub</w:t>
+        <w:t>Universal Taco Seasoning</w:t>
       </w:r>
     </w:p>
     <w:p>
       <w:r>
-        <w:t>Mahi Mahi Rub</w:t>
+        <w:t>Universal Taco Seasoning</w:t>
         <w:br/>
-        <w:t>==============</w:t>
+        <w:t>========================</w:t>
         <w:br/>
         <w:br/>
-        <w:t>A rub for Mahi Mahi, if fish tacos be what you're fancying:</w:t>
+        <w:t>I got tired of buying packets of store-bought taco seasoning, so I experimented with various spices and ratios until I landed on this recipe. I keep a jar of it in the cupboard at all times.</w:t>
         <w:br/>
         <w:br/>
-        <w:t>* 1 Part spicy chili powder</w:t>
+        <w:t>* 6 tbsp chili powder</w:t>
         <w:br/>
-        <w:t>* 1 Part salt</w:t>
+        <w:t>* 4 tbsp cumin</w:t>
         <w:br/>
-        <w:t>* 1 Part ground cumin</w:t>
+        <w:t>* 4 tbsp corn starch</w:t>
         <w:br/>
-        <w:t>* 1/2 Part chopped cilantro</w:t>
+        <w:t>* 3 tbsp onion powder</w:t>
         <w:br/>
-        <w:t>* 1/2 Part cayenne</w:t>
+        <w:t>* 1 tbsp salt</w:t>
         <w:br/>
-        <w:t>* 1/2 Part pepper</w:t>
+        <w:t>* 1 tbsp garlic powder</w:t>
         <w:br/>
-        <w:t>* 1/2 Part oregano</w:t>
+        <w:t>* 4 tsp oregano (Mexican oregano, if you've got it)</w:t>
         <w:br/>
-        <w:t>* 1/2 Part onion powder</w:t>
-        <w:br/>
-        <w:t>* 1/2 Part garlic powder</w:t>
+        <w:t>* 2 tsp crushed red pepper</w:t>
         <w:br/>
         <w:br/>
-        <w:t>You choose your measurements and enjoy!</w:t>
+        <w:t>Combine in Mason jar and shake well to combine.</w:t>
+        <w:br/>
+        <w:br/>
+        <w:t>This mix works well for chicken, pork and beef, destined for the grill, oven, slow cooker or stovetop. You could tweak it a bit to target a specific meat, but I like to have a base, universal mix around. Makes it super easy to turn leftover anything into delicious taco filling: Just chop up whatever it is, toss it into a skillet, sprinkle generously with seasoning, then add a bit of water and simmer to impart flavor.</w:t>
       </w:r>
     </w:p>
     <w:p>
@@ -126,35 +127,45 @@
         <w:pStyle w:val="Heading3"/>
       </w:pPr>
       <w:r>
-        <w:t>Phoning it in Pico de Gallo</w:t>
+        <w:t>Salsa Sauce</w:t>
       </w:r>
     </w:p>
     <w:p>
       <w:r>
-        <w:t>Phoning it in Pico de Gallo</w:t>
+        <w:t>Salsa Sauce</w:t>
         <w:br/>
-        <w:t>===========================</w:t>
+        <w:t>============</w:t>
         <w:br/>
         <w:br/>
-        <w:t>_Super Quick &amp; Easy Pico_</w:t>
+        <w:t>From What's Cookin' Cookbook: A Recipe Collection from the Schlaback Family</w:t>
         <w:br/>
         <w:br/>
+        <w:t>* 14 c. tomatoes, chopped</w:t>
         <w:br/>
-        <w:t>* 1 pint grape tomatoes, quartered (make your kids do this part)</w:t>
+        <w:t>* 2 1/2 c. onions</w:t>
         <w:br/>
-        <w:t>* 3 tablespoons finely chopped white onion</w:t>
+        <w:t>* 4 tsp. fresh garlic</w:t>
         <w:br/>
-        <w:t>* Coarse salt</w:t>
+        <w:t>* 2 (4 oz.) canned green chilies</w:t>
         <w:br/>
-        <w:t>* Squeeze of lime</w:t>
+        <w:t>* 1 tsp. garlic powder</w:t>
         <w:br/>
-        <w:t>* As many finely chopped red (or green) jalapeños as you want (optional)</w:t>
+        <w:t>* 1 tsp. salt</w:t>
+        <w:br/>
+        <w:t>* 2 tsp. paprika</w:t>
+        <w:br/>
+        <w:t>* 1/2 tsp. ground cumin</w:t>
+        <w:br/>
+        <w:t>* 1/4 tsp. oregano</w:t>
+        <w:br/>
+        <w:t>* 1 tsp. chili powder</w:t>
+        <w:br/>
+        <w:t>* 1/2 c. vinegar</w:t>
+        <w:br/>
+        <w:t>* 1 Tbsp. brown sugar</w:t>
         <w:br/>
         <w:br/>
-        <w:t>Combine the tomatoes, cilantro and onion together in a bowl. Season to taste with salt and lime.</w:t>
-        <w:br/>
-        <w:br/>
-        <w:t>Reserve some of this mixture for kids, and then add as much jalapeño as you like to the remaining mixture for the non wimps.</w:t>
+        <w:t>Mix and bring to a boil. Cook down 1 1/2 hours. Cold pack for 20 minutes.</w:t>
       </w:r>
     </w:p>
     <w:p>
@@ -162,33 +173,444 @@
         <w:pStyle w:val="Heading3"/>
       </w:pPr>
       <w:r>
-        <w:t>Sweet Potato and Apple Hash</w:t>
+        <w:t>Corn Salad</w:t>
       </w:r>
     </w:p>
     <w:p>
       <w:r>
-        <w:t>Sweet Potato and Apple Hash</w:t>
+        <w:t>Corn Salad</w:t>
         <w:br/>
-        <w:t>===========================</w:t>
+        <w:t>==========</w:t>
         <w:br/>
         <w:br/>
-        <w:t>Sweet potatoes are my go-to taco punch-up. I was going my normal route of making small (1/4" or so) cubes of sweet potatoes when I thought: Hey, it's fall, I'm going to add an apple in there. Fuck yes.</w:t>
+        <w:t>* 2 Ears of corn</w:t>
+        <w:br/>
+        <w:t>* 1 Lime, juiced</w:t>
+        <w:br/>
+        <w:t>* Small handful of Cilantro, chopped</w:t>
+        <w:br/>
+        <w:t>* A few green onions, chopped</w:t>
+        <w:br/>
+        <w:t xml:space="preserve">* Garlic salt, or Garlic AND salt. I use Trader Joe's Garlic Salt in the grinder usually. </w:t>
         <w:br/>
         <w:br/>
-        <w:t>* 2 Small sweet potatoes (you'd be amazed how little sweet potato you need for tacos)</w:t>
-        <w:br/>
-        <w:t>* 1 Small apple</w:t>
-        <w:br/>
-        <w:t>* One can diced green chilis</w:t>
-        <w:br/>
-        <w:t>* A couple pinches of chili powder</w:t>
-        <w:br/>
-        <w:t>* A queeze of honey</w:t>
-        <w:br/>
-        <w:t>* Pat o' butter</w:t>
+        <w:t>Cut the corn off of the cob, and in a mixing bowl mix together corn, lime juice, chopped cilantro and garlic salt. You can tweak any of this stuff as desired.</w:t>
         <w:br/>
         <w:br/>
-        <w:t xml:space="preserve">Mix this all into a pan, with about 1/4 cup of water, and boil it all up until the water goes away, toss in the butter, and continue to pan-fry until things get a little browned. </w:t>
+        <w:t>---</w:t>
+        <w:br/>
+        <w:t>This is my first Github commit. I'm glad it's taco related.</w:t>
+        <w:br/>
+      </w:r>
+    </w:p>
+    <w:p>
+      <w:pPr>
+        <w:pStyle w:val="Heading3"/>
+      </w:pPr>
+      <w:r>
+        <w:t>Zucchini and Corn Filling</w:t>
+      </w:r>
+    </w:p>
+    <w:p>
+      <w:r>
+        <w:t>Zucchini and Corn Filling</w:t>
+        <w:br/>
+        <w:t>=========================</w:t>
+        <w:br/>
+        <w:br/>
+        <w:t>Vegan</w:t>
+        <w:br/>
+        <w:t>-----</w:t>
+        <w:br/>
+        <w:br/>
+        <w:t>__Ingredients__</w:t>
+        <w:br/>
+        <w:br/>
+        <w:t>* Diced zucchini</w:t>
+        <w:br/>
+        <w:t>* White or yellow corn kernels</w:t>
+        <w:br/>
+        <w:t>* Chopped white onion</w:t>
+        <w:br/>
+        <w:t>* Chopped tomatoes</w:t>
+        <w:br/>
+        <w:t>* Finely chopped garlic</w:t>
+        <w:br/>
+        <w:t>* Black beans (you can even use [Garlic Black Beans](/base_layers/garlic_black_beans.md))</w:t>
+        <w:br/>
+        <w:t>* Finely chopped oregano or Epazote</w:t>
+        <w:br/>
+        <w:br/>
+        <w:t>__Directions__</w:t>
+        <w:br/>
+        <w:br/>
+        <w:t>1. Toast corn in a skillet over high heat with oil and salt for about 5 minutes. Remove corn.</w:t>
+        <w:br/>
+        <w:t>2. Cook onion in the skillet until it caramelizes (about 5 minutes). Leave onion in there.</w:t>
+        <w:br/>
+        <w:t>3. Add garlic, cook another 1 or 2 minutes.</w:t>
+        <w:br/>
+        <w:t>4. Add diced tomatoes, cook for 8-10 minutes.</w:t>
+        <w:br/>
+        <w:t>5. Add zucchini, cook until it's tender.</w:t>
+        <w:br/>
+        <w:t>6. Add corn back in.</w:t>
+        <w:br/>
+        <w:t>7. Add black beans, Epazote; add salt, pepper, and other seasonings to taste. Cook for 3-4 more minutes.</w:t>
+      </w:r>
+    </w:p>
+    <w:p>
+      <w:pPr>
+        <w:pStyle w:val="Heading3"/>
+      </w:pPr>
+      <w:r>
+        <w:t>Hard Corn Shells (Traditional; US)</w:t>
+      </w:r>
+    </w:p>
+    <w:p>
+      <w:r>
+        <w:t>Hard Corn Shells (Traditional; US)</w:t>
+        <w:br/>
+        <w:t>======================</w:t>
+        <w:br/>
+        <w:br/>
+        <w:t>Mistakenly thought by many to be traditionally Mexican, hard shells were actually popularized in the US in the mid-20th century.</w:t>
+        <w:br/>
+        <w:br/>
+        <w:t>While they can certainly be made at home (if you have access to a deep-fryer), the best method of obtaining hard taco shells is to head to the grocery store.</w:t>
+      </w:r>
+      <w:r>
+        <w:br w:type="page"/>
+      </w:r>
+    </w:p>
+    <w:p>
+      <w:pPr>
+        <w:pStyle w:val="Title"/>
+      </w:pPr>
+      <w:r>
+        <w:t>Second Taco Recipe</w:t>
+      </w:r>
+    </w:p>
+    <w:p>
+      <w:pPr>
+        <w:pStyle w:val="Heading3"/>
+      </w:pPr>
+      <w:r>
+        <w:t>Sriracha Salt</w:t>
+      </w:r>
+    </w:p>
+    <w:p>
+      <w:r>
+        <w:t>Sriracha Salt</w:t>
+        <w:br/>
+        <w:t>=============</w:t>
+        <w:br/>
+        <w:br/>
+        <w:t>I actually received this as a gift, but I found a recipe to make your own.</w:t>
+        <w:br/>
+        <w:br/>
+        <w:t>__Ingredients__</w:t>
+        <w:br/>
+        <w:br/>
+        <w:t>* 1 cup Salt</w:t>
+        <w:br/>
+        <w:t>* 10 tsp. Sriracha</w:t>
+        <w:br/>
+        <w:br/>
+        <w:t>Mix the two ingredients together in a bowl. Spread it out on a baking sheet lined with foil or parchment paper. Put in a 200-degree oven, then turn the oven off and let it sit overnight inside. It will clump, but place in ziplock bag and attack it with a rolling pin. Tada!</w:t>
+        <w:br/>
+        <w:br/>
+        <w:t>The effect on most food is as awesome as you'd expect but it is especially amazing with eggs. Add it to your breakfast tacos.</w:t>
+      </w:r>
+    </w:p>
+    <w:p>
+      <w:pPr>
+        <w:pStyle w:val="Heading3"/>
+      </w:pPr>
+      <w:r>
+        <w:t>Cranberry Salsa</w:t>
+      </w:r>
+    </w:p>
+    <w:p>
+      <w:r>
+        <w:t>Cranberry Salsa</w:t>
+        <w:br/>
+        <w:t>===============</w:t>
+        <w:br/>
+        <w:br/>
+        <w:t>Ingredients</w:t>
+        <w:br/>
+        <w:t>------------</w:t>
+        <w:br/>
+        <w:t>* 1 bag cranberries</w:t>
+        <w:br/>
+        <w:t>* 1 cup water</w:t>
+        <w:br/>
+        <w:t>* 3/4 cup sugar</w:t>
+        <w:br/>
+        <w:t>* half a small white onion (chopped)</w:t>
+        <w:br/>
+        <w:t>* 1 jalepeño, chopped small (remove seeds &amp; wash for less heat)</w:t>
+        <w:br/>
+        <w:t>* 1 bunch cilantro (cut up)</w:t>
+        <w:br/>
+        <w:t>* 1 lime</w:t>
+        <w:br/>
+        <w:br/>
+        <w:t>Directions</w:t>
+        <w:br/>
+        <w:t>-----------</w:t>
+        <w:br/>
+        <w:t xml:space="preserve">1. In a saucepan, get your water and sugar boiling, then add the cranberries. Boil until the cranberries pop (5-10 minutes), then take off heat, drain, and cool. They'll be slightly jelly-like, but you don't want them to disintegrate entirely, so watch them closely. </w:t>
+        <w:br/>
+        <w:br/>
+        <w:t xml:space="preserve">2. While the cranberries are cooling, chop your white onion, your jalepeño and cilantro. </w:t>
+        <w:br/>
+        <w:br/>
+        <w:t xml:space="preserve">3. Once your berries are cool, they'll probably have turned gooey. If there is still a bunch of water, drain it. But it's probably turned to jelly. </w:t>
+        <w:br/>
+        <w:br/>
+        <w:t>4. Combine everything, and give a good squeeze of lime over the whole thing. As you combine, you'll notice that the cranberries just give up their shape entirely. Also: Don't wear your finest clothing when you do this--this shit _stains_.</w:t>
+        <w:br/>
+        <w:br/>
+        <w:t>5. Make adjustments based on taste here. Your main variables are:</w:t>
+        <w:br/>
+        <w:tab/>
+        <w:t>* Sweet vs tangy. Default right now is tangy. Add more sugar for sweet.</w:t>
+        <w:br/>
+        <w:tab/>
+        <w:t>* Battling the overwhelmingness of the cranberries. You've got two things going with the cranberries here: flavor and texture. More onion will add more crunch to the whole thing, and help boost up the salsa-ness. Jalepeño is your heat adjustment--seeds are your friend. But the Cilantro is your big mover here: it helps to round out the sharpness of the cranberry. Lime also helps bring down the cranberry overload.</w:t>
+        <w:br/>
+        <w:tab/>
+        <w:br/>
+        <w:br/>
+        <w:t>Orange Cranberry Salsa Holographic Varient Cover</w:t>
+        <w:br/>
+        <w:t>------------------------------------------------</w:t>
+        <w:br/>
+        <w:br/>
+        <w:t>* Go with half a cup of OJ and half a cup of water to boil your berries in.</w:t>
+        <w:br/>
+        <w:t>* Compliment the lime juice with a fresh squeezed orange and then *zest* that motherfucker right into the salsa</w:t>
+        <w:br/>
+      </w:r>
+    </w:p>
+    <w:p>
+      <w:pPr>
+        <w:pStyle w:val="Heading3"/>
+      </w:pPr>
+      <w:r>
+        <w:t>Lettuce (Traditional; US)</w:t>
+      </w:r>
+    </w:p>
+    <w:p>
+      <w:r>
+        <w:t>Lettuce (Traditional; US)</w:t>
+        <w:br/>
+        <w:t>======================</w:t>
+        <w:br/>
+        <w:br/>
+        <w:t>In a traditional American taco, lettuce serves to add extra crunch and coolness. Favor the bulkier lettuces over leafier fare such as Bibb lettuces or mesclun.</w:t>
+        <w:br/>
+        <w:br/>
+        <w:t>* Iceberg Lettuce (shredded)</w:t>
+        <w:br/>
+        <w:t>* Romaine Lettuce (shredded; maintain the stalks)</w:t>
+      </w:r>
+    </w:p>
+    <w:p>
+      <w:pPr>
+        <w:pStyle w:val="Heading3"/>
+      </w:pPr>
+      <w:r>
+        <w:t>Slow-Cooked Salsa Verde Chicken</w:t>
+      </w:r>
+    </w:p>
+    <w:p>
+      <w:r>
+        <w:t>Slow-Cooked Salsa Verde Chicken</w:t>
+        <w:br/>
+        <w:t>===============================</w:t>
+        <w:br/>
+        <w:br/>
+        <w:t>Low-effort, delicious shredded chicken based off [this recipe](http://www.skinnytaste.com/2013/04/easiest-crock-pot-salsa-verde-chicken.html). To minimize prep time, just toss in a jar of storebought salsa verde.</w:t>
+        <w:br/>
+        <w:br/>
+        <w:t>* 2 lbs skinless chicken breasts</w:t>
+        <w:br/>
+        <w:t>* 2 cups salsa verde</w:t>
+        <w:br/>
+        <w:t>* 1 tsp minced garlic or 1/4 tsp garlic powder</w:t>
+        <w:br/>
+        <w:t>* Pinch of Oregano _(Note: I ran out of Oregano, but the recipe still tastes great without it.)_</w:t>
+        <w:br/>
+        <w:t>* Pinch of Cumin</w:t>
+        <w:br/>
+        <w:t>* Salt, to taste</w:t>
+        <w:br/>
+        <w:br/>
+        <w:t>Add chicken to slow cooker and season with garlic, oregano, cumin and salt. Pour salsa verde over everything, cover and cook for two hours on high.</w:t>
+        <w:br/>
+        <w:br/>
+        <w:t>Once that's ready, shred chicken. Give it another stir to cover everything in sauce, then serve.</w:t>
+      </w:r>
+    </w:p>
+    <w:p>
+      <w:pPr>
+        <w:pStyle w:val="Heading3"/>
+      </w:pPr>
+      <w:r>
+        <w:t>Fresh Corn Tortillas</w:t>
+      </w:r>
+    </w:p>
+    <w:p>
+      <w:r>
+        <w:t>Fresh Corn Tortillas</w:t>
+        <w:br/>
+        <w:t>===================</w:t>
+        <w:br/>
+        <w:br/>
+        <w:t>This is the only way to go. So worth it. Makes roughly 15 tortillas.</w:t>
+        <w:br/>
+        <w:br/>
+        <w:t>* 1 3/4 cups masa harina</w:t>
+        <w:br/>
+        <w:t>* 1 1/8 cups water</w:t>
+        <w:br/>
+        <w:br/>
+        <w:t>1. In a medium bowl, mix together masa harina and hot water until thoroughly combined. Turn dough onto a clean surface and knead until pliable and smooth. If dough is too sticky, add more masa harina; if it begins to dry out, sprinkle with water. Cover dough tightly with plastic wrap and allow to stand for 30 minutes.</w:t>
+        <w:br/>
+        <w:t>2. Preheat a cast iron skillet or griddle to medium-high.</w:t>
+        <w:br/>
+        <w:t>3. Divide dough into 15 equal-size balls. Using a tortilla press, a rolling pin, press each ball of dough flat between two sheets of wax paper.</w:t>
+        <w:br/>
+        <w:t xml:space="preserve">4. Place tortilla in preheated pan and allow to cook for approximately 30 seconds, or until browned and slightly puffy. Turn tortilla over to brown on second side for approximately 30 seconds more, then transfer to a plate. Repeat process with each ball of dough. Keep tortillas covered with a towel to stay warm and moist (or a low temp oven) until ready to serve. </w:t>
+      </w:r>
+      <w:r>
+        <w:br w:type="page"/>
+      </w:r>
+    </w:p>
+    <w:p>
+      <w:pPr>
+        <w:pStyle w:val="Title"/>
+      </w:pPr>
+      <w:r>
+        <w:t>Third Taco Recipe</w:t>
+      </w:r>
+    </w:p>
+    <w:p>
+      <w:pPr>
+        <w:pStyle w:val="Heading3"/>
+      </w:pPr>
+      <w:r>
+        <w:t>Zaatar</w:t>
+      </w:r>
+    </w:p>
+    <w:p>
+      <w:r>
+        <w:t>Zaatar</w:t>
+        <w:br/>
+        <w:t>======</w:t>
+        <w:br/>
+        <w:br/>
+        <w:t>_A.k.a. za‘tar, za’atar, zattr, etc._</w:t>
+        <w:br/>
+        <w:br/>
+        <w:t>Zaatar is a thyme-based Middle Eastern seasoning that adapts well to tacos. It has a pleasantly dry, faintly sour/bitter flavor. It goes well on savory bases like squash and lamb, and combines with other sour seasonings like lemon juice and radish.</w:t>
+        <w:br/>
+        <w:br/>
+        <w:t>There are many kinds of zaatar, some quite different; this recipe is representative, not definitive.</w:t>
+        <w:br/>
+        <w:br/>
+        <w:t>* 4 units thyme</w:t>
+        <w:br/>
+        <w:t>* 2 units oregano</w:t>
+        <w:br/>
+        <w:t>* 2 units sesame seeds</w:t>
+        <w:br/>
+        <w:t>* 0–1 unit salt</w:t>
+        <w:br/>
+        <w:t>* 1 unit sumac (to be found at a Lebanese or Syrian market, or at a yuppie grocery; in a pinch, lemon zest can substitute)</w:t>
+        <w:br/>
+        <w:t>* Other herbs to taste: fennel pollen, marjoram, cumin, etc.</w:t>
+        <w:br/>
+        <w:t>* Optional: trace olive oil or lemon juice as a binder (but not if you plan to store it)</w:t>
+        <w:br/>
+        <w:br/>
+        <w:t>Toast the sesame seeds. Grind all ingredients together using any method, stopping when the mixture is not too fine to pick up by pinching.</w:t>
+        <w:br/>
+        <w:br/>
+        <w:t>May be added to meat during cooking, or sprinkled over a finshied taco.</w:t>
+        <w:br/>
+        <w:br/>
+        <w:t>The latest theories have not ruled out the possibility of a zaatar mole.</w:t>
+      </w:r>
+    </w:p>
+    <w:p>
+      <w:pPr>
+        <w:pStyle w:val="Heading3"/>
+      </w:pPr>
+      <w:r>
+        <w:t>Roasted Tomatillo and Mushroom Sauce</w:t>
+      </w:r>
+    </w:p>
+    <w:p>
+      <w:r>
+        <w:t>Roasted Tomatillo and Mushroom Sauce</w:t>
+        <w:br/>
+        <w:t>====================================</w:t>
+        <w:br/>
+        <w:br/>
+        <w:t>* 2 pounds tomatillos</w:t>
+        <w:br/>
+        <w:t>* 4 dried chipotle chiles</w:t>
+        <w:br/>
+        <w:t>* 2 pounds shiitake mushrooms</w:t>
+        <w:br/>
+        <w:t>* 1/4 cup olive oil</w:t>
+        <w:br/>
+        <w:t>* 1 cup water</w:t>
+        <w:br/>
+        <w:br/>
+        <w:t>1. Remove husks from tomatillos and rinse them. Place them whole on your oven's broiler rack. Broil and turn them until they're browned on all sides.</w:t>
+        <w:br/>
+        <w:t xml:space="preserve">2. Boil the water. Drop in the dried chiles and bring the water down to a simmer. Keep them in until they are soft. </w:t>
+        <w:br/>
+        <w:t>3. Slice the shiitakes and cook them in a pan with the olive oil until they're tender.</w:t>
+        <w:br/>
+        <w:t>4. Take the chiles and tomatillos (once they're cooled off) and blend them in a food processor until they make a nice puree.</w:t>
+        <w:br/>
+        <w:t>5. Put the blended tomatillo-chile mixture in a saucepan and bring it to a boil. Add the cooked mushrooms and bring it back to a boil. Then bring the heat down until the mixture is simmering. Cook for about 10 minutes. Add salt to taste.</w:t>
+        <w:br/>
+        <w:br/>
+        <w:t>---</w:t>
+        <w:br/>
+        <w:t>A friend gave me this recipe a while back, but I can't remember who it was. Sorry, friend.</w:t>
+      </w:r>
+    </w:p>
+    <w:p>
+      <w:pPr>
+        <w:pStyle w:val="Heading3"/>
+      </w:pPr>
+      <w:r>
+        <w:t>Tomatoes (Traditional; US)</w:t>
+      </w:r>
+    </w:p>
+    <w:p>
+      <w:r>
+        <w:t>Tomatoes (Traditional; US)</w:t>
+        <w:br/>
+        <w:t>======================</w:t>
+        <w:br/>
+        <w:br/>
+        <w:t>Adding a bit of coolness and moisture, tomatoes are a staple ingredient of the American taco. The better the tomato the more flavor they will impart, but even a sub-sandard grocery store tomato has a place in a traditional taco.</w:t>
+        <w:br/>
+        <w:br/>
+        <w:t>* Tomatoes (diced)</w:t>
+        <w:br/>
+        <w:t>* Cherry Tomatoes (quartered)</w:t>
+        <w:br/>
+        <w:t>* Grape Tomatoes (sliced)</w:t>
       </w:r>
     </w:p>
     <w:p>
@@ -276,361 +698,6 @@
         <w:t>3. Divide dough into 15 equal-size balls. Using a tortilla press, a rolling pin, press each ball of dough flat between two sheets of wax paper.</w:t>
         <w:br/>
         <w:t xml:space="preserve">4. Place tortilla in preheated pan and allow to cook for approximately 30 seconds, or until browned and slightly puffy. Turn tortilla over to brown on second side for approximately 30 seconds more, then transfer to a plate. Repeat process with each ball of dough. Keep tortillas covered with a towel to stay warm and moist (or a low temp oven) until ready to serve. </w:t>
-      </w:r>
-      <w:r>
-        <w:br w:type="page"/>
-      </w:r>
-    </w:p>
-    <w:p>
-      <w:pPr>
-        <w:pStyle w:val="Title"/>
-      </w:pPr>
-      <w:r>
-        <w:t>Second Taco Recipe</w:t>
-      </w:r>
-    </w:p>
-    <w:p>
-      <w:pPr>
-        <w:pStyle w:val="Heading3"/>
-      </w:pPr>
-      <w:r>
-        <w:t>Sriracha Salt</w:t>
-      </w:r>
-    </w:p>
-    <w:p>
-      <w:r>
-        <w:t>Sriracha Salt</w:t>
-        <w:br/>
-        <w:t>=============</w:t>
-        <w:br/>
-        <w:br/>
-        <w:t>I actually received this as a gift, but I found a recipe to make your own.</w:t>
-        <w:br/>
-        <w:br/>
-        <w:t>__Ingredients__</w:t>
-        <w:br/>
-        <w:br/>
-        <w:t>* 1 cup Salt</w:t>
-        <w:br/>
-        <w:t>* 10 tsp. Sriracha</w:t>
-        <w:br/>
-        <w:br/>
-        <w:t>Mix the two ingredients together in a bowl. Spread it out on a baking sheet lined with foil or parchment paper. Put in a 200-degree oven, then turn the oven off and let it sit overnight inside. It will clump, but place in ziplock bag and attack it with a rolling pin. Tada!</w:t>
-        <w:br/>
-        <w:br/>
-        <w:t>The effect on most food is as awesome as you'd expect but it is especially amazing with eggs. Add it to your breakfast tacos.</w:t>
-      </w:r>
-    </w:p>
-    <w:p>
-      <w:pPr>
-        <w:pStyle w:val="Heading3"/>
-      </w:pPr>
-      <w:r>
-        <w:t>Simple Salsa Verde</w:t>
-      </w:r>
-    </w:p>
-    <w:p>
-      <w:r>
-        <w:t>Simple Salsa Verde</w:t>
-        <w:br/>
-        <w:t>==================</w:t>
-        <w:br/>
-        <w:br/>
-        <w:t>I got this base recipe from a vegan friend. If you can't find one of these peppers, swap in another one!</w:t>
-        <w:br/>
-        <w:br/>
-        <w:t>* 6 Average-sized tomatillos</w:t>
-        <w:br/>
-        <w:t>* 1 Poblano pepper</w:t>
-        <w:br/>
-        <w:t>* 1 Serrano pepper</w:t>
-        <w:br/>
-        <w:t>* 1 Jalapeno pepper</w:t>
-        <w:br/>
-        <w:t>* 1 Sweet red pepper</w:t>
-        <w:br/>
-        <w:t>* Juice of 1 or 2 fresh-squeezed limes (to taste)</w:t>
-        <w:br/>
-        <w:t>* Pinch or two kosher salt (to taste)</w:t>
-        <w:br/>
-        <w:br/>
-        <w:t>You're in charge of the heat here. For a milder salsa, remove all the ribs and seeds inside the peppers. For medium, leave in a few ribs, and for hot, go nuts. Rough chop the peppers and tomatillos, then throw into a blender or food processor with salt and lime juice. Pulse to desired consistency.</w:t>
-        <w:br/>
-        <w:br/>
-        <w:t>As with most salsas, this will taste better if you let it sit in the fridge for a few hours before eating. It's great on chips or drizzled over steak or pork tacos.</w:t>
-      </w:r>
-    </w:p>
-    <w:p>
-      <w:pPr>
-        <w:pStyle w:val="Heading3"/>
-      </w:pPr>
-      <w:r>
-        <w:t>Potato Hash</w:t>
-      </w:r>
-    </w:p>
-    <w:p>
-      <w:r>
-        <w:t>Potato Hash</w:t>
-        <w:br/>
-        <w:t>===================</w:t>
-        <w:br/>
-        <w:br/>
-        <w:t xml:space="preserve">* 6 or so small yukon gold poatoes </w:t>
-        <w:br/>
-        <w:t>* 4 green onion, chopped</w:t>
-        <w:br/>
-        <w:t>* 1/2 small can of green chiles</w:t>
-        <w:br/>
-        <w:t>* olive oil</w:t>
-        <w:br/>
-        <w:t>* coarse salt</w:t>
-        <w:br/>
-        <w:t>* 1/4t chili powder</w:t>
-        <w:br/>
-        <w:t>* dash cumin</w:t>
-        <w:br/>
-        <w:t>* 1/4t garlic powder</w:t>
-        <w:br/>
-        <w:t>* Nutrional yeast (optional)</w:t>
-        <w:br/>
-        <w:br/>
-        <w:br/>
-        <w:t>Peel and dice potatoes, throw in a pan with a 1/4 or so of water, cover and cook on medium-high until potatoes are soft.</w:t>
-        <w:br/>
-        <w:t xml:space="preserve">Once potatoes are soft, lower to medium heat add green onions, chiles, spices and olive oil. Cook until hash-like. BOOM. </w:t>
-      </w:r>
-    </w:p>
-    <w:p>
-      <w:pPr>
-        <w:pStyle w:val="Heading3"/>
-      </w:pPr>
-      <w:r>
-        <w:t>Moroccan Lamb</w:t>
-      </w:r>
-    </w:p>
-    <w:p>
-      <w:r>
-        <w:t>Moroccan Lamb</w:t>
-        <w:br/>
-        <w:t>=============</w:t>
-        <w:br/>
-        <w:br/>
-        <w:t>A Differently Spiced Meat Than Your Usual Taco</w:t>
-        <w:br/>
-        <w:t>----------------------------------------------</w:t>
-        <w:br/>
-        <w:br/>
-        <w:t>* 500 g ground lamb</w:t>
-        <w:br/>
-        <w:t>* 20 g Ras al Hanout spice. My mix contains:</w:t>
-        <w:br/>
-        <w:t xml:space="preserve">    * Paprika</w:t>
-        <w:br/>
-        <w:t xml:space="preserve">    * Cinnamon</w:t>
-        <w:br/>
-        <w:t xml:space="preserve">    * Allspice</w:t>
-        <w:br/>
-        <w:t xml:space="preserve">    * Clove</w:t>
-        <w:br/>
-        <w:t xml:space="preserve">    * Toasted Mustard</w:t>
-        <w:br/>
-        <w:t xml:space="preserve">    * Cumin</w:t>
-        <w:br/>
-        <w:t xml:space="preserve">    * Caraway</w:t>
-        <w:br/>
-        <w:t xml:space="preserve">    * Black Pepper</w:t>
-        <w:br/>
-        <w:t>* 10 g fresh lemon zest or 10 g finely ground Black Lemon Omani (Moroccoan dried preserved lemon)</w:t>
-        <w:br/>
-        <w:br/>
-        <w:t>Mix together and brown.</w:t>
-        <w:br/>
-      </w:r>
-    </w:p>
-    <w:p>
-      <w:pPr>
-        <w:pStyle w:val="Heading3"/>
-      </w:pPr>
-      <w:r>
-        <w:t>Fresh Corn Tortillas</w:t>
-      </w:r>
-    </w:p>
-    <w:p>
-      <w:r>
-        <w:t>Fresh Corn Tortillas</w:t>
-        <w:br/>
-        <w:t>===================</w:t>
-        <w:br/>
-        <w:br/>
-        <w:t>This is the only way to go. So worth it. Makes roughly 15 tortillas.</w:t>
-        <w:br/>
-        <w:br/>
-        <w:t>* 1 3/4 cups masa harina</w:t>
-        <w:br/>
-        <w:t>* 1 1/8 cups water</w:t>
-        <w:br/>
-        <w:br/>
-        <w:t>1. In a medium bowl, mix together masa harina and hot water until thoroughly combined. Turn dough onto a clean surface and knead until pliable and smooth. If dough is too sticky, add more masa harina; if it begins to dry out, sprinkle with water. Cover dough tightly with plastic wrap and allow to stand for 30 minutes.</w:t>
-        <w:br/>
-        <w:t>2. Preheat a cast iron skillet or griddle to medium-high.</w:t>
-        <w:br/>
-        <w:t>3. Divide dough into 15 equal-size balls. Using a tortilla press, a rolling pin, press each ball of dough flat between two sheets of wax paper.</w:t>
-        <w:br/>
-        <w:t xml:space="preserve">4. Place tortilla in preheated pan and allow to cook for approximately 30 seconds, or until browned and slightly puffy. Turn tortilla over to brown on second side for approximately 30 seconds more, then transfer to a plate. Repeat process with each ball of dough. Keep tortillas covered with a towel to stay warm and moist (or a low temp oven) until ready to serve. </w:t>
-      </w:r>
-      <w:r>
-        <w:br w:type="page"/>
-      </w:r>
-    </w:p>
-    <w:p>
-      <w:pPr>
-        <w:pStyle w:val="Title"/>
-      </w:pPr>
-      <w:r>
-        <w:t>Third Taco Recipe</w:t>
-      </w:r>
-    </w:p>
-    <w:p>
-      <w:pPr>
-        <w:pStyle w:val="Heading3"/>
-      </w:pPr>
-      <w:r>
-        <w:t>Packaged Seasonings</w:t>
-      </w:r>
-    </w:p>
-    <w:p>
-      <w:r>
-        <w:t>Packaged Seasonings</w:t>
-        <w:br/>
-        <w:t>==============</w:t>
-        <w:br/>
-        <w:br/>
-        <w:t>Lest we be accused of snobbery, let's acknowledge that a taco is a taco, and taco night can be well-served by not having to think at all.</w:t>
-        <w:br/>
-        <w:br/>
-        <w:t>Feel free to use the pre-packaged seasoning of your choice. When I'm in an old-school mood, I head straight for...</w:t>
-        <w:br/>
-        <w:br/>
-        <w:t>* Old El Paso Taco Seasoning</w:t>
-        <w:br/>
-      </w:r>
-    </w:p>
-    <w:p>
-      <w:pPr>
-        <w:pStyle w:val="Heading3"/>
-      </w:pPr>
-      <w:r>
-        <w:t>Black Olives</w:t>
-      </w:r>
-    </w:p>
-    <w:p>
-      <w:r>
-        <w:t>Black Olives</w:t>
-        <w:br/>
-        <w:t>==========</w:t>
-        <w:br/>
-        <w:br/>
-        <w:t>Canned black olives add a sweet and cool meatiness to a traditional American taco.</w:t>
-      </w:r>
-    </w:p>
-    <w:p>
-      <w:pPr>
-        <w:pStyle w:val="Heading3"/>
-      </w:pPr>
-      <w:r>
-        <w:t>Cheese (Traditional; US)</w:t>
-      </w:r>
-    </w:p>
-    <w:p>
-      <w:r>
-        <w:t>Cheese (Traditional; US)</w:t>
-        <w:br/>
-        <w:t>======================</w:t>
-        <w:br/>
-        <w:br/>
-        <w:t>A major flavor component of a traditional American taco, select a cheese that's firm and sharp.</w:t>
-        <w:br/>
-        <w:br/>
-        <w:t>* Cheddar (shredded)</w:t>
-        <w:br/>
-        <w:t>* Jack/Pepper Jack (shredded)</w:t>
-      </w:r>
-    </w:p>
-    <w:p>
-      <w:pPr>
-        <w:pStyle w:val="Heading3"/>
-      </w:pPr>
-      <w:r>
-        <w:t>Zucchini and Corn Filling</w:t>
-      </w:r>
-    </w:p>
-    <w:p>
-      <w:r>
-        <w:t>Zucchini and Corn Filling</w:t>
-        <w:br/>
-        <w:t>=========================</w:t>
-        <w:br/>
-        <w:br/>
-        <w:t>Vegan</w:t>
-        <w:br/>
-        <w:t>-----</w:t>
-        <w:br/>
-        <w:br/>
-        <w:t>__Ingredients__</w:t>
-        <w:br/>
-        <w:br/>
-        <w:t>* Diced zucchini</w:t>
-        <w:br/>
-        <w:t>* White or yellow corn kernels</w:t>
-        <w:br/>
-        <w:t>* Chopped white onion</w:t>
-        <w:br/>
-        <w:t>* Chopped tomatoes</w:t>
-        <w:br/>
-        <w:t>* Finely chopped garlic</w:t>
-        <w:br/>
-        <w:t>* Black beans (you can even use [Garlic Black Beans](/base_layers/garlic_black_beans.md))</w:t>
-        <w:br/>
-        <w:t>* Finely chopped oregano or Epazote</w:t>
-        <w:br/>
-        <w:br/>
-        <w:t>__Directions__</w:t>
-        <w:br/>
-        <w:br/>
-        <w:t>1. Toast corn in a skillet over high heat with oil and salt for about 5 minutes. Remove corn.</w:t>
-        <w:br/>
-        <w:t>2. Cook onion in the skillet until it caramelizes (about 5 minutes). Leave onion in there.</w:t>
-        <w:br/>
-        <w:t>3. Add garlic, cook another 1 or 2 minutes.</w:t>
-        <w:br/>
-        <w:t>4. Add diced tomatoes, cook for 8-10 minutes.</w:t>
-        <w:br/>
-        <w:t>5. Add zucchini, cook until it's tender.</w:t>
-        <w:br/>
-        <w:t>6. Add corn back in.</w:t>
-        <w:br/>
-        <w:t>7. Add black beans, Epazote; add salt, pepper, and other seasonings to taste. Cook for 3-4 more minutes.</w:t>
-      </w:r>
-    </w:p>
-    <w:p>
-      <w:pPr>
-        <w:pStyle w:val="Heading3"/>
-      </w:pPr>
-      <w:r>
-        <w:t>Hard Corn Shells (Traditional; US)</w:t>
-      </w:r>
-    </w:p>
-    <w:p>
-      <w:r>
-        <w:t>Hard Corn Shells (Traditional; US)</w:t>
-        <w:br/>
-        <w:t>======================</w:t>
-        <w:br/>
-        <w:br/>
-        <w:t>Mistakenly thought by many to be traditionally Mexican, hard shells were actually popularized in the US in the mid-20th century.</w:t>
-        <w:br/>
-        <w:br/>
-        <w:t>While they can certainly be made at home (if you have access to a deep-fryer), the best method of obtaining hard taco shells is to head to the grocery store.</w:t>
       </w:r>
       <w:r>
         <w:br w:type="page"/>

</xml_diff>

<commit_message>
Add bullet point on paragraphs under the image but not on the "Credits" paragraph
</commit_message>
<xml_diff>
--- a/First_Page.docx
+++ b/First_Page.docx
@@ -56,16 +56,25 @@
       </w:r>
     </w:p>
     <w:p>
+      <w:pPr>
+        <w:pStyle w:val="ListBullet"/>
+      </w:pPr>
       <w:r>
         <w:t>Taco image: Photo by Tai's Captures on Unsplash</w:t>
       </w:r>
     </w:p>
     <w:p>
+      <w:pPr>
+        <w:pStyle w:val="ListBullet"/>
+      </w:pPr>
       <w:r>
         <w:t>Source: https://taco-1150.herokuapp.com/random/?full_taco=true</w:t>
       </w:r>
     </w:p>
     <w:p>
+      <w:pPr>
+        <w:pStyle w:val="ListBullet"/>
+      </w:pPr>
       <w:r>
         <w:t>Code by: Adade Gbadoe</w:t>
       </w:r>
@@ -86,24 +95,40 @@
         <w:pStyle w:val="Heading3"/>
       </w:pPr>
       <w:r>
-        <w:t>Packaged Seasonings</w:t>
+        <w:t>Universal Taco Seasoning</w:t>
       </w:r>
     </w:p>
     <w:p>
       <w:r>
-        <w:t>Packaged Seasonings</w:t>
+        <w:t>Universal Taco Seasoning</w:t>
         <w:br/>
-        <w:t>==============</w:t>
+        <w:t>========================</w:t>
         <w:br/>
         <w:br/>
-        <w:t>Lest we be accused of snobbery, let's acknowledge that a taco is a taco, and taco night can be well-served by not having to think at all.</w:t>
+        <w:t>I got tired of buying packets of store-bought taco seasoning, so I experimented with various spices and ratios until I landed on this recipe. I keep a jar of it in the cupboard at all times.</w:t>
         <w:br/>
         <w:br/>
-        <w:t>Feel free to use the pre-packaged seasoning of your choice. When I'm in an old-school mood, I head straight for...</w:t>
+        <w:t>* 6 tbsp chili powder</w:t>
+        <w:br/>
+        <w:t>* 4 tbsp cumin</w:t>
+        <w:br/>
+        <w:t>* 4 tbsp corn starch</w:t>
+        <w:br/>
+        <w:t>* 3 tbsp onion powder</w:t>
+        <w:br/>
+        <w:t>* 1 tbsp salt</w:t>
+        <w:br/>
+        <w:t>* 1 tbsp garlic powder</w:t>
+        <w:br/>
+        <w:t>* 4 tsp oregano (Mexican oregano, if you've got it)</w:t>
+        <w:br/>
+        <w:t>* 2 tsp crushed red pepper</w:t>
         <w:br/>
         <w:br/>
-        <w:t>* Old El Paso Taco Seasoning</w:t>
+        <w:t>Combine in Mason jar and shake well to combine.</w:t>
         <w:br/>
+        <w:br/>
+        <w:t>This mix works well for chicken, pork and beef, destined for the grill, oven, slow cooker or stovetop. You could tweak it a bit to target a specific meat, but I like to have a base, universal mix around. Makes it super easy to turn leftover anything into delicious taco filling: Just chop up whatever it is, toss it into a skillet, sprinkle generously with seasoning, then add a bit of water and simmer to impart flavor.</w:t>
       </w:r>
     </w:p>
     <w:p>
@@ -111,92 +136,48 @@
         <w:pStyle w:val="Heading3"/>
       </w:pPr>
       <w:r>
-        <w:t>Salsa de chile de árbol</w:t>
+        <w:t>Guacamole (Simple)</w:t>
       </w:r>
     </w:p>
     <w:p>
       <w:r>
-        <w:t>Salsa de chile de árbol</w:t>
+        <w:t>Guacamole (Simple)</w:t>
         <w:br/>
-        <w:t>=======================</w:t>
+        <w:t>=========</w:t>
         <w:br/>
         <w:br/>
-        <w:t>This is a go-to taco sauce in western Mexico and probably elsewhere. You can</w:t>
-        <w:br/>
-        <w:t>mix and match the techniques in the two variants presented here, and substituting</w:t>
-        <w:br/>
-        <w:t>or adding chiles is a ramp onto the combinatorial superhighway of Mexican food and</w:t>
-        <w:br/>
-        <w:t>can demystify the salsa bar at the local taquería.</w:t>
+        <w:t>If you're not in the mood to be fussy, this could be considered a minimum-viable guacamole recipe.</w:t>
         <w:br/>
         <w:br/>
-        <w:t># Red</w:t>
+        <w:t>* 2 ripe avocados</w:t>
+        <w:br/>
+        <w:t>* 2-4 limes, depending on juiciness, delivering 2-4T of lime juice</w:t>
+        <w:br/>
+        <w:t>* 1 diced tomato (seeded if it's a big one)</w:t>
+        <w:br/>
+        <w:t>* salt (to taste)</w:t>
+        <w:br/>
+        <w:t>* hot sauce (to taste; Frank's Red Hot is a standard, but go with what you like)</w:t>
         <w:br/>
         <w:br/>
-        <w:t>* dried whole *chiles de árbol*</w:t>
+        <w:t>1. Scoop the avocado meat into a bowl and mash them with a fork. Leave it a bit lumpy as we will do more stirring in a bit and we don't want to over-work them.</w:t>
         <w:br/>
-        <w:t>* tomatoes</w:t>
+        <w:t>2. Add the chopped tomato.</w:t>
         <w:br/>
-        <w:t>* onion</w:t>
+        <w:t>3. Add the lime juice; hold some back for later adjustment).</w:t>
         <w:br/>
-        <w:t>* *optionally*, garlic</w:t>
+        <w:t>4. Add ½t salt.</w:t>
+        <w:br/>
+        <w:t>5. Add 2T hot sauce.</w:t>
+        <w:br/>
+        <w:t>6. Stir with the fork again.</w:t>
+        <w:br/>
+        <w:t>7. Taste.</w:t>
+        <w:br/>
+        <w:t>8. Adjust salt/lime/hot sauce as desired.</w:t>
         <w:br/>
         <w:br/>
-        <w:t>Take between .3 and 1 chiles per tomato, remove the stems and put them in a</w:t>
-        <w:br/>
-        <w:t>saucepan with a tablespoon or two of oil (olive, soy, etc.) The pan and oil should be very</w:t>
-        <w:br/>
-        <w:t>hot and the chiles should seem to be at risk of burning. Rotate the</w:t>
-        <w:br/>
-        <w:t>chiles around and let them get dark brown to black without actually burning them —</w:t>
-        <w:br/>
-        <w:t>this can happen quickly, which is good because your eyes, nose, and lungs</w:t>
-        <w:br/>
-        <w:t>may reach their maximum vaporized chile tolerance during this step.</w:t>
-        <w:br/>
-        <w:br/>
-        <w:t>Add a bunch of chopped onion and garlic and lower the heat. Cut the tomatoes</w:t>
-        <w:br/>
-        <w:t>in half and throw them in with salt to taste. Cook until the tomatoes look stewed.</w:t>
-        <w:br/>
-        <w:t>If you have one of those blender wands that you can put directly in a saucepan,</w:t>
-        <w:br/>
-        <w:t>you can blend everything now (you may end up making this sauce frequently enough</w:t>
-        <w:br/>
-        <w:t>to justify the purchase of a blender wand.) Otherwise wait until the mixture</w:t>
-        <w:br/>
-        <w:t>is not hot and blend it in a standard blender.</w:t>
-        <w:br/>
-        <w:br/>
-        <w:t># Green</w:t>
-        <w:br/>
-        <w:br/>
-        <w:t>* dried whole *chiles de árbol*</w:t>
-        <w:br/>
-        <w:t>* green tomatillos</w:t>
-        <w:br/>
-        <w:t>* onion</w:t>
-        <w:br/>
-        <w:t>* cilantro</w:t>
-        <w:br/>
-        <w:br/>
-        <w:t>Take between .1 and .5 chiles per tomatillo, remove the stems and put them in a bare, hot saucepan.</w:t>
-        <w:br/>
-        <w:t>Toast the chiles without oil until they are dark. Add halved or quartered tomatillos, salt, and a</w:t>
-        <w:br/>
-        <w:t>tablespoon or two of water to prevent burning the chiles before the tomatillos release</w:t>
-        <w:br/>
-        <w:t>their juices. When the mixture has cooked for as long as you can stand to wait, remove</w:t>
-        <w:br/>
-        <w:t>the heat and let it cool. Blend and place in a little salsa bowl and heap with finely</w:t>
-        <w:br/>
-        <w:t>chopped onion and cilantro.</w:t>
-        <w:br/>
-        <w:br/>
-        <w:t>One non-obvious little point is that skipping the oil in the chile roasting-toasting</w:t>
-        <w:br/>
-        <w:t>step seems to increase the spiciness of the final product.</w:t>
-        <w:br/>
+        <w:t>This recipe will support one average-size bag of chips, so adjust quantities based on expectations.</w:t>
       </w:r>
     </w:p>
     <w:p>
@@ -204,39 +185,37 @@
         <w:pStyle w:val="Heading3"/>
       </w:pPr>
       <w:r>
-        <w:t>Potato Hash</w:t>
+        <w:t>Drunken Green Beans</w:t>
       </w:r>
     </w:p>
     <w:p>
       <w:r>
-        <w:t>Potato Hash</w:t>
+        <w:t>Drunken Green Beans</w:t>
         <w:br/>
         <w:t>===================</w:t>
         <w:br/>
         <w:br/>
-        <w:t xml:space="preserve">* 6 or so small yukon gold poatoes </w:t>
-        <w:br/>
-        <w:t>* 4 green onion, chopped</w:t>
-        <w:br/>
-        <w:t>* 1/2 small can of green chiles</w:t>
-        <w:br/>
-        <w:t>* olive oil</w:t>
-        <w:br/>
-        <w:t>* coarse salt</w:t>
-        <w:br/>
-        <w:t>* 1/4t chili powder</w:t>
-        <w:br/>
-        <w:t>* dash cumin</w:t>
-        <w:br/>
-        <w:t>* 1/4t garlic powder</w:t>
-        <w:br/>
-        <w:t>* Nutrional yeast (optional)</w:t>
+        <w:t>Green beans are fine. Green beans cooked in beer are better. Maybe even the best.</w:t>
         <w:br/>
         <w:br/>
+        <w:t>* 1 Surly fist full of green beans</w:t>
         <w:br/>
-        <w:t>Peel and dice potatoes, throw in a pan with a 1/4 or so of water, cover and cook on medium-high until potatoes are soft.</w:t>
+        <w:t>* half a beer</w:t>
         <w:br/>
-        <w:t xml:space="preserve">Once potatoes are soft, lower to medium heat add green onions, chiles, spices and olive oil. Cook until hash-like. BOOM. </w:t>
+        <w:t>* quarter cup vegetable broth</w:t>
+        <w:br/>
+        <w:t>* 2 cloves garlic</w:t>
+        <w:br/>
+        <w:t>* 1 Tbsp olive oil</w:t>
+        <w:br/>
+        <w:t>* some salt, whatever</w:t>
+        <w:br/>
+        <w:br/>
+        <w:t xml:space="preserve">First peel and dice the garlic and sauté it in the olive oil. Before it gets all burned and ruined, add the beer and vegetable broth. </w:t>
+        <w:br/>
+        <w:t xml:space="preserve">  </w:t>
+        <w:br/>
+        <w:t>As the liquid comes to a boil, cut the green beans up. Add the green beans and a pinch of salt and let them simmer for about five minutes. If you like your beans on the softer side you can let it go a little longer. But the trick is to pull them right after the color starts to turn and you've just made a delicious addition to any taco.</w:t>
       </w:r>
     </w:p>
     <w:p>
@@ -244,53 +223,25 @@
         <w:pStyle w:val="Heading3"/>
       </w:pPr>
       <w:r>
-        <w:t>Crock Pot Pulled Pork</w:t>
+        <w:t>Bulgar Black Bean Filling</w:t>
       </w:r>
     </w:p>
     <w:p>
       <w:r>
-        <w:t>Crock Pot Pulled Pork</w:t>
+        <w:t>Bulgar Black Bean Filling</w:t>
         <w:br/>
-        <w:t>=====================</w:t>
+        <w:t>=========================</w:t>
         <w:br/>
         <w:br/>
-        <w:t>This is the base of my very favorite tacos. Added bonus is by cooking these all day in a slow cooker, your house smells _amazing_.</w:t>
+        <w:t>This is a quick and easy vegetarian substitute for a ground beef-like texture without using a soy substitute.</w:t>
         <w:br/>
         <w:br/>
-        <w:t>Note: Unless you're cooking for a dozen people, you're going to end up with a lot of leftover pork, but that's about the best problem you can possibly have.</w:t>
+        <w:t>* 1 cup cooked, strained bulgar</w:t>
+        <w:br/>
+        <w:t>* 1/3 cup cooked black beans (or canned), rinsed and strained.</w:t>
         <w:br/>
         <w:br/>
-        <w:t>GET GOING EARLY–in a perfect world, you're gonna give this thing at least eight hours on low.</w:t>
-        <w:br/>
-        <w:br/>
-        <w:t>* 2-3 pound hunk of pork shoulder.</w:t>
-        <w:br/>
-        <w:t>* chili powder</w:t>
-        <w:br/>
-        <w:t>* mexican oregano (dried)</w:t>
-        <w:br/>
-        <w:t>* ground cumin</w:t>
-        <w:br/>
-        <w:t>* medium-sized onion (or, a couple shallots)</w:t>
-        <w:br/>
-        <w:t>* can of green chilies, diced</w:t>
-        <w:br/>
-        <w:t>* pepper &amp; salt</w:t>
-        <w:br/>
-        <w:br/>
-        <w:t>Chop up your onion or shallot into small bits–you don't want big loops of onion, dice it.</w:t>
-        <w:br/>
-        <w:br/>
-        <w:t>Rub your hunk of pork generously with chili powder, oregano, pepper, salt, and a pinch or two of cumin. I tend to try and have a very light crust of this stuff on the outside of the pork.</w:t>
-        <w:br/>
-        <w:br/>
-        <w:t>Toss the hunk of pork, the onions, and the green chilis into the crock pot, set that sucker to LOW, and let it slow cook. I try to get mine in by 9am so I can eat around 6pm. If you're pressed for time, you can do this in about four hours on high, but the deliciousness factor is lowered.</w:t>
-        <w:br/>
-        <w:br/>
-        <w:t>Once the time is up, either shred the thing up in the crock pot or, if you can actually get it out without it falling apart, get it into a bowl and shred from there. That way, you're getting it out of what ends up being a GIGANTIC AMOUNT of juices. But again: oh no, your pork ended up sitting in a big vat of juice–we all weep for you.</w:t>
-        <w:br/>
-        <w:br/>
-        <w:br/>
+        <w:t xml:space="preserve">Mix bulgar and black beans together. For better texture, slightly mash the black beans. Add your choice of seasonings to taste and serve. </w:t>
         <w:br/>
       </w:r>
     </w:p>
@@ -372,34 +323,38 @@
         <w:pStyle w:val="Heading3"/>
       </w:pPr>
       <w:r>
-        <w:t>Chipotlé Sauce</w:t>
+        <w:t>Salsa de Aguacate</w:t>
       </w:r>
     </w:p>
     <w:p>
       <w:r>
-        <w:t>Chipotlé Sauce</w:t>
+        <w:t>Salsa de Aguacate</w:t>
         <w:br/>
-        <w:t>==============</w:t>
+        <w:t>==========</w:t>
         <w:br/>
         <w:br/>
-        <w:t>__Ingredients__</w:t>
+        <w:t>This is the traditional green sauce served from a Mexican taco cart. Very popular with Tacos al Pastór or Tacos de Canasta, it is a creamy, green sauce. It has avacado, but it by no means a guacamole. Usually available with other taco cart staples such as: sliced radishes, spicy salsa roja, fresh cilantro, and fresh limes.</w:t>
         <w:br/>
         <w:br/>
-        <w:t>* 1 cup plain Greek yogurt</w:t>
+        <w:t>* 1/2 Kilo of Green Tomatillos (~1lb.)</w:t>
         <w:br/>
-        <w:t>* Juice from 2 limes</w:t>
+        <w:t>* 2 green Serrano peppers (optional for heat)</w:t>
         <w:br/>
-        <w:t>* 2-3 chipotlé peppers, with surrounding adobo sauce from can</w:t>
+        <w:t>* 1 avacado</w:t>
+        <w:br/>
+        <w:t>* 2 limes</w:t>
+        <w:br/>
+        <w:t>* 1/2 cup crema (Mexican sour cream, thinner and sweeter than standard sour cream)</w:t>
         <w:br/>
         <w:br/>
-        <w:t>__Directions__</w:t>
+        <w:t>Cook the tomatillos and peppers in a pot with water until soft. Drain the water out and let cool.</w:t>
         <w:br/>
         <w:br/>
-        <w:t>1. Drop all of this into a food processor, and blend away.</w:t>
+        <w:t>Put tomatillos, peppers, salt, lime-juice, crema, and avacado (shelled and pitted) in blender. With lid on, blend until completely mixed and liquid consistency. Salsa should be the consistency of crema, liquid, yet slightly viscous.</w:t>
         <w:br/>
-        <w:t xml:space="preserve">2. Let sit in fridge for 30 minutes or overnight for flavor melding. </w:t>
         <w:br/>
-        <w:t>3. Add to tacos, and anything else you'd like.</w:t>
+        <w:t>Pour over your tacos liberally. Refrigerate between uses.</w:t>
+        <w:br/>
       </w:r>
     </w:p>
     <w:p>
@@ -407,41 +362,58 @@
         <w:pStyle w:val="Heading3"/>
       </w:pPr>
       <w:r>
-        <w:t>Veggies for Fish Tacos</w:t>
+        <w:t>Green Chile Cabbage Salad</w:t>
       </w:r>
     </w:p>
     <w:p>
       <w:r>
-        <w:t>Veggies for Fish Tacos</w:t>
+        <w:t>### Green Chile Cabbage Salad with Seared Corn</w:t>
         <w:br/>
-        <w:t>======================</w:t>
+        <w:t>This isn't a tradition, or even particularly traditional -- except in my apartment in Oakland, where I make this for myself ever time I make pork tacos.</w:t>
         <w:br/>
         <w:br/>
-        <w:t>Fish tacos are a special breed, requiring different vegetable options.</w:t>
+        <w:t>#### Ingredients</w:t>
+        <w:br/>
+        <w:t>* 1 green cabbage</w:t>
+        <w:br/>
+        <w:t>* 4 limes</w:t>
+        <w:br/>
+        <w:t>* 2 ears corn, or roughly two cups of corn kernels (adjust to desired corn-y-ness)</w:t>
+        <w:br/>
+        <w:t>* Dried, Powdered New Mexico Green Chile, to taste</w:t>
+        <w:br/>
+        <w:t>* Salt, to taste</w:t>
+        <w:br/>
+        <w:t>* Olive oil</w:t>
+        <w:br/>
+        <w:t>* Optional: some crumbled cotija or queso Oaxaqueno</w:t>
         <w:br/>
         <w:br/>
-        <w:t>__Assemble your veg from the following options:__</w:t>
+        <w:t>#### Directions</w:t>
+        <w:br/>
+        <w:t>1. If using ears of corn, strip the kernels from them with a sharp knife.</w:t>
+        <w:br/>
+        <w:t>2. Heat a few tablespoons of oil over high heat. I like to use a Dutch Oven for this, but the main cookware properties you want are heavy-bottomed and wide.</w:t>
+        <w:br/>
+        <w:t>3. Toss the corn kernels in to the oil, spread them evenly, salt very lightly and let them ride. I _highly_ recommend a splatter guard for this step, but **not** a lid. You want the corn to dry out just a little and get a good sear. It's done when it's starting to get dark, a little chewy, and probably is sticking to the pan.</w:t>
+        <w:br/>
+        <w:t>4. While the corn is going, core and chop the cabbage in to wide strips.</w:t>
+        <w:br/>
+        <w:t>5. How's the corn doing?</w:t>
+        <w:br/>
+        <w:t>6. Juice the limes.</w:t>
+        <w:br/>
+        <w:t>7. How's the corn doing? If it's not done yet, grab a beer and hang out 'til it is.</w:t>
+        <w:br/>
+        <w:t>8. The corn is done? Great. Toss it on top of the cabbage. Add a little salt, then a good hit of olive oil, then half-or-so of the lime juice. Toss in a good tablespoon or two of the green chile powder. Start stirring.</w:t>
+        <w:br/>
+        <w:t>9. You want everything coated nicely, but I don't like the salad too oily, so go easy on that. I add lime until the sour balances the sweet of the corn. I add green chile slowly -- it takes a second to rehydrate and get hot. I might add as much as a half cup of the stuff to a salad for myself or spicy food fans like me; I go easier on the spice-unenthused.</w:t>
+        <w:br/>
+        <w:t>10. Serve it! If you're in to tossing a little cheese on there, do it -- but I usually just eat it straight. Sometimes this goes on fish or chicken tacos; sometimes it's a side to richer pork tacos. It's always awesome.</w:t>
         <w:br/>
         <w:br/>
-        <w:t>* Cabbage, purple, shredded</w:t>
+        <w:t>**Note on ingredients**: green chile is the gastronomical life blood of New Mexican cuisine, but it's little known in the other 49 states. I like a brand called [_Los Chileros de Nuevo Mexico_](http://www.loschileros.com/), which I can find sometimes in tiendas and other times at Whole Foods (go figure). The trick here is this: just don't accept substitutes. It's not the same. I've also had to accept that fresh chile is just not what this salad needs, so don't do that either (it doesn't distribute well enough across the cabbage). Do have this with cold, crisp beer.</w:t>
         <w:br/>
-        <w:t>* Cabbage, other shades, shredded</w:t>
-        <w:br/>
-        <w:t>* Radishes, sliced into thin slices</w:t>
-        <w:br/>
-        <w:t>* Red peppers, diced</w:t>
-        <w:br/>
-        <w:t>* Cherry tomatoes, sliced (if you're a heathen)</w:t>
-        <w:br/>
-        <w:t>* Cilantro, if it doesn't taste like soap to you</w:t>
-        <w:br/>
-        <w:br/>
-        <w:t>And one requirement:</w:t>
-        <w:br/>
-        <w:t>* Limes, sliced for juicing over tacos.</w:t>
-        <w:br/>
-        <w:br/>
-        <w:t>Place out your selections and assemble into your taco. Then squeeze a lime over the top.</w:t>
       </w:r>
     </w:p>
     <w:p>
@@ -449,30 +421,23 @@
         <w:pStyle w:val="Heading3"/>
       </w:pPr>
       <w:r>
-        <w:t>Swiss Chard</w:t>
+        <w:t>Marinated Portobello Mushroom</w:t>
       </w:r>
     </w:p>
     <w:p>
       <w:r>
-        <w:t>Swiss Chard</w:t>
+        <w:t>Marinated Portobello Mushroom</w:t>
         <w:br/>
-        <w:t>===========</w:t>
+        <w:t>=============================</w:t>
         <w:br/>
         <w:br/>
-        <w:t>This is actually a Rick Bayless recipe from his cookbook _Mexican Everyday_, but we've used it a fair amount on those days we feel like not eating meat but still want to have tacos.</w:t>
+        <w:t>Sometimes you're throwing a taco party and you need a vegetarian option. Sometimes you just don't feel like eating meat.</w:t>
         <w:br/>
         <w:br/>
-        <w:t>__Ingredients__</w:t>
+        <w:t>Since a proper taco is never overstuffed, one decent-sized portobello should be enough for three servings. Multiply accordingly, and drop your mushrooms into a big Ziploc bag with enough [salsa verde](/condiments/simple_salsa_verde.md) to cover. Let everything sit in your fridge for a couple of hours.</w:t>
         <w:br/>
         <w:br/>
-        <w:t>* 1 bunch swiss or rainbow chard. Could also do spinach I guess. Probably not good with kale.</w:t>
-        <w:br/>
-        <w:t>* 1 onion sliced thin</w:t>
-        <w:br/>
-        <w:t>* 1/2 cup of chicken or vegetable broth</w:t>
-        <w:br/>
-        <w:br/>
-        <w:t>Slice up the chard into small slices. In a large skillet, heat the oil on medium-high. Cook the onions until soft, plus some garlic and red pepper flakes if you want. Put the chard in the skillet, add the broth. Cover the pan and reduce the heat to medium-low and cook until the greens are wilted and almost tender (about 5 minutes). Uncover, bring heat back to medium high and cook until almost dry. Salt as necessary. Enjoy.</w:t>
+        <w:t>Remove, season with just a touch of salt and cracked black pepper, then lay onto a grill (or a grill pan on your stovetop) over medium to medium-high heat for a few minutes on each side. Cut into thick slices, and you'll have a nice, earthy taco base.</w:t>
       </w:r>
     </w:p>
     <w:p>
@@ -480,20 +445,31 @@
         <w:pStyle w:val="Heading3"/>
       </w:pPr>
       <w:r>
-        <w:t>Hard Corn Shells (Traditional; US)</w:t>
+        <w:t>Fresh Corn Tortillas</w:t>
       </w:r>
     </w:p>
     <w:p>
       <w:r>
-        <w:t>Hard Corn Shells (Traditional; US)</w:t>
+        <w:t>Fresh Corn Tortillas</w:t>
         <w:br/>
-        <w:t>======================</w:t>
+        <w:t>===================</w:t>
         <w:br/>
         <w:br/>
-        <w:t>Mistakenly thought by many to be traditionally Mexican, hard shells were actually popularized in the US in the mid-20th century.</w:t>
+        <w:t>This is the only way to go. So worth it. Makes roughly 15 tortillas.</w:t>
         <w:br/>
         <w:br/>
-        <w:t>While they can certainly be made at home (if you have access to a deep-fryer), the best method of obtaining hard taco shells is to head to the grocery store.</w:t>
+        <w:t>* 1 3/4 cups masa harina</w:t>
+        <w:br/>
+        <w:t>* 1 1/8 cups water</w:t>
+        <w:br/>
+        <w:br/>
+        <w:t>1. In a medium bowl, mix together masa harina and hot water until thoroughly combined. Turn dough onto a clean surface and knead until pliable and smooth. If dough is too sticky, add more masa harina; if it begins to dry out, sprinkle with water. Cover dough tightly with plastic wrap and allow to stand for 30 minutes.</w:t>
+        <w:br/>
+        <w:t>2. Preheat a cast iron skillet or griddle to medium-high.</w:t>
+        <w:br/>
+        <w:t>3. Divide dough into 15 equal-size balls. Using a tortilla press, a rolling pin, press each ball of dough flat between two sheets of wax paper.</w:t>
+        <w:br/>
+        <w:t xml:space="preserve">4. Place tortilla in preheated pan and allow to cook for approximately 30 seconds, or until browned and slightly puffy. Turn tortilla over to brown on second side for approximately 30 seconds more, then transfer to a plate. Repeat process with each ball of dough. Keep tortillas covered with a towel to stay warm and moist (or a low temp oven) until ready to serve. </w:t>
       </w:r>
       <w:r>
         <w:br w:type="page"/>
@@ -512,24 +488,52 @@
         <w:pStyle w:val="Heading3"/>
       </w:pPr>
       <w:r>
-        <w:t>Packaged Seasonings</w:t>
+        <w:t>Quick and Dirty Spice Mix</w:t>
       </w:r>
     </w:p>
     <w:p>
       <w:r>
-        <w:t>Packaged Seasonings</w:t>
+        <w:t>Quick and Dirty Spice Mix</w:t>
         <w:br/>
-        <w:t>==============</w:t>
+        <w:t>=========================</w:t>
         <w:br/>
         <w:br/>
-        <w:t>Lest we be accused of snobbery, let's acknowledge that a taco is a taco, and taco night can be well-served by not having to think at all.</w:t>
+        <w:t>I’m not going to make a lot of big assumptions here. You own a skillet of some sort. You have some jars of jankity-ass spices from who-knows-when. You want to eat some tacos within the next, like, fifteen minutes. I got you covered, bachelor(ette).</w:t>
         <w:br/>
         <w:br/>
-        <w:t>Feel free to use the pre-packaged seasoning of your choice. When I'm in an old-school mood, I head straight for...</w:t>
+        <w:t>* 2 Tbsp all-purpose flour</w:t>
+        <w:br/>
+        <w:t>* 2 1/2 tsp. chili powder</w:t>
+        <w:br/>
+        <w:t>* 3/4 tsp. onion powder (or 1 1/2 tsp. minced yellow onion)</w:t>
+        <w:br/>
+        <w:t>* 1 1/4 tsp. salt</w:t>
+        <w:br/>
+        <w:t>* 1 tsp. paprika</w:t>
+        <w:br/>
+        <w:t>* 3/4 tsp beef bouillon powder</w:t>
+        <w:br/>
+        <w:t>* 1/4 tsp. granulated sugar</w:t>
+        <w:br/>
+        <w:t>* 1/4 tsp. cayenne pepper</w:t>
+        <w:br/>
+        <w:t>* 1/4 tsp. garlic powder</w:t>
+        <w:br/>
+        <w:t>* 1 tsp. cumin</w:t>
         <w:br/>
         <w:br/>
-        <w:t>* Old El Paso Taco Seasoning</w:t>
+        <w:t>Put all this in something with a lid, add 3/4 cup of water, and shake it. Brown a pound of ground beef, then pour the whole situation in there. Stir. Cook it down until it looks like you only put in half a cup of water. You have tacos now.</w:t>
         <w:br/>
+        <w:br/>
+        <w:t>Vegetarians</w:t>
+        <w:br/>
+        <w:t>-----------</w:t>
+        <w:br/>
+        <w:br/>
+        <w:t>I’ve made this with that soy protein “ground beef” and it does not _surprisingly_ taste like someone put spices on a stack of cheap bar coasters and ran it all through a blender. (Vegetable) oil the skillet when you’re dealing with that stuff, unless you’re looking for excuses to buy a new one.</w:t>
+        <w:br/>
+        <w:br/>
+        <w:t>If you leave out the bouillon for the sake of doing things vegan-style you’ll probably want to nudge up the salt a little.</w:t>
       </w:r>
     </w:p>
     <w:p>
@@ -537,35 +541,43 @@
         <w:pStyle w:val="Heading3"/>
       </w:pPr>
       <w:r>
-        <w:t>Phoning it in Pico de Gallo</w:t>
+        <w:t>Pickled Vegetables</w:t>
       </w:r>
     </w:p>
     <w:p>
       <w:r>
-        <w:t>Phoning it in Pico de Gallo</w:t>
+        <w:t>Pickled Vegetables</w:t>
         <w:br/>
-        <w:t>===========================</w:t>
+        <w:t>==================</w:t>
         <w:br/>
         <w:br/>
-        <w:t>_Super Quick &amp; Easy Pico_</w:t>
+        <w:t>__Whisk:__</w:t>
         <w:br/>
         <w:br/>
+        <w:t>* 1/4 cup rice vinegar</w:t>
         <w:br/>
-        <w:t>* 1 pint grape tomatoes, quartered (make your kids do this part)</w:t>
+        <w:t>* 2 teaspoons sugar</w:t>
         <w:br/>
-        <w:t>* 3 tablespoons finely chopped white onion</w:t>
+        <w:t>* 1 teaspoon soy sauce</w:t>
         <w:br/>
-        <w:t>* Coarse salt</w:t>
+        <w:t>* 1 teaspoon fish sauce</w:t>
         <w:br/>
-        <w:t>* Squeeze of lime</w:t>
-        <w:br/>
-        <w:t>* As many finely chopped red (or green) jalapeños as you want (optional)</w:t>
+        <w:t>* Some red pepper flakes</w:t>
         <w:br/>
         <w:br/>
-        <w:t>Combine the tomatoes, cilantro and onion together in a bowl. Season to taste with salt and lime.</w:t>
+        <w:t>__Then toss in some sliced vegetables. Suggestions include:__</w:t>
         <w:br/>
         <w:br/>
-        <w:t>Reserve some of this mixture for kids, and then add as much jalapeño as you like to the remaining mixture for the non wimps.</w:t>
+        <w:t>* cucumbers</w:t>
+        <w:br/>
+        <w:t>* carrots</w:t>
+        <w:br/>
+        <w:t>* onions</w:t>
+        <w:br/>
+        <w:t>* radishes</w:t>
+        <w:br/>
+        <w:br/>
+        <w:t>Mix, cover and chill in fridge for at least 30 minutes before using.</w:t>
       </w:r>
     </w:p>
     <w:p>
@@ -573,34 +585,22 @@
         <w:pStyle w:val="Heading3"/>
       </w:pPr>
       <w:r>
-        <w:t>Corn Salad</w:t>
+        <w:t>Lettuce (Traditional; US)</w:t>
       </w:r>
     </w:p>
     <w:p>
       <w:r>
-        <w:t>Corn Salad</w:t>
+        <w:t>Lettuce (Traditional; US)</w:t>
         <w:br/>
-        <w:t>==========</w:t>
+        <w:t>======================</w:t>
         <w:br/>
         <w:br/>
-        <w:t>* 2 Ears of corn</w:t>
-        <w:br/>
-        <w:t>* 1 Lime, juiced</w:t>
-        <w:br/>
-        <w:t>* Small handful of Cilantro, chopped</w:t>
-        <w:br/>
-        <w:t>* A few green onions, chopped</w:t>
-        <w:br/>
-        <w:t xml:space="preserve">* Garlic salt, or Garlic AND salt. I use Trader Joe's Garlic Salt in the grinder usually. </w:t>
+        <w:t>In a traditional American taco, lettuce serves to add extra crunch and coolness. Favor the bulkier lettuces over leafier fare such as Bibb lettuces or mesclun.</w:t>
         <w:br/>
         <w:br/>
-        <w:t>Cut the corn off of the cob, and in a mixing bowl mix together corn, lime juice, chopped cilantro and garlic salt. You can tweak any of this stuff as desired.</w:t>
+        <w:t>* Iceberg Lettuce (shredded)</w:t>
         <w:br/>
-        <w:br/>
-        <w:t>---</w:t>
-        <w:br/>
-        <w:t>This is my first Github commit. I'm glad it's taco related.</w:t>
-        <w:br/>
+        <w:t>* Romaine Lettuce (shredded; maintain the stalks)</w:t>
       </w:r>
     </w:p>
     <w:p>
@@ -608,45 +608,45 @@
         <w:pStyle w:val="Heading3"/>
       </w:pPr>
       <w:r>
-        <w:t>Moroccan Lamb</w:t>
+        <w:t>Garlic Black Beans</w:t>
       </w:r>
     </w:p>
     <w:p>
       <w:r>
-        <w:t>Moroccan Lamb</w:t>
+        <w:t>Garlic Black Beans</w:t>
         <w:br/>
-        <w:t>=============</w:t>
+        <w:t>==================</w:t>
         <w:br/>
         <w:br/>
-        <w:t>A Differently Spiced Meat Than Your Usual Taco</w:t>
+        <w:t>Vegetarian/Vegan</w:t>
         <w:br/>
-        <w:t>----------------------------------------------</w:t>
+        <w:t>----------------</w:t>
         <w:br/>
         <w:br/>
-        <w:t>* 500 g ground lamb</w:t>
+        <w:t>* Can of plain black beans</w:t>
         <w:br/>
-        <w:t>* 20 g Ras al Hanout spice. My mix contains:</w:t>
+        <w:t>* 3 - 6 cloves of garlic chopped fine</w:t>
         <w:br/>
-        <w:t xml:space="preserve">    * Paprika</w:t>
+        <w:t>* Vegetable oil of your choice</w:t>
         <w:br/>
-        <w:t xml:space="preserve">    * Cinnamon</w:t>
+        <w:t>* Cumin</w:t>
         <w:br/>
-        <w:t xml:space="preserve">    * Allspice</w:t>
+        <w:t>* Cayenne or Chipotle pepper (optional)</w:t>
         <w:br/>
-        <w:t xml:space="preserve">    * Clove</w:t>
-        <w:br/>
-        <w:t xml:space="preserve">    * Toasted Mustard</w:t>
-        <w:br/>
-        <w:t xml:space="preserve">    * Cumin</w:t>
-        <w:br/>
-        <w:t xml:space="preserve">    * Caraway</w:t>
-        <w:br/>
-        <w:t xml:space="preserve">    * Black Pepper</w:t>
-        <w:br/>
-        <w:t>* 10 g fresh lemon zest or 10 g finely ground Black Lemon Omani (Moroccoan dried preserved lemon)</w:t>
+        <w:t>* Lemon juice (optional)</w:t>
         <w:br/>
         <w:br/>
-        <w:t>Mix together and brown.</w:t>
+        <w:t xml:space="preserve">1. Heat a tablespoon of olive oil in a saucepan over medium heat. </w:t>
+        <w:br/>
+        <w:t>2. When olive oil starts to shimmer, add the garlic and let it simmer for about 10 seconds.</w:t>
+        <w:br/>
+        <w:t>3. Add cumin and pepper (if wanted) and simmer for another 10 seconds.</w:t>
+        <w:br/>
+        <w:t>4. Pour in the entire can of beans, don't drain or rinse them.</w:t>
+        <w:br/>
+        <w:t>5. Simmer for about 15 minutes or until the bean broth has thickened to your liking. If the beans will be the main ingredient of your tacos, cook until the beans are just about totally dry. If you're using them in a mixture (like the [Black Bean, Potato, and Onion Tacos](/full_tacos/black_bean_potato_onion_tacos.md) ), let the broth stay a little bit runny.</w:t>
+        <w:br/>
+        <w:t xml:space="preserve">6. Add a squeeze or two of lemon juice if you like. </w:t>
         <w:br/>
       </w:r>
     </w:p>

</xml_diff>

<commit_message>
New comment added, rewrite the for loop for each taco recipe with the headings.
</commit_message>
<xml_diff>
--- a/First_Page.docx
+++ b/First_Page.docx
@@ -136,48 +136,92 @@
         <w:pStyle w:val="Heading3"/>
       </w:pPr>
       <w:r>
-        <w:t>Guacamole (Simple)</w:t>
+        <w:t>Salsa de chile de árbol</w:t>
       </w:r>
     </w:p>
     <w:p>
       <w:r>
-        <w:t>Guacamole (Simple)</w:t>
+        <w:t>Salsa de chile de árbol</w:t>
         <w:br/>
-        <w:t>=========</w:t>
+        <w:t>=======================</w:t>
         <w:br/>
         <w:br/>
-        <w:t>If you're not in the mood to be fussy, this could be considered a minimum-viable guacamole recipe.</w:t>
+        <w:t>This is a go-to taco sauce in western Mexico and probably elsewhere. You can</w:t>
+        <w:br/>
+        <w:t>mix and match the techniques in the two variants presented here, and substituting</w:t>
+        <w:br/>
+        <w:t>or adding chiles is a ramp onto the combinatorial superhighway of Mexican food and</w:t>
+        <w:br/>
+        <w:t>can demystify the salsa bar at the local taquería.</w:t>
         <w:br/>
         <w:br/>
-        <w:t>* 2 ripe avocados</w:t>
-        <w:br/>
-        <w:t>* 2-4 limes, depending on juiciness, delivering 2-4T of lime juice</w:t>
-        <w:br/>
-        <w:t>* 1 diced tomato (seeded if it's a big one)</w:t>
-        <w:br/>
-        <w:t>* salt (to taste)</w:t>
-        <w:br/>
-        <w:t>* hot sauce (to taste; Frank's Red Hot is a standard, but go with what you like)</w:t>
+        <w:t># Red</w:t>
         <w:br/>
         <w:br/>
-        <w:t>1. Scoop the avocado meat into a bowl and mash them with a fork. Leave it a bit lumpy as we will do more stirring in a bit and we don't want to over-work them.</w:t>
+        <w:t>* dried whole *chiles de árbol*</w:t>
         <w:br/>
-        <w:t>2. Add the chopped tomato.</w:t>
+        <w:t>* tomatoes</w:t>
         <w:br/>
-        <w:t>3. Add the lime juice; hold some back for later adjustment).</w:t>
+        <w:t>* onion</w:t>
         <w:br/>
-        <w:t>4. Add ½t salt.</w:t>
-        <w:br/>
-        <w:t>5. Add 2T hot sauce.</w:t>
-        <w:br/>
-        <w:t>6. Stir with the fork again.</w:t>
-        <w:br/>
-        <w:t>7. Taste.</w:t>
-        <w:br/>
-        <w:t>8. Adjust salt/lime/hot sauce as desired.</w:t>
+        <w:t>* *optionally*, garlic</w:t>
         <w:br/>
         <w:br/>
-        <w:t>This recipe will support one average-size bag of chips, so adjust quantities based on expectations.</w:t>
+        <w:t>Take between .3 and 1 chiles per tomato, remove the stems and put them in a</w:t>
+        <w:br/>
+        <w:t>saucepan with a tablespoon or two of oil (olive, soy, etc.) The pan and oil should be very</w:t>
+        <w:br/>
+        <w:t>hot and the chiles should seem to be at risk of burning. Rotate the</w:t>
+        <w:br/>
+        <w:t>chiles around and let them get dark brown to black without actually burning them —</w:t>
+        <w:br/>
+        <w:t>this can happen quickly, which is good because your eyes, nose, and lungs</w:t>
+        <w:br/>
+        <w:t>may reach their maximum vaporized chile tolerance during this step.</w:t>
+        <w:br/>
+        <w:br/>
+        <w:t>Add a bunch of chopped onion and garlic and lower the heat. Cut the tomatoes</w:t>
+        <w:br/>
+        <w:t>in half and throw them in with salt to taste. Cook until the tomatoes look stewed.</w:t>
+        <w:br/>
+        <w:t>If you have one of those blender wands that you can put directly in a saucepan,</w:t>
+        <w:br/>
+        <w:t>you can blend everything now (you may end up making this sauce frequently enough</w:t>
+        <w:br/>
+        <w:t>to justify the purchase of a blender wand.) Otherwise wait until the mixture</w:t>
+        <w:br/>
+        <w:t>is not hot and blend it in a standard blender.</w:t>
+        <w:br/>
+        <w:br/>
+        <w:t># Green</w:t>
+        <w:br/>
+        <w:br/>
+        <w:t>* dried whole *chiles de árbol*</w:t>
+        <w:br/>
+        <w:t>* green tomatillos</w:t>
+        <w:br/>
+        <w:t>* onion</w:t>
+        <w:br/>
+        <w:t>* cilantro</w:t>
+        <w:br/>
+        <w:br/>
+        <w:t>Take between .1 and .5 chiles per tomatillo, remove the stems and put them in a bare, hot saucepan.</w:t>
+        <w:br/>
+        <w:t>Toast the chiles without oil until they are dark. Add halved or quartered tomatillos, salt, and a</w:t>
+        <w:br/>
+        <w:t>tablespoon or two of water to prevent burning the chiles before the tomatillos release</w:t>
+        <w:br/>
+        <w:t>their juices. When the mixture has cooked for as long as you can stand to wait, remove</w:t>
+        <w:br/>
+        <w:t>the heat and let it cool. Blend and place in a little salsa bowl and heap with finely</w:t>
+        <w:br/>
+        <w:t>chopped onion and cilantro.</w:t>
+        <w:br/>
+        <w:br/>
+        <w:t>One non-obvious little point is that skipping the oil in the chile roasting-toasting</w:t>
+        <w:br/>
+        <w:t>step seems to increase the spiciness of the final product.</w:t>
+        <w:br/>
       </w:r>
     </w:p>
     <w:p>
@@ -223,26 +267,35 @@
         <w:pStyle w:val="Heading3"/>
       </w:pPr>
       <w:r>
-        <w:t>Bulgar Black Bean Filling</w:t>
+        <w:t>Asian Style Tofu or Pork Marinade</w:t>
       </w:r>
     </w:p>
     <w:p>
       <w:r>
-        <w:t>Bulgar Black Bean Filling</w:t>
+        <w:t>Asian Style Tofu or Pork Marinade</w:t>
         <w:br/>
-        <w:t>=========================</w:t>
+        <w:t>=================================</w:t>
         <w:br/>
         <w:br/>
-        <w:t>This is a quick and easy vegetarian substitute for a ground beef-like texture without using a soy substitute.</w:t>
+        <w:t>For marinade mix:</w:t>
         <w:br/>
         <w:br/>
-        <w:t>* 1 cup cooked, strained bulgar</w:t>
+        <w:t>* quarter cup lime juice</w:t>
         <w:br/>
-        <w:t>* 1/3 cup cooked black beans (or canned), rinsed and strained.</w:t>
+        <w:t>* quarter cup soy sauce</w:t>
+        <w:br/>
+        <w:t>* quarter cup toasted sesame oil</w:t>
+        <w:br/>
+        <w:t>* two cloves of garlic, chopped</w:t>
+        <w:br/>
+        <w:t>* 3 teaspoons cumin</w:t>
+        <w:br/>
+        <w:t>* 1 teaspoon paprika</w:t>
+        <w:br/>
+        <w:t>* Some chopped cilantro</w:t>
         <w:br/>
         <w:br/>
-        <w:t xml:space="preserve">Mix bulgar and black beans together. For better texture, slightly mash the black beans. Add your choice of seasonings to taste and serve. </w:t>
-        <w:br/>
+        <w:t>Mix with sliced tofu or pork, marinate for 30 minutes and quickly sauté.</w:t>
       </w:r>
     </w:p>
     <w:p>
@@ -275,212 +328,6 @@
       </w:pPr>
       <w:r>
         <w:t>Second Taco Recipe</w:t>
-      </w:r>
-    </w:p>
-    <w:p>
-      <w:pPr>
-        <w:pStyle w:val="Heading3"/>
-      </w:pPr>
-      <w:r>
-        <w:t>Universal Taco Seasoning</w:t>
-      </w:r>
-    </w:p>
-    <w:p>
-      <w:r>
-        <w:t>Universal Taco Seasoning</w:t>
-        <w:br/>
-        <w:t>========================</w:t>
-        <w:br/>
-        <w:br/>
-        <w:t>I got tired of buying packets of store-bought taco seasoning, so I experimented with various spices and ratios until I landed on this recipe. I keep a jar of it in the cupboard at all times.</w:t>
-        <w:br/>
-        <w:br/>
-        <w:t>* 6 tbsp chili powder</w:t>
-        <w:br/>
-        <w:t>* 4 tbsp cumin</w:t>
-        <w:br/>
-        <w:t>* 4 tbsp corn starch</w:t>
-        <w:br/>
-        <w:t>* 3 tbsp onion powder</w:t>
-        <w:br/>
-        <w:t>* 1 tbsp salt</w:t>
-        <w:br/>
-        <w:t>* 1 tbsp garlic powder</w:t>
-        <w:br/>
-        <w:t>* 4 tsp oregano (Mexican oregano, if you've got it)</w:t>
-        <w:br/>
-        <w:t>* 2 tsp crushed red pepper</w:t>
-        <w:br/>
-        <w:br/>
-        <w:t>Combine in Mason jar and shake well to combine.</w:t>
-        <w:br/>
-        <w:br/>
-        <w:t>This mix works well for chicken, pork and beef, destined for the grill, oven, slow cooker or stovetop. You could tweak it a bit to target a specific meat, but I like to have a base, universal mix around. Makes it super easy to turn leftover anything into delicious taco filling: Just chop up whatever it is, toss it into a skillet, sprinkle generously with seasoning, then add a bit of water and simmer to impart flavor.</w:t>
-      </w:r>
-    </w:p>
-    <w:p>
-      <w:pPr>
-        <w:pStyle w:val="Heading3"/>
-      </w:pPr>
-      <w:r>
-        <w:t>Salsa de Aguacate</w:t>
-      </w:r>
-    </w:p>
-    <w:p>
-      <w:r>
-        <w:t>Salsa de Aguacate</w:t>
-        <w:br/>
-        <w:t>==========</w:t>
-        <w:br/>
-        <w:br/>
-        <w:t>This is the traditional green sauce served from a Mexican taco cart. Very popular with Tacos al Pastór or Tacos de Canasta, it is a creamy, green sauce. It has avacado, but it by no means a guacamole. Usually available with other taco cart staples such as: sliced radishes, spicy salsa roja, fresh cilantro, and fresh limes.</w:t>
-        <w:br/>
-        <w:br/>
-        <w:t>* 1/2 Kilo of Green Tomatillos (~1lb.)</w:t>
-        <w:br/>
-        <w:t>* 2 green Serrano peppers (optional for heat)</w:t>
-        <w:br/>
-        <w:t>* 1 avacado</w:t>
-        <w:br/>
-        <w:t>* 2 limes</w:t>
-        <w:br/>
-        <w:t>* 1/2 cup crema (Mexican sour cream, thinner and sweeter than standard sour cream)</w:t>
-        <w:br/>
-        <w:br/>
-        <w:t>Cook the tomatillos and peppers in a pot with water until soft. Drain the water out and let cool.</w:t>
-        <w:br/>
-        <w:br/>
-        <w:t>Put tomatillos, peppers, salt, lime-juice, crema, and avacado (shelled and pitted) in blender. With lid on, blend until completely mixed and liquid consistency. Salsa should be the consistency of crema, liquid, yet slightly viscous.</w:t>
-        <w:br/>
-        <w:br/>
-        <w:t>Pour over your tacos liberally. Refrigerate between uses.</w:t>
-        <w:br/>
-      </w:r>
-    </w:p>
-    <w:p>
-      <w:pPr>
-        <w:pStyle w:val="Heading3"/>
-      </w:pPr>
-      <w:r>
-        <w:t>Green Chile Cabbage Salad</w:t>
-      </w:r>
-    </w:p>
-    <w:p>
-      <w:r>
-        <w:t>### Green Chile Cabbage Salad with Seared Corn</w:t>
-        <w:br/>
-        <w:t>This isn't a tradition, or even particularly traditional -- except in my apartment in Oakland, where I make this for myself ever time I make pork tacos.</w:t>
-        <w:br/>
-        <w:br/>
-        <w:t>#### Ingredients</w:t>
-        <w:br/>
-        <w:t>* 1 green cabbage</w:t>
-        <w:br/>
-        <w:t>* 4 limes</w:t>
-        <w:br/>
-        <w:t>* 2 ears corn, or roughly two cups of corn kernels (adjust to desired corn-y-ness)</w:t>
-        <w:br/>
-        <w:t>* Dried, Powdered New Mexico Green Chile, to taste</w:t>
-        <w:br/>
-        <w:t>* Salt, to taste</w:t>
-        <w:br/>
-        <w:t>* Olive oil</w:t>
-        <w:br/>
-        <w:t>* Optional: some crumbled cotija or queso Oaxaqueno</w:t>
-        <w:br/>
-        <w:br/>
-        <w:t>#### Directions</w:t>
-        <w:br/>
-        <w:t>1. If using ears of corn, strip the kernels from them with a sharp knife.</w:t>
-        <w:br/>
-        <w:t>2. Heat a few tablespoons of oil over high heat. I like to use a Dutch Oven for this, but the main cookware properties you want are heavy-bottomed and wide.</w:t>
-        <w:br/>
-        <w:t>3. Toss the corn kernels in to the oil, spread them evenly, salt very lightly and let them ride. I _highly_ recommend a splatter guard for this step, but **not** a lid. You want the corn to dry out just a little and get a good sear. It's done when it's starting to get dark, a little chewy, and probably is sticking to the pan.</w:t>
-        <w:br/>
-        <w:t>4. While the corn is going, core and chop the cabbage in to wide strips.</w:t>
-        <w:br/>
-        <w:t>5. How's the corn doing?</w:t>
-        <w:br/>
-        <w:t>6. Juice the limes.</w:t>
-        <w:br/>
-        <w:t>7. How's the corn doing? If it's not done yet, grab a beer and hang out 'til it is.</w:t>
-        <w:br/>
-        <w:t>8. The corn is done? Great. Toss it on top of the cabbage. Add a little salt, then a good hit of olive oil, then half-or-so of the lime juice. Toss in a good tablespoon or two of the green chile powder. Start stirring.</w:t>
-        <w:br/>
-        <w:t>9. You want everything coated nicely, but I don't like the salad too oily, so go easy on that. I add lime until the sour balances the sweet of the corn. I add green chile slowly -- it takes a second to rehydrate and get hot. I might add as much as a half cup of the stuff to a salad for myself or spicy food fans like me; I go easier on the spice-unenthused.</w:t>
-        <w:br/>
-        <w:t>10. Serve it! If you're in to tossing a little cheese on there, do it -- but I usually just eat it straight. Sometimes this goes on fish or chicken tacos; sometimes it's a side to richer pork tacos. It's always awesome.</w:t>
-        <w:br/>
-        <w:br/>
-        <w:t>**Note on ingredients**: green chile is the gastronomical life blood of New Mexican cuisine, but it's little known in the other 49 states. I like a brand called [_Los Chileros de Nuevo Mexico_](http://www.loschileros.com/), which I can find sometimes in tiendas and other times at Whole Foods (go figure). The trick here is this: just don't accept substitutes. It's not the same. I've also had to accept that fresh chile is just not what this salad needs, so don't do that either (it doesn't distribute well enough across the cabbage). Do have this with cold, crisp beer.</w:t>
-        <w:br/>
-      </w:r>
-    </w:p>
-    <w:p>
-      <w:pPr>
-        <w:pStyle w:val="Heading3"/>
-      </w:pPr>
-      <w:r>
-        <w:t>Marinated Portobello Mushroom</w:t>
-      </w:r>
-    </w:p>
-    <w:p>
-      <w:r>
-        <w:t>Marinated Portobello Mushroom</w:t>
-        <w:br/>
-        <w:t>=============================</w:t>
-        <w:br/>
-        <w:br/>
-        <w:t>Sometimes you're throwing a taco party and you need a vegetarian option. Sometimes you just don't feel like eating meat.</w:t>
-        <w:br/>
-        <w:br/>
-        <w:t>Since a proper taco is never overstuffed, one decent-sized portobello should be enough for three servings. Multiply accordingly, and drop your mushrooms into a big Ziploc bag with enough [salsa verde](/condiments/simple_salsa_verde.md) to cover. Let everything sit in your fridge for a couple of hours.</w:t>
-        <w:br/>
-        <w:br/>
-        <w:t>Remove, season with just a touch of salt and cracked black pepper, then lay onto a grill (or a grill pan on your stovetop) over medium to medium-high heat for a few minutes on each side. Cut into thick slices, and you'll have a nice, earthy taco base.</w:t>
-      </w:r>
-    </w:p>
-    <w:p>
-      <w:pPr>
-        <w:pStyle w:val="Heading3"/>
-      </w:pPr>
-      <w:r>
-        <w:t>Fresh Corn Tortillas</w:t>
-      </w:r>
-    </w:p>
-    <w:p>
-      <w:r>
-        <w:t>Fresh Corn Tortillas</w:t>
-        <w:br/>
-        <w:t>===================</w:t>
-        <w:br/>
-        <w:br/>
-        <w:t>This is the only way to go. So worth it. Makes roughly 15 tortillas.</w:t>
-        <w:br/>
-        <w:br/>
-        <w:t>* 1 3/4 cups masa harina</w:t>
-        <w:br/>
-        <w:t>* 1 1/8 cups water</w:t>
-        <w:br/>
-        <w:br/>
-        <w:t>1. In a medium bowl, mix together masa harina and hot water until thoroughly combined. Turn dough onto a clean surface and knead until pliable and smooth. If dough is too sticky, add more masa harina; if it begins to dry out, sprinkle with water. Cover dough tightly with plastic wrap and allow to stand for 30 minutes.</w:t>
-        <w:br/>
-        <w:t>2. Preheat a cast iron skillet or griddle to medium-high.</w:t>
-        <w:br/>
-        <w:t>3. Divide dough into 15 equal-size balls. Using a tortilla press, a rolling pin, press each ball of dough flat between two sheets of wax paper.</w:t>
-        <w:br/>
-        <w:t xml:space="preserve">4. Place tortilla in preheated pan and allow to cook for approximately 30 seconds, or until browned and slightly puffy. Turn tortilla over to brown on second side for approximately 30 seconds more, then transfer to a plate. Repeat process with each ball of dough. Keep tortillas covered with a towel to stay warm and moist (or a low temp oven) until ready to serve. </w:t>
-      </w:r>
-      <w:r>
-        <w:br w:type="page"/>
-      </w:r>
-    </w:p>
-    <w:p>
-      <w:pPr>
-        <w:pStyle w:val="Title"/>
-      </w:pPr>
-      <w:r>
-        <w:t>Third Taco Recipe</w:t>
       </w:r>
     </w:p>
     <w:p>
@@ -541,43 +388,47 @@
         <w:pStyle w:val="Heading3"/>
       </w:pPr>
       <w:r>
-        <w:t>Pickled Vegetables</w:t>
+        <w:t>Mango Avocado Salsa</w:t>
       </w:r>
     </w:p>
     <w:p>
       <w:r>
-        <w:t>Pickled Vegetables</w:t>
+        <w:t>Mango Avocado Salsa</w:t>
         <w:br/>
-        <w:t>==================</w:t>
+        <w:t>===================</w:t>
         <w:br/>
         <w:br/>
-        <w:t>__Whisk:__</w:t>
+        <w:t>Goes great on soft shell chicken tacos with cheese (or deep-friend wantons with scallops)!</w:t>
         <w:br/>
         <w:br/>
-        <w:t>* 1/4 cup rice vinegar</w:t>
-        <w:br/>
-        <w:t>* 2 teaspoons sugar</w:t>
-        <w:br/>
-        <w:t>* 1 teaspoon soy sauce</w:t>
-        <w:br/>
-        <w:t>* 1 teaspoon fish sauce</w:t>
-        <w:br/>
-        <w:t>* Some red pepper flakes</w:t>
+        <w:t>__Ingredients__</w:t>
         <w:br/>
         <w:br/>
-        <w:t>__Then toss in some sliced vegetables. Suggestions include:__</w:t>
+        <w:t>* 2 Avocados</w:t>
+        <w:br/>
+        <w:t>* 2 Mangos</w:t>
+        <w:br/>
+        <w:t>* 1 Orange</w:t>
+        <w:br/>
+        <w:t>* 1 Tablespoon Honey</w:t>
+        <w:br/>
+        <w:t>* Garlic cloves (leave it up to your buds)</w:t>
+        <w:br/>
+        <w:t>* Pepper</w:t>
+        <w:br/>
+        <w:t>* 1 Lime</w:t>
         <w:br/>
         <w:br/>
-        <w:t>* cucumbers</w:t>
-        <w:br/>
-        <w:t>* carrots</w:t>
-        <w:br/>
-        <w:t>* onions</w:t>
-        <w:br/>
-        <w:t>* radishes</w:t>
+        <w:t>__Directions__</w:t>
         <w:br/>
         <w:br/>
-        <w:t>Mix, cover and chill in fridge for at least 30 minutes before using.</w:t>
+        <w:t>1. Chop avocado and mango into bowl.</w:t>
+        <w:br/>
+        <w:t>2. Squeeze the lime and half the orange in, add honey.</w:t>
+        <w:br/>
+        <w:t>3. Add garlic (chopped or pressed) and pepper to taste.</w:t>
+        <w:br/>
+        <w:t>4. Stir and enjoy!</w:t>
       </w:r>
     </w:p>
     <w:p>
@@ -585,22 +436,33 @@
         <w:pStyle w:val="Heading3"/>
       </w:pPr>
       <w:r>
-        <w:t>Lettuce (Traditional; US)</w:t>
+        <w:t>Sweet Potato and Apple Hash</w:t>
       </w:r>
     </w:p>
     <w:p>
       <w:r>
-        <w:t>Lettuce (Traditional; US)</w:t>
+        <w:t>Sweet Potato and Apple Hash</w:t>
         <w:br/>
-        <w:t>======================</w:t>
+        <w:t>===========================</w:t>
         <w:br/>
         <w:br/>
-        <w:t>In a traditional American taco, lettuce serves to add extra crunch and coolness. Favor the bulkier lettuces over leafier fare such as Bibb lettuces or mesclun.</w:t>
+        <w:t>Sweet potatoes are my go-to taco punch-up. I was going my normal route of making small (1/4" or so) cubes of sweet potatoes when I thought: Hey, it's fall, I'm going to add an apple in there. Fuck yes.</w:t>
         <w:br/>
         <w:br/>
-        <w:t>* Iceberg Lettuce (shredded)</w:t>
+        <w:t>* 2 Small sweet potatoes (you'd be amazed how little sweet potato you need for tacos)</w:t>
         <w:br/>
-        <w:t>* Romaine Lettuce (shredded; maintain the stalks)</w:t>
+        <w:t>* 1 Small apple</w:t>
+        <w:br/>
+        <w:t>* One can diced green chilis</w:t>
+        <w:br/>
+        <w:t>* A couple pinches of chili powder</w:t>
+        <w:br/>
+        <w:t>* A queeze of honey</w:t>
+        <w:br/>
+        <w:t>* Pat o' butter</w:t>
+        <w:br/>
+        <w:br/>
+        <w:t xml:space="preserve">Mix this all into a pan, with about 1/4 cup of water, and boil it all up until the water goes away, toss in the butter, and continue to pan-fry until things get a little browned. </w:t>
       </w:r>
     </w:p>
     <w:p>
@@ -608,46 +470,193 @@
         <w:pStyle w:val="Heading3"/>
       </w:pPr>
       <w:r>
-        <w:t>Garlic Black Beans</w:t>
+        <w:t>Swiss Chard</w:t>
       </w:r>
     </w:p>
     <w:p>
       <w:r>
-        <w:t>Garlic Black Beans</w:t>
+        <w:t>Swiss Chard</w:t>
         <w:br/>
-        <w:t>==================</w:t>
+        <w:t>===========</w:t>
         <w:br/>
         <w:br/>
-        <w:t>Vegetarian/Vegan</w:t>
-        <w:br/>
-        <w:t>----------------</w:t>
+        <w:t>This is actually a Rick Bayless recipe from his cookbook _Mexican Everyday_, but we've used it a fair amount on those days we feel like not eating meat but still want to have tacos.</w:t>
         <w:br/>
         <w:br/>
-        <w:t>* Can of plain black beans</w:t>
-        <w:br/>
-        <w:t>* 3 - 6 cloves of garlic chopped fine</w:t>
-        <w:br/>
-        <w:t>* Vegetable oil of your choice</w:t>
-        <w:br/>
-        <w:t>* Cumin</w:t>
-        <w:br/>
-        <w:t>* Cayenne or Chipotle pepper (optional)</w:t>
-        <w:br/>
-        <w:t>* Lemon juice (optional)</w:t>
+        <w:t>__Ingredients__</w:t>
         <w:br/>
         <w:br/>
-        <w:t xml:space="preserve">1. Heat a tablespoon of olive oil in a saucepan over medium heat. </w:t>
+        <w:t>* 1 bunch swiss or rainbow chard. Could also do spinach I guess. Probably not good with kale.</w:t>
         <w:br/>
-        <w:t>2. When olive oil starts to shimmer, add the garlic and let it simmer for about 10 seconds.</w:t>
+        <w:t>* 1 onion sliced thin</w:t>
         <w:br/>
-        <w:t>3. Add cumin and pepper (if wanted) and simmer for another 10 seconds.</w:t>
+        <w:t>* 1/2 cup of chicken or vegetable broth</w:t>
         <w:br/>
-        <w:t>4. Pour in the entire can of beans, don't drain or rinse them.</w:t>
         <w:br/>
-        <w:t>5. Simmer for about 15 minutes or until the bean broth has thickened to your liking. If the beans will be the main ingredient of your tacos, cook until the beans are just about totally dry. If you're using them in a mixture (like the [Black Bean, Potato, and Onion Tacos](/full_tacos/black_bean_potato_onion_tacos.md) ), let the broth stay a little bit runny.</w:t>
+        <w:t>Slice up the chard into small slices. In a large skillet, heat the oil on medium-high. Cook the onions until soft, plus some garlic and red pepper flakes if you want. Put the chard in the skillet, add the broth. Cover the pan and reduce the heat to medium-low and cook until the greens are wilted and almost tender (about 5 minutes). Uncover, bring heat back to medium high and cook until almost dry. Salt as necessary. Enjoy.</w:t>
+      </w:r>
+    </w:p>
+    <w:p>
+      <w:pPr>
+        <w:pStyle w:val="Heading3"/>
+      </w:pPr>
+      <w:r>
+        <w:t>Fresh Corn Tortillas</w:t>
+      </w:r>
+    </w:p>
+    <w:p>
+      <w:r>
+        <w:t>Fresh Corn Tortillas</w:t>
         <w:br/>
-        <w:t xml:space="preserve">6. Add a squeeze or two of lemon juice if you like. </w:t>
+        <w:t>===================</w:t>
         <w:br/>
+        <w:br/>
+        <w:t>This is the only way to go. So worth it. Makes roughly 15 tortillas.</w:t>
+        <w:br/>
+        <w:br/>
+        <w:t>* 1 3/4 cups masa harina</w:t>
+        <w:br/>
+        <w:t>* 1 1/8 cups water</w:t>
+        <w:br/>
+        <w:br/>
+        <w:t>1. In a medium bowl, mix together masa harina and hot water until thoroughly combined. Turn dough onto a clean surface and knead until pliable and smooth. If dough is too sticky, add more masa harina; if it begins to dry out, sprinkle with water. Cover dough tightly with plastic wrap and allow to stand for 30 minutes.</w:t>
+        <w:br/>
+        <w:t>2. Preheat a cast iron skillet or griddle to medium-high.</w:t>
+        <w:br/>
+        <w:t>3. Divide dough into 15 equal-size balls. Using a tortilla press, a rolling pin, press each ball of dough flat between two sheets of wax paper.</w:t>
+        <w:br/>
+        <w:t xml:space="preserve">4. Place tortilla in preheated pan and allow to cook for approximately 30 seconds, or until browned and slightly puffy. Turn tortilla over to brown on second side for approximately 30 seconds more, then transfer to a plate. Repeat process with each ball of dough. Keep tortillas covered with a towel to stay warm and moist (or a low temp oven) until ready to serve. </w:t>
+      </w:r>
+      <w:r>
+        <w:br w:type="page"/>
+      </w:r>
+    </w:p>
+    <w:p>
+      <w:pPr>
+        <w:pStyle w:val="Title"/>
+      </w:pPr>
+      <w:r>
+        <w:t>Third Taco Recipe</w:t>
+      </w:r>
+    </w:p>
+    <w:p>
+      <w:pPr>
+        <w:pStyle w:val="Heading3"/>
+      </w:pPr>
+      <w:r>
+        <w:t>Sriracha Salt</w:t>
+      </w:r>
+    </w:p>
+    <w:p>
+      <w:r>
+        <w:t>Sriracha Salt</w:t>
+        <w:br/>
+        <w:t>=============</w:t>
+        <w:br/>
+        <w:br/>
+        <w:t>I actually received this as a gift, but I found a recipe to make your own.</w:t>
+        <w:br/>
+        <w:br/>
+        <w:t>__Ingredients__</w:t>
+        <w:br/>
+        <w:br/>
+        <w:t>* 1 cup Salt</w:t>
+        <w:br/>
+        <w:t>* 10 tsp. Sriracha</w:t>
+        <w:br/>
+        <w:br/>
+        <w:t>Mix the two ingredients together in a bowl. Spread it out on a baking sheet lined with foil or parchment paper. Put in a 200-degree oven, then turn the oven off and let it sit overnight inside. It will clump, but place in ziplock bag and attack it with a rolling pin. Tada!</w:t>
+        <w:br/>
+        <w:br/>
+        <w:t>The effect on most food is as awesome as you'd expect but it is especially amazing with eggs. Add it to your breakfast tacos.</w:t>
+      </w:r>
+    </w:p>
+    <w:p>
+      <w:pPr>
+        <w:pStyle w:val="Heading3"/>
+      </w:pPr>
+      <w:r>
+        <w:t>Salsa de Aguacate</w:t>
+      </w:r>
+    </w:p>
+    <w:p>
+      <w:r>
+        <w:t>Salsa de Aguacate</w:t>
+        <w:br/>
+        <w:t>==========</w:t>
+        <w:br/>
+        <w:br/>
+        <w:t>This is the traditional green sauce served from a Mexican taco cart. Very popular with Tacos al Pastór or Tacos de Canasta, it is a creamy, green sauce. It has avacado, but it by no means a guacamole. Usually available with other taco cart staples such as: sliced radishes, spicy salsa roja, fresh cilantro, and fresh limes.</w:t>
+        <w:br/>
+        <w:br/>
+        <w:t>* 1/2 Kilo of Green Tomatillos (~1lb.)</w:t>
+        <w:br/>
+        <w:t>* 2 green Serrano peppers (optional for heat)</w:t>
+        <w:br/>
+        <w:t>* 1 avacado</w:t>
+        <w:br/>
+        <w:t>* 2 limes</w:t>
+        <w:br/>
+        <w:t>* 1/2 cup crema (Mexican sour cream, thinner and sweeter than standard sour cream)</w:t>
+        <w:br/>
+        <w:br/>
+        <w:t>Cook the tomatillos and peppers in a pot with water until soft. Drain the water out and let cool.</w:t>
+        <w:br/>
+        <w:br/>
+        <w:t>Put tomatillos, peppers, salt, lime-juice, crema, and avacado (shelled and pitted) in blender. With lid on, blend until completely mixed and liquid consistency. Salsa should be the consistency of crema, liquid, yet slightly viscous.</w:t>
+        <w:br/>
+        <w:br/>
+        <w:t>Pour over your tacos liberally. Refrigerate between uses.</w:t>
+        <w:br/>
+      </w:r>
+    </w:p>
+    <w:p>
+      <w:pPr>
+        <w:pStyle w:val="Heading3"/>
+      </w:pPr>
+      <w:r>
+        <w:t>Tomatoes (Traditional; US)</w:t>
+      </w:r>
+    </w:p>
+    <w:p>
+      <w:r>
+        <w:t>Tomatoes (Traditional; US)</w:t>
+        <w:br/>
+        <w:t>======================</w:t>
+        <w:br/>
+        <w:br/>
+        <w:t>Adding a bit of coolness and moisture, tomatoes are a staple ingredient of the American taco. The better the tomato the more flavor they will impart, but even a sub-sandard grocery store tomato has a place in a traditional taco.</w:t>
+        <w:br/>
+        <w:br/>
+        <w:t>* Tomatoes (diced)</w:t>
+        <w:br/>
+        <w:t>* Cherry Tomatoes (quartered)</w:t>
+        <w:br/>
+        <w:t>* Grape Tomatoes (sliced)</w:t>
+      </w:r>
+    </w:p>
+    <w:p>
+      <w:pPr>
+        <w:pStyle w:val="Heading3"/>
+      </w:pPr>
+      <w:r>
+        <w:t>Marinated Portobello Mushroom</w:t>
+      </w:r>
+    </w:p>
+    <w:p>
+      <w:r>
+        <w:t>Marinated Portobello Mushroom</w:t>
+        <w:br/>
+        <w:t>=============================</w:t>
+        <w:br/>
+        <w:br/>
+        <w:t>Sometimes you're throwing a taco party and you need a vegetarian option. Sometimes you just don't feel like eating meat.</w:t>
+        <w:br/>
+        <w:br/>
+        <w:t>Since a proper taco is never overstuffed, one decent-sized portobello should be enough for three servings. Multiply accordingly, and drop your mushrooms into a big Ziploc bag with enough [salsa verde](/condiments/simple_salsa_verde.md) to cover. Let everything sit in your fridge for a couple of hours.</w:t>
+        <w:br/>
+        <w:br/>
+        <w:t>Remove, season with just a touch of salt and cracked black pepper, then lay onto a grill (or a grill pan on your stovetop) over medium to medium-high heat for a few minutes on each side. Cut into thick slices, and you'll have a nice, earthy taco base.</w:t>
       </w:r>
     </w:p>
     <w:p>

</xml_diff>

<commit_message>
the code is showing some errors. We are missing the redirect
</commit_message>
<xml_diff>
--- a/First_Page.docx
+++ b/First_Page.docx
@@ -95,40 +95,39 @@
         <w:pStyle w:val="Heading3"/>
       </w:pPr>
       <w:r>
-        <w:t>Universal Taco Seasoning</w:t>
+        <w:t>Mahi Mahi Rub</w:t>
       </w:r>
     </w:p>
     <w:p>
       <w:r>
-        <w:t>Universal Taco Seasoning</w:t>
+        <w:t>Mahi Mahi Rub</w:t>
         <w:br/>
-        <w:t>========================</w:t>
+        <w:t>==============</w:t>
         <w:br/>
         <w:br/>
-        <w:t>I got tired of buying packets of store-bought taco seasoning, so I experimented with various spices and ratios until I landed on this recipe. I keep a jar of it in the cupboard at all times.</w:t>
+        <w:t>A rub for Mahi Mahi, if fish tacos be what you're fancying:</w:t>
         <w:br/>
         <w:br/>
-        <w:t>* 6 tbsp chili powder</w:t>
+        <w:t>* 1 Part spicy chili powder</w:t>
         <w:br/>
-        <w:t>* 4 tbsp cumin</w:t>
+        <w:t>* 1 Part salt</w:t>
         <w:br/>
-        <w:t>* 4 tbsp corn starch</w:t>
+        <w:t>* 1 Part ground cumin</w:t>
         <w:br/>
-        <w:t>* 3 tbsp onion powder</w:t>
+        <w:t>* 1/2 Part chopped cilantro</w:t>
         <w:br/>
-        <w:t>* 1 tbsp salt</w:t>
+        <w:t>* 1/2 Part cayenne</w:t>
         <w:br/>
-        <w:t>* 1 tbsp garlic powder</w:t>
+        <w:t>* 1/2 Part pepper</w:t>
         <w:br/>
-        <w:t>* 4 tsp oregano (Mexican oregano, if you've got it)</w:t>
+        <w:t>* 1/2 Part oregano</w:t>
         <w:br/>
-        <w:t>* 2 tsp crushed red pepper</w:t>
+        <w:t>* 1/2 Part onion powder</w:t>
+        <w:br/>
+        <w:t>* 1/2 Part garlic powder</w:t>
         <w:br/>
         <w:br/>
-        <w:t>Combine in Mason jar and shake well to combine.</w:t>
-        <w:br/>
-        <w:br/>
-        <w:t>This mix works well for chicken, pork and beef, destined for the grill, oven, slow cooker or stovetop. You could tweak it a bit to target a specific meat, but I like to have a base, universal mix around. Makes it super easy to turn leftover anything into delicious taco filling: Just chop up whatever it is, toss it into a skillet, sprinkle generously with seasoning, then add a bit of water and simmer to impart flavor.</w:t>
+        <w:t>You choose your measurements and enjoy!</w:t>
       </w:r>
     </w:p>
     <w:p>
@@ -136,92 +135,35 @@
         <w:pStyle w:val="Heading3"/>
       </w:pPr>
       <w:r>
-        <w:t>Salsa de chile de árbol</w:t>
+        <w:t>Phoning it in Pico de Gallo</w:t>
       </w:r>
     </w:p>
     <w:p>
       <w:r>
-        <w:t>Salsa de chile de árbol</w:t>
+        <w:t>Phoning it in Pico de Gallo</w:t>
         <w:br/>
-        <w:t>=======================</w:t>
+        <w:t>===========================</w:t>
         <w:br/>
         <w:br/>
-        <w:t>This is a go-to taco sauce in western Mexico and probably elsewhere. You can</w:t>
-        <w:br/>
-        <w:t>mix and match the techniques in the two variants presented here, and substituting</w:t>
-        <w:br/>
-        <w:t>or adding chiles is a ramp onto the combinatorial superhighway of Mexican food and</w:t>
-        <w:br/>
-        <w:t>can demystify the salsa bar at the local taquería.</w:t>
+        <w:t>_Super Quick &amp; Easy Pico_</w:t>
         <w:br/>
         <w:br/>
-        <w:t># Red</w:t>
+        <w:br/>
+        <w:t>* 1 pint grape tomatoes, quartered (make your kids do this part)</w:t>
+        <w:br/>
+        <w:t>* 3 tablespoons finely chopped white onion</w:t>
+        <w:br/>
+        <w:t>* Coarse salt</w:t>
+        <w:br/>
+        <w:t>* Squeeze of lime</w:t>
+        <w:br/>
+        <w:t>* As many finely chopped red (or green) jalapeños as you want (optional)</w:t>
         <w:br/>
         <w:br/>
-        <w:t>* dried whole *chiles de árbol*</w:t>
-        <w:br/>
-        <w:t>* tomatoes</w:t>
-        <w:br/>
-        <w:t>* onion</w:t>
-        <w:br/>
-        <w:t>* *optionally*, garlic</w:t>
+        <w:t>Combine the tomatoes, cilantro and onion together in a bowl. Season to taste with salt and lime.</w:t>
         <w:br/>
         <w:br/>
-        <w:t>Take between .3 and 1 chiles per tomato, remove the stems and put them in a</w:t>
-        <w:br/>
-        <w:t>saucepan with a tablespoon or two of oil (olive, soy, etc.) The pan and oil should be very</w:t>
-        <w:br/>
-        <w:t>hot and the chiles should seem to be at risk of burning. Rotate the</w:t>
-        <w:br/>
-        <w:t>chiles around and let them get dark brown to black without actually burning them —</w:t>
-        <w:br/>
-        <w:t>this can happen quickly, which is good because your eyes, nose, and lungs</w:t>
-        <w:br/>
-        <w:t>may reach their maximum vaporized chile tolerance during this step.</w:t>
-        <w:br/>
-        <w:br/>
-        <w:t>Add a bunch of chopped onion and garlic and lower the heat. Cut the tomatoes</w:t>
-        <w:br/>
-        <w:t>in half and throw them in with salt to taste. Cook until the tomatoes look stewed.</w:t>
-        <w:br/>
-        <w:t>If you have one of those blender wands that you can put directly in a saucepan,</w:t>
-        <w:br/>
-        <w:t>you can blend everything now (you may end up making this sauce frequently enough</w:t>
-        <w:br/>
-        <w:t>to justify the purchase of a blender wand.) Otherwise wait until the mixture</w:t>
-        <w:br/>
-        <w:t>is not hot and blend it in a standard blender.</w:t>
-        <w:br/>
-        <w:br/>
-        <w:t># Green</w:t>
-        <w:br/>
-        <w:br/>
-        <w:t>* dried whole *chiles de árbol*</w:t>
-        <w:br/>
-        <w:t>* green tomatillos</w:t>
-        <w:br/>
-        <w:t>* onion</w:t>
-        <w:br/>
-        <w:t>* cilantro</w:t>
-        <w:br/>
-        <w:br/>
-        <w:t>Take between .1 and .5 chiles per tomatillo, remove the stems and put them in a bare, hot saucepan.</w:t>
-        <w:br/>
-        <w:t>Toast the chiles without oil until they are dark. Add halved or quartered tomatillos, salt, and a</w:t>
-        <w:br/>
-        <w:t>tablespoon or two of water to prevent burning the chiles before the tomatillos release</w:t>
-        <w:br/>
-        <w:t>their juices. When the mixture has cooked for as long as you can stand to wait, remove</w:t>
-        <w:br/>
-        <w:t>the heat and let it cool. Blend and place in a little salsa bowl and heap with finely</w:t>
-        <w:br/>
-        <w:t>chopped onion and cilantro.</w:t>
-        <w:br/>
-        <w:br/>
-        <w:t>One non-obvious little point is that skipping the oil in the chile roasting-toasting</w:t>
-        <w:br/>
-        <w:t>step seems to increase the spiciness of the final product.</w:t>
-        <w:br/>
+        <w:t>Reserve some of this mixture for kids, and then add as much jalapeño as you like to the remaining mixture for the non wimps.</w:t>
       </w:r>
     </w:p>
     <w:p>
@@ -267,35 +209,72 @@
         <w:pStyle w:val="Heading3"/>
       </w:pPr>
       <w:r>
-        <w:t>Asian Style Tofu or Pork Marinade</w:t>
+        <w:t>Taco de rajas poblanas</w:t>
       </w:r>
     </w:p>
     <w:p>
       <w:r>
-        <w:t>Asian Style Tofu or Pork Marinade</w:t>
+        <w:t>Taco de rajas poblanas</w:t>
         <w:br/>
-        <w:t>=================================</w:t>
+        <w:t>======================</w:t>
         <w:br/>
         <w:br/>
-        <w:t>For marinade mix:</w:t>
+        <w:t>* Bunch of poblano peppers</w:t>
+        <w:br/>
+        <w:t>* Onion</w:t>
+        <w:br/>
+        <w:t>* Tad of oil</w:t>
+        <w:br/>
+        <w:t>* Mexican crema or sour cream</w:t>
+        <w:br/>
+        <w:t>* *optionally*, fresh corn</w:t>
+        <w:br/>
+        <w:t>* *optionally*, queso Oaxaca or panela or fresco</w:t>
         <w:br/>
         <w:br/>
-        <w:t>* quarter cup lime juice</w:t>
+        <w:t>Start with 1 or more produce-section bags of Poblano peppers,</w:t>
         <w:br/>
-        <w:t>* quarter cup soy sauce</w:t>
-        <w:br/>
-        <w:t>* quarter cup toasted sesame oil</w:t>
-        <w:br/>
-        <w:t>* two cloves of garlic, chopped</w:t>
-        <w:br/>
-        <w:t>* 3 teaspoons cumin</w:t>
-        <w:br/>
-        <w:t>* 1 teaspoon paprika</w:t>
-        <w:br/>
-        <w:t>* Some chopped cilantro</w:t>
+        <w:t>it's handy if the bags are not totally full for a subsequent step.</w:t>
         <w:br/>
         <w:br/>
-        <w:t>Mix with sliced tofu or pork, marinate for 30 minutes and quickly sauté.</w:t>
+        <w:t>Place the Poblano peppers over an open flame, typically directly</w:t>
+        <w:br/>
+        <w:t>over a natural gas burner on a stove. Their skin will bubble and blister,</w:t>
+        <w:br/>
+        <w:t>rotate and rearrange them with tongs until the burns, bubbles, and</w:t>
+        <w:br/>
+        <w:t>blisters are evenly distributed around the chiles and you feel a tingle</w:t>
+        <w:br/>
+        <w:t>in your upper sinuses. Put the singed peppers back in the produce bags,</w:t>
+        <w:br/>
+        <w:t>then close the bags tightly to 'sweat' the chiles inside.</w:t>
+        <w:br/>
+        <w:br/>
+        <w:t>While the chiles are sweating, sautee some onion slices in a pan.</w:t>
+        <w:br/>
+        <w:t>Optionally, add some pre-cooked whole kernels of corn when the onion is</w:t>
+        <w:br/>
+        <w:t>almost done.</w:t>
+        <w:br/>
+        <w:br/>
+        <w:t>Take the chiles out of the bag. Their skin will be wilted and will come off</w:t>
+        <w:br/>
+        <w:t>in your fingers. Peel the outer layer of the chiles off and discard. Once</w:t>
+        <w:br/>
+        <w:t>the outer skin is removed, de-vein the rest and remove the seeds. Then</w:t>
+        <w:br/>
+        <w:t>cut the flesh into thinninsh strips.</w:t>
+        <w:br/>
+        <w:br/>
+        <w:t>Add the chile strips (the 'rajas') back into the pan with the onion. Get it</w:t>
+        <w:br/>
+        <w:t>all hot and finish cooking any bits of chile that remain raw after the</w:t>
+        <w:br/>
+        <w:t>skin removal process. When it looks close to done, lower the cooking heat</w:t>
+        <w:br/>
+        <w:t>to a minimum and add the cream and cheese(s) and warm them for about 5 minutes.</w:t>
+        <w:br/>
+        <w:br/>
       </w:r>
     </w:p>
     <w:p>
@@ -335,52 +314,24 @@
         <w:pStyle w:val="Heading3"/>
       </w:pPr>
       <w:r>
-        <w:t>Quick and Dirty Spice Mix</w:t>
+        <w:t>Packaged Seasonings</w:t>
       </w:r>
     </w:p>
     <w:p>
       <w:r>
-        <w:t>Quick and Dirty Spice Mix</w:t>
+        <w:t>Packaged Seasonings</w:t>
         <w:br/>
-        <w:t>=========================</w:t>
+        <w:t>==============</w:t>
         <w:br/>
         <w:br/>
-        <w:t>I’m not going to make a lot of big assumptions here. You own a skillet of some sort. You have some jars of jankity-ass spices from who-knows-when. You want to eat some tacos within the next, like, fifteen minutes. I got you covered, bachelor(ette).</w:t>
+        <w:t>Lest we be accused of snobbery, let's acknowledge that a taco is a taco, and taco night can be well-served by not having to think at all.</w:t>
         <w:br/>
         <w:br/>
-        <w:t>* 2 Tbsp all-purpose flour</w:t>
-        <w:br/>
-        <w:t>* 2 1/2 tsp. chili powder</w:t>
-        <w:br/>
-        <w:t>* 3/4 tsp. onion powder (or 1 1/2 tsp. minced yellow onion)</w:t>
-        <w:br/>
-        <w:t>* 1 1/4 tsp. salt</w:t>
-        <w:br/>
-        <w:t>* 1 tsp. paprika</w:t>
-        <w:br/>
-        <w:t>* 3/4 tsp beef bouillon powder</w:t>
-        <w:br/>
-        <w:t>* 1/4 tsp. granulated sugar</w:t>
-        <w:br/>
-        <w:t>* 1/4 tsp. cayenne pepper</w:t>
-        <w:br/>
-        <w:t>* 1/4 tsp. garlic powder</w:t>
-        <w:br/>
-        <w:t>* 1 tsp. cumin</w:t>
+        <w:t>Feel free to use the pre-packaged seasoning of your choice. When I'm in an old-school mood, I head straight for...</w:t>
         <w:br/>
         <w:br/>
-        <w:t>Put all this in something with a lid, add 3/4 cup of water, and shake it. Brown a pound of ground beef, then pour the whole situation in there. Stir. Cook it down until it looks like you only put in half a cup of water. You have tacos now.</w:t>
+        <w:t>* Old El Paso Taco Seasoning</w:t>
         <w:br/>
-        <w:br/>
-        <w:t>Vegetarians</w:t>
-        <w:br/>
-        <w:t>-----------</w:t>
-        <w:br/>
-        <w:br/>
-        <w:t>I’ve made this with that soy protein “ground beef” and it does not _surprisingly_ taste like someone put spices on a stack of cheap bar coasters and ran it all through a blender. (Vegetable) oil the skillet when you’re dealing with that stuff, unless you’re looking for excuses to buy a new one.</w:t>
-        <w:br/>
-        <w:br/>
-        <w:t>If you leave out the bouillon for the sake of doing things vegan-style you’ll probably want to nudge up the salt a little.</w:t>
       </w:r>
     </w:p>
     <w:p>
@@ -388,226 +339,43 @@
         <w:pStyle w:val="Heading3"/>
       </w:pPr>
       <w:r>
-        <w:t>Mango Avocado Salsa</w:t>
+        <w:t>Pickled Vegetables</w:t>
       </w:r>
     </w:p>
     <w:p>
       <w:r>
-        <w:t>Mango Avocado Salsa</w:t>
+        <w:t>Pickled Vegetables</w:t>
         <w:br/>
-        <w:t>===================</w:t>
+        <w:t>==================</w:t>
         <w:br/>
         <w:br/>
-        <w:t>Goes great on soft shell chicken tacos with cheese (or deep-friend wantons with scallops)!</w:t>
+        <w:t>__Whisk:__</w:t>
         <w:br/>
         <w:br/>
-        <w:t>__Ingredients__</w:t>
+        <w:t>* 1/4 cup rice vinegar</w:t>
+        <w:br/>
+        <w:t>* 2 teaspoons sugar</w:t>
+        <w:br/>
+        <w:t>* 1 teaspoon soy sauce</w:t>
+        <w:br/>
+        <w:t>* 1 teaspoon fish sauce</w:t>
+        <w:br/>
+        <w:t>* Some red pepper flakes</w:t>
         <w:br/>
         <w:br/>
-        <w:t>* 2 Avocados</w:t>
-        <w:br/>
-        <w:t>* 2 Mangos</w:t>
-        <w:br/>
-        <w:t>* 1 Orange</w:t>
-        <w:br/>
-        <w:t>* 1 Tablespoon Honey</w:t>
-        <w:br/>
-        <w:t>* Garlic cloves (leave it up to your buds)</w:t>
-        <w:br/>
-        <w:t>* Pepper</w:t>
-        <w:br/>
-        <w:t>* 1 Lime</w:t>
+        <w:t>__Then toss in some sliced vegetables. Suggestions include:__</w:t>
         <w:br/>
         <w:br/>
-        <w:t>__Directions__</w:t>
+        <w:t>* cucumbers</w:t>
+        <w:br/>
+        <w:t>* carrots</w:t>
+        <w:br/>
+        <w:t>* onions</w:t>
+        <w:br/>
+        <w:t>* radishes</w:t>
         <w:br/>
         <w:br/>
-        <w:t>1. Chop avocado and mango into bowl.</w:t>
-        <w:br/>
-        <w:t>2. Squeeze the lime and half the orange in, add honey.</w:t>
-        <w:br/>
-        <w:t>3. Add garlic (chopped or pressed) and pepper to taste.</w:t>
-        <w:br/>
-        <w:t>4. Stir and enjoy!</w:t>
-      </w:r>
-    </w:p>
-    <w:p>
-      <w:pPr>
-        <w:pStyle w:val="Heading3"/>
-      </w:pPr>
-      <w:r>
-        <w:t>Sweet Potato and Apple Hash</w:t>
-      </w:r>
-    </w:p>
-    <w:p>
-      <w:r>
-        <w:t>Sweet Potato and Apple Hash</w:t>
-        <w:br/>
-        <w:t>===========================</w:t>
-        <w:br/>
-        <w:br/>
-        <w:t>Sweet potatoes are my go-to taco punch-up. I was going my normal route of making small (1/4" or so) cubes of sweet potatoes when I thought: Hey, it's fall, I'm going to add an apple in there. Fuck yes.</w:t>
-        <w:br/>
-        <w:br/>
-        <w:t>* 2 Small sweet potatoes (you'd be amazed how little sweet potato you need for tacos)</w:t>
-        <w:br/>
-        <w:t>* 1 Small apple</w:t>
-        <w:br/>
-        <w:t>* One can diced green chilis</w:t>
-        <w:br/>
-        <w:t>* A couple pinches of chili powder</w:t>
-        <w:br/>
-        <w:t>* A queeze of honey</w:t>
-        <w:br/>
-        <w:t>* Pat o' butter</w:t>
-        <w:br/>
-        <w:br/>
-        <w:t xml:space="preserve">Mix this all into a pan, with about 1/4 cup of water, and boil it all up until the water goes away, toss in the butter, and continue to pan-fry until things get a little browned. </w:t>
-      </w:r>
-    </w:p>
-    <w:p>
-      <w:pPr>
-        <w:pStyle w:val="Heading3"/>
-      </w:pPr>
-      <w:r>
-        <w:t>Swiss Chard</w:t>
-      </w:r>
-    </w:p>
-    <w:p>
-      <w:r>
-        <w:t>Swiss Chard</w:t>
-        <w:br/>
-        <w:t>===========</w:t>
-        <w:br/>
-        <w:br/>
-        <w:t>This is actually a Rick Bayless recipe from his cookbook _Mexican Everyday_, but we've used it a fair amount on those days we feel like not eating meat but still want to have tacos.</w:t>
-        <w:br/>
-        <w:br/>
-        <w:t>__Ingredients__</w:t>
-        <w:br/>
-        <w:br/>
-        <w:t>* 1 bunch swiss or rainbow chard. Could also do spinach I guess. Probably not good with kale.</w:t>
-        <w:br/>
-        <w:t>* 1 onion sliced thin</w:t>
-        <w:br/>
-        <w:t>* 1/2 cup of chicken or vegetable broth</w:t>
-        <w:br/>
-        <w:br/>
-        <w:t>Slice up the chard into small slices. In a large skillet, heat the oil on medium-high. Cook the onions until soft, plus some garlic and red pepper flakes if you want. Put the chard in the skillet, add the broth. Cover the pan and reduce the heat to medium-low and cook until the greens are wilted and almost tender (about 5 minutes). Uncover, bring heat back to medium high and cook until almost dry. Salt as necessary. Enjoy.</w:t>
-      </w:r>
-    </w:p>
-    <w:p>
-      <w:pPr>
-        <w:pStyle w:val="Heading3"/>
-      </w:pPr>
-      <w:r>
-        <w:t>Fresh Corn Tortillas</w:t>
-      </w:r>
-    </w:p>
-    <w:p>
-      <w:r>
-        <w:t>Fresh Corn Tortillas</w:t>
-        <w:br/>
-        <w:t>===================</w:t>
-        <w:br/>
-        <w:br/>
-        <w:t>This is the only way to go. So worth it. Makes roughly 15 tortillas.</w:t>
-        <w:br/>
-        <w:br/>
-        <w:t>* 1 3/4 cups masa harina</w:t>
-        <w:br/>
-        <w:t>* 1 1/8 cups water</w:t>
-        <w:br/>
-        <w:br/>
-        <w:t>1. In a medium bowl, mix together masa harina and hot water until thoroughly combined. Turn dough onto a clean surface and knead until pliable and smooth. If dough is too sticky, add more masa harina; if it begins to dry out, sprinkle with water. Cover dough tightly with plastic wrap and allow to stand for 30 minutes.</w:t>
-        <w:br/>
-        <w:t>2. Preheat a cast iron skillet or griddle to medium-high.</w:t>
-        <w:br/>
-        <w:t>3. Divide dough into 15 equal-size balls. Using a tortilla press, a rolling pin, press each ball of dough flat between two sheets of wax paper.</w:t>
-        <w:br/>
-        <w:t xml:space="preserve">4. Place tortilla in preheated pan and allow to cook for approximately 30 seconds, or until browned and slightly puffy. Turn tortilla over to brown on second side for approximately 30 seconds more, then transfer to a plate. Repeat process with each ball of dough. Keep tortillas covered with a towel to stay warm and moist (or a low temp oven) until ready to serve. </w:t>
-      </w:r>
-      <w:r>
-        <w:br w:type="page"/>
-      </w:r>
-    </w:p>
-    <w:p>
-      <w:pPr>
-        <w:pStyle w:val="Title"/>
-      </w:pPr>
-      <w:r>
-        <w:t>Third Taco Recipe</w:t>
-      </w:r>
-    </w:p>
-    <w:p>
-      <w:pPr>
-        <w:pStyle w:val="Heading3"/>
-      </w:pPr>
-      <w:r>
-        <w:t>Sriracha Salt</w:t>
-      </w:r>
-    </w:p>
-    <w:p>
-      <w:r>
-        <w:t>Sriracha Salt</w:t>
-        <w:br/>
-        <w:t>=============</w:t>
-        <w:br/>
-        <w:br/>
-        <w:t>I actually received this as a gift, but I found a recipe to make your own.</w:t>
-        <w:br/>
-        <w:br/>
-        <w:t>__Ingredients__</w:t>
-        <w:br/>
-        <w:br/>
-        <w:t>* 1 cup Salt</w:t>
-        <w:br/>
-        <w:t>* 10 tsp. Sriracha</w:t>
-        <w:br/>
-        <w:br/>
-        <w:t>Mix the two ingredients together in a bowl. Spread it out on a baking sheet lined with foil or parchment paper. Put in a 200-degree oven, then turn the oven off and let it sit overnight inside. It will clump, but place in ziplock bag and attack it with a rolling pin. Tada!</w:t>
-        <w:br/>
-        <w:br/>
-        <w:t>The effect on most food is as awesome as you'd expect but it is especially amazing with eggs. Add it to your breakfast tacos.</w:t>
-      </w:r>
-    </w:p>
-    <w:p>
-      <w:pPr>
-        <w:pStyle w:val="Heading3"/>
-      </w:pPr>
-      <w:r>
-        <w:t>Salsa de Aguacate</w:t>
-      </w:r>
-    </w:p>
-    <w:p>
-      <w:r>
-        <w:t>Salsa de Aguacate</w:t>
-        <w:br/>
-        <w:t>==========</w:t>
-        <w:br/>
-        <w:br/>
-        <w:t>This is the traditional green sauce served from a Mexican taco cart. Very popular with Tacos al Pastór or Tacos de Canasta, it is a creamy, green sauce. It has avacado, but it by no means a guacamole. Usually available with other taco cart staples such as: sliced radishes, spicy salsa roja, fresh cilantro, and fresh limes.</w:t>
-        <w:br/>
-        <w:br/>
-        <w:t>* 1/2 Kilo of Green Tomatillos (~1lb.)</w:t>
-        <w:br/>
-        <w:t>* 2 green Serrano peppers (optional for heat)</w:t>
-        <w:br/>
-        <w:t>* 1 avacado</w:t>
-        <w:br/>
-        <w:t>* 2 limes</w:t>
-        <w:br/>
-        <w:t>* 1/2 cup crema (Mexican sour cream, thinner and sweeter than standard sour cream)</w:t>
-        <w:br/>
-        <w:br/>
-        <w:t>Cook the tomatillos and peppers in a pot with water until soft. Drain the water out and let cool.</w:t>
-        <w:br/>
-        <w:br/>
-        <w:t>Put tomatillos, peppers, salt, lime-juice, crema, and avacado (shelled and pitted) in blender. With lid on, blend until completely mixed and liquid consistency. Salsa should be the consistency of crema, liquid, yet slightly viscous.</w:t>
-        <w:br/>
-        <w:br/>
-        <w:t>Pour over your tacos liberally. Refrigerate between uses.</w:t>
-        <w:br/>
+        <w:t>Mix, cover and chill in fridge for at least 30 minutes before using.</w:t>
       </w:r>
     </w:p>
     <w:p>
@@ -640,23 +408,246 @@
         <w:pStyle w:val="Heading3"/>
       </w:pPr>
       <w:r>
-        <w:t>Marinated Portobello Mushroom</w:t>
+        <w:t>Insane Garlic Ground Turkey</w:t>
       </w:r>
     </w:p>
     <w:p>
       <w:r>
-        <w:t>Marinated Portobello Mushroom</w:t>
+        <w:t>Insane Garlic Ground Turkey</w:t>
         <w:br/>
-        <w:t>=============================</w:t>
+        <w:t>=========================</w:t>
         <w:br/>
         <w:br/>
-        <w:t>Sometimes you're throwing a taco party and you need a vegetarian option. Sometimes you just don't feel like eating meat.</w:t>
+        <w:t>While not particularly fancy, the insane garlic ground turkey is a crowd pleaser.</w:t>
         <w:br/>
         <w:br/>
-        <w:t>Since a proper taco is never overstuffed, one decent-sized portobello should be enough for three servings. Multiply accordingly, and drop your mushrooms into a big Ziploc bag with enough [salsa verde](/condiments/simple_salsa_verde.md) to cover. Let everything sit in your fridge for a couple of hours.</w:t>
+        <w:t>Ground Turkey</w:t>
+        <w:br/>
+        <w:t>-----------</w:t>
         <w:br/>
         <w:br/>
-        <w:t>Remove, season with just a touch of salt and cracked black pepper, then lay onto a grill (or a grill pan on your stovetop) over medium to medium-high heat for a few minutes on each side. Cut into thick slices, and you'll have a nice, earthy taco base.</w:t>
+        <w:t>* 2 pounds of ground turkey (preferably thigh meat)</w:t>
+        <w:br/>
+        <w:t>* Four yellow onions</w:t>
+        <w:br/>
+        <w:t>* Store-bought Taco Seasoning</w:t>
+        <w:br/>
+        <w:t>* More garlic than you can imagine (4-5 cloves)</w:t>
+        <w:br/>
+        <w:t>* Olive Oil</w:t>
+        <w:br/>
+        <w:br/>
+        <w:t>1. Chop several onions into slices.</w:t>
+        <w:br/>
+        <w:t>2. In a large pan heat olive oil in a saucepan over high heat</w:t>
+        <w:br/>
+        <w:t>3. Cook onions on high heat until they are almost caramelized. (10 minutes)</w:t>
+        <w:br/>
+        <w:t>4. Reduce heat to medium.</w:t>
+        <w:br/>
+        <w:t>5. Add ground turkey making sure to stir meat to ensure adequate turkey / onion mixture.</w:t>
+        <w:br/>
+        <w:t>6. Cover and let turkey cook for 8 minutes.</w:t>
+        <w:br/>
+        <w:t>7. Mix taco seasoning using one cup of water for each packet of seasoning</w:t>
+        <w:br/>
+        <w:t>8. Add several cloves or garlic to pan.  When in doubt with garlic always err on the side of too much.</w:t>
+        <w:br/>
+        <w:t>9. Cook uncovered until taco seasoning is reduced.</w:t>
+        <w:br/>
+        <w:t>10. Warn guests of impending garlic.</w:t>
+        <w:br/>
+        <w:br/>
+        <w:t>Total cooking time: 30-40 minutes</w:t>
+        <w:br/>
+      </w:r>
+    </w:p>
+    <w:p>
+      <w:pPr>
+        <w:pStyle w:val="Heading3"/>
+      </w:pPr>
+      <w:r>
+        <w:t>Hard Corn Shells (Traditional; US)</w:t>
+      </w:r>
+    </w:p>
+    <w:p>
+      <w:r>
+        <w:t>Hard Corn Shells (Traditional; US)</w:t>
+        <w:br/>
+        <w:t>======================</w:t>
+        <w:br/>
+        <w:br/>
+        <w:t>Mistakenly thought by many to be traditionally Mexican, hard shells were actually popularized in the US in the mid-20th century.</w:t>
+        <w:br/>
+        <w:br/>
+        <w:t>While they can certainly be made at home (if you have access to a deep-fryer), the best method of obtaining hard taco shells is to head to the grocery store.</w:t>
+      </w:r>
+      <w:r>
+        <w:br w:type="page"/>
+      </w:r>
+    </w:p>
+    <w:p>
+      <w:pPr>
+        <w:pStyle w:val="Title"/>
+      </w:pPr>
+      <w:r>
+        <w:t>Third Taco Recipe</w:t>
+      </w:r>
+    </w:p>
+    <w:p>
+      <w:pPr>
+        <w:pStyle w:val="Heading3"/>
+      </w:pPr>
+      <w:r>
+        <w:t>Universal Taco Seasoning</w:t>
+      </w:r>
+    </w:p>
+    <w:p>
+      <w:r>
+        <w:t>Universal Taco Seasoning</w:t>
+        <w:br/>
+        <w:t>========================</w:t>
+        <w:br/>
+        <w:br/>
+        <w:t>I got tired of buying packets of store-bought taco seasoning, so I experimented with various spices and ratios until I landed on this recipe. I keep a jar of it in the cupboard at all times.</w:t>
+        <w:br/>
+        <w:br/>
+        <w:t>* 6 tbsp chili powder</w:t>
+        <w:br/>
+        <w:t>* 4 tbsp cumin</w:t>
+        <w:br/>
+        <w:t>* 4 tbsp corn starch</w:t>
+        <w:br/>
+        <w:t>* 3 tbsp onion powder</w:t>
+        <w:br/>
+        <w:t>* 1 tbsp salt</w:t>
+        <w:br/>
+        <w:t>* 1 tbsp garlic powder</w:t>
+        <w:br/>
+        <w:t>* 4 tsp oregano (Mexican oregano, if you've got it)</w:t>
+        <w:br/>
+        <w:t>* 2 tsp crushed red pepper</w:t>
+        <w:br/>
+        <w:br/>
+        <w:t>Combine in Mason jar and shake well to combine.</w:t>
+        <w:br/>
+        <w:br/>
+        <w:t>This mix works well for chicken, pork and beef, destined for the grill, oven, slow cooker or stovetop. You could tweak it a bit to target a specific meat, but I like to have a base, universal mix around. Makes it super easy to turn leftover anything into delicious taco filling: Just chop up whatever it is, toss it into a skillet, sprinkle generously with seasoning, then add a bit of water and simmer to impart flavor.</w:t>
+      </w:r>
+    </w:p>
+    <w:p>
+      <w:pPr>
+        <w:pStyle w:val="Heading3"/>
+      </w:pPr>
+      <w:r>
+        <w:t>Salsa Sauce</w:t>
+      </w:r>
+    </w:p>
+    <w:p>
+      <w:r>
+        <w:t>Salsa Sauce</w:t>
+        <w:br/>
+        <w:t>============</w:t>
+        <w:br/>
+        <w:br/>
+        <w:t>From What's Cookin' Cookbook: A Recipe Collection from the Schlaback Family</w:t>
+        <w:br/>
+        <w:br/>
+        <w:t>* 14 c. tomatoes, chopped</w:t>
+        <w:br/>
+        <w:t>* 2 1/2 c. onions</w:t>
+        <w:br/>
+        <w:t>* 4 tsp. fresh garlic</w:t>
+        <w:br/>
+        <w:t>* 2 (4 oz.) canned green chilies</w:t>
+        <w:br/>
+        <w:t>* 1 tsp. garlic powder</w:t>
+        <w:br/>
+        <w:t>* 1 tsp. salt</w:t>
+        <w:br/>
+        <w:t>* 2 tsp. paprika</w:t>
+        <w:br/>
+        <w:t>* 1/2 tsp. ground cumin</w:t>
+        <w:br/>
+        <w:t>* 1/4 tsp. oregano</w:t>
+        <w:br/>
+        <w:t>* 1 tsp. chili powder</w:t>
+        <w:br/>
+        <w:t>* 1/2 c. vinegar</w:t>
+        <w:br/>
+        <w:t>* 1 Tbsp. brown sugar</w:t>
+        <w:br/>
+        <w:br/>
+        <w:t>Mix and bring to a boil. Cook down 1 1/2 hours. Cold pack for 20 minutes.</w:t>
+      </w:r>
+    </w:p>
+    <w:p>
+      <w:pPr>
+        <w:pStyle w:val="Heading3"/>
+      </w:pPr>
+      <w:r>
+        <w:t>Potato Hash</w:t>
+      </w:r>
+    </w:p>
+    <w:p>
+      <w:r>
+        <w:t>Potato Hash</w:t>
+        <w:br/>
+        <w:t>===================</w:t>
+        <w:br/>
+        <w:br/>
+        <w:t xml:space="preserve">* 6 or so small yukon gold poatoes </w:t>
+        <w:br/>
+        <w:t>* 4 green onion, chopped</w:t>
+        <w:br/>
+        <w:t>* 1/2 small can of green chiles</w:t>
+        <w:br/>
+        <w:t>* olive oil</w:t>
+        <w:br/>
+        <w:t>* coarse salt</w:t>
+        <w:br/>
+        <w:t>* 1/4t chili powder</w:t>
+        <w:br/>
+        <w:t>* dash cumin</w:t>
+        <w:br/>
+        <w:t>* 1/4t garlic powder</w:t>
+        <w:br/>
+        <w:t>* Nutrional yeast (optional)</w:t>
+        <w:br/>
+        <w:br/>
+        <w:br/>
+        <w:t>Peel and dice potatoes, throw in a pan with a 1/4 or so of water, cover and cook on medium-high until potatoes are soft.</w:t>
+        <w:br/>
+        <w:t xml:space="preserve">Once potatoes are soft, lower to medium heat add green onions, chiles, spices and olive oil. Cook until hash-like. BOOM. </w:t>
+      </w:r>
+    </w:p>
+    <w:p>
+      <w:pPr>
+        <w:pStyle w:val="Heading3"/>
+      </w:pPr>
+      <w:r>
+        <w:t>Better Than Powder Groundbeef</w:t>
+      </w:r>
+    </w:p>
+    <w:p>
+      <w:r>
+        <w:t>Did you grow up on Old El Paso ground beef taco seasonings?</w:t>
+        <w:br/>
+        <w:br/>
+        <w:t>I'm sorry.  So did I.  They're terrible, right?  Here's something better:</w:t>
+        <w:br/>
+        <w:br/>
+        <w:t>Dice a half-onion, sautee and season liberally with salt, pepper, and ground cumin.</w:t>
+        <w:br/>
+        <w:br/>
+        <w:t>Brown a pound of ground beef, seasoning liberally with ground cumin, salt, pepper.  Add tabasco/other hot sauce if you like.</w:t>
+        <w:br/>
+        <w:br/>
+        <w:t>When beef is browned, add a small jar of salsa (any kind!  i like corn/black bean tomato salsa), and simmer for 5-10 minutes.</w:t>
+        <w:br/>
+        <w:br/>
+        <w:t>Enjoy.  Serve with crispy taco shells for nostalgia.</w:t>
+        <w:br/>
       </w:r>
     </w:p>
     <w:p>

</xml_diff>